<commit_message>
feat: add error part in report
</commit_message>
<xml_diff>
--- a/PL_Project1 보고서.docx
+++ b/PL_Project1 보고서.docx
@@ -48,12 +48,10 @@
       <w:pPr>
         <w:pStyle w:val="a5"/>
         <w:rPr>
-          <w:rFonts w:hint="eastAsia"/>
           <w:sz w:val="36"/>
           <w:szCs w:val="36"/>
         </w:rPr>
       </w:pPr>
-      <w:proofErr w:type="gramStart"/>
       <w:r>
         <w:rPr>
           <w:rFonts w:hint="eastAsia"/>
@@ -67,23 +65,8 @@
           <w:sz w:val="36"/>
           <w:szCs w:val="36"/>
         </w:rPr>
-        <w:t>L(</w:t>
-      </w:r>
-      <w:proofErr w:type="gramEnd"/>
-      <w:r>
-        <w:rPr>
-          <w:sz w:val="36"/>
-          <w:szCs w:val="36"/>
-        </w:rPr>
-        <w:t>1)_Parser</w:t>
-      </w:r>
-    </w:p>
-    <w:p>
-      <w:pPr>
-        <w:rPr>
-          <w:rFonts w:hint="eastAsia"/>
-        </w:rPr>
-      </w:pPr>
+        <w:t>L(1)_Parser</w:t>
+      </w:r>
     </w:p>
     <w:p/>
     <w:p/>
@@ -91,13 +74,8 @@
     <w:p/>
     <w:p/>
     <w:p/>
-    <w:p>
-      <w:pPr>
-        <w:rPr>
-          <w:rFonts w:hint="eastAsia"/>
-        </w:rPr>
-      </w:pPr>
-    </w:p>
+    <w:p/>
+    <w:p/>
     <w:tbl>
       <w:tblPr>
         <w:tblStyle w:val="a4"/>
@@ -122,7 +100,6 @@
             <w:pPr>
               <w:jc w:val="center"/>
               <w:rPr>
-                <w:rFonts w:hint="eastAsia"/>
                 <w:b/>
                 <w:bCs/>
                 <w:sz w:val="32"/>
@@ -149,7 +126,6 @@
             <w:pPr>
               <w:jc w:val="center"/>
               <w:rPr>
-                <w:rFonts w:hint="eastAsia"/>
                 <w:b/>
                 <w:bCs/>
                 <w:sz w:val="32"/>
@@ -182,7 +158,6 @@
             <w:pPr>
               <w:jc w:val="center"/>
               <w:rPr>
-                <w:rFonts w:hint="eastAsia"/>
                 <w:sz w:val="28"/>
                 <w:szCs w:val="28"/>
               </w:rPr>
@@ -212,7 +187,6 @@
             <w:pPr>
               <w:jc w:val="center"/>
               <w:rPr>
-                <w:rFonts w:hint="eastAsia"/>
                 <w:sz w:val="28"/>
                 <w:szCs w:val="28"/>
               </w:rPr>
@@ -241,7 +215,6 @@
             <w:pPr>
               <w:jc w:val="center"/>
               <w:rPr>
-                <w:rFonts w:hint="eastAsia"/>
                 <w:sz w:val="28"/>
                 <w:szCs w:val="28"/>
               </w:rPr>
@@ -271,7 +244,6 @@
             <w:pPr>
               <w:jc w:val="center"/>
               <w:rPr>
-                <w:rFonts w:hint="eastAsia"/>
                 <w:sz w:val="28"/>
                 <w:szCs w:val="28"/>
               </w:rPr>
@@ -348,27 +320,19 @@
           <w:sz w:val="32"/>
           <w:szCs w:val="32"/>
         </w:rPr>
-        <w:t xml:space="preserve">. </w:t>
-      </w:r>
-      <w:proofErr w:type="spellStart"/>
-      <w:r>
-        <w:rPr>
-          <w:sz w:val="32"/>
-          <w:szCs w:val="32"/>
-        </w:rPr>
-        <w:t>utils.h</w:t>
-      </w:r>
-      <w:proofErr w:type="spellEnd"/>
-    </w:p>
-    <w:p>
-      <w:pPr>
-        <w:rPr>
-          <w:sz w:val="24"/>
-          <w:szCs w:val="24"/>
-        </w:rPr>
-      </w:pPr>
-      <w:r>
-        <w:rPr>
+        <w:t>. utils.h</w:t>
+      </w:r>
+    </w:p>
+    <w:p>
+      <w:pPr>
+        <w:rPr>
+          <w:sz w:val="24"/>
+          <w:szCs w:val="24"/>
+        </w:rPr>
+      </w:pPr>
+      <w:r>
+        <w:rPr>
+          <w:noProof/>
           <w:sz w:val="24"/>
           <w:szCs w:val="24"/>
         </w:rPr>
@@ -421,23 +385,7 @@
           <w:sz w:val="24"/>
           <w:szCs w:val="24"/>
         </w:rPr>
-        <w:t xml:space="preserve">Class Token, Lexer, </w:t>
-      </w:r>
-      <w:proofErr w:type="spellStart"/>
-      <w:r>
-        <w:rPr>
-          <w:sz w:val="24"/>
-          <w:szCs w:val="24"/>
-        </w:rPr>
-        <w:t>SymbolTable</w:t>
-      </w:r>
-      <w:proofErr w:type="spellEnd"/>
-      <w:r>
-        <w:rPr>
-          <w:sz w:val="24"/>
-          <w:szCs w:val="24"/>
-        </w:rPr>
-        <w:t xml:space="preserve">, </w:t>
+        <w:t xml:space="preserve">Class Token, Lexer, SymbolTable, </w:t>
       </w:r>
       <w:r>
         <w:rPr>
@@ -532,6 +480,7 @@
       </w:pPr>
       <w:r>
         <w:rPr>
+          <w:noProof/>
           <w:sz w:val="24"/>
           <w:szCs w:val="24"/>
         </w:rPr>
@@ -579,7 +528,6 @@
           <w:szCs w:val="24"/>
         </w:rPr>
       </w:pPr>
-      <w:proofErr w:type="spellStart"/>
       <w:r>
         <w:rPr>
           <w:sz w:val="24"/>
@@ -587,7 +535,6 @@
         </w:rPr>
         <w:t>Utils.h</w:t>
       </w:r>
-      <w:proofErr w:type="spellEnd"/>
       <w:r>
         <w:rPr>
           <w:rFonts w:hint="eastAsia"/>
@@ -634,7 +581,6 @@
           <w:szCs w:val="24"/>
         </w:rPr>
       </w:pPr>
-      <w:proofErr w:type="gramStart"/>
       <w:r>
         <w:rPr>
           <w:sz w:val="24"/>
@@ -642,8 +588,6 @@
         </w:rPr>
         <w:t>Lexer::</w:t>
       </w:r>
-      <w:proofErr w:type="spellStart"/>
-      <w:proofErr w:type="gramEnd"/>
       <w:r>
         <w:rPr>
           <w:rFonts w:hint="eastAsia"/>
@@ -657,15 +601,7 @@
           <w:sz w:val="24"/>
           <w:szCs w:val="24"/>
         </w:rPr>
-        <w:t>etNextToken</w:t>
-      </w:r>
-      <w:proofErr w:type="spellEnd"/>
-      <w:r>
-        <w:rPr>
-          <w:sz w:val="24"/>
-          <w:szCs w:val="24"/>
-        </w:rPr>
-        <w:t xml:space="preserve"> : </w:t>
+        <w:t xml:space="preserve">etNextToken : </w:t>
       </w:r>
       <w:r>
         <w:rPr>
@@ -758,8 +694,6 @@
           <w:szCs w:val="24"/>
         </w:rPr>
       </w:pPr>
-      <w:proofErr w:type="spellStart"/>
-      <w:proofErr w:type="gramStart"/>
       <w:r>
         <w:rPr>
           <w:rFonts w:hint="eastAsia"/>
@@ -773,23 +707,7 @@
           <w:sz w:val="24"/>
           <w:szCs w:val="24"/>
         </w:rPr>
-        <w:t>ymbolTable</w:t>
-      </w:r>
-      <w:proofErr w:type="spellEnd"/>
-      <w:r>
-        <w:rPr>
-          <w:sz w:val="24"/>
-          <w:szCs w:val="24"/>
-        </w:rPr>
-        <w:t>::</w:t>
-      </w:r>
-      <w:proofErr w:type="gramEnd"/>
-      <w:r>
-        <w:rPr>
-          <w:sz w:val="24"/>
-          <w:szCs w:val="24"/>
-        </w:rPr>
-        <w:t>set : symbol</w:t>
+        <w:t>ymbolTable::set : symbol</w:t>
       </w:r>
       <w:r>
         <w:rPr>
@@ -868,8 +786,6 @@
           <w:szCs w:val="24"/>
         </w:rPr>
       </w:pPr>
-      <w:proofErr w:type="spellStart"/>
-      <w:proofErr w:type="gramStart"/>
       <w:r>
         <w:rPr>
           <w:rFonts w:hint="eastAsia"/>
@@ -884,23 +800,7 @@
           <w:sz w:val="24"/>
           <w:szCs w:val="24"/>
         </w:rPr>
-        <w:t>ymbolTable</w:t>
-      </w:r>
-      <w:proofErr w:type="spellEnd"/>
-      <w:r>
-        <w:rPr>
-          <w:sz w:val="24"/>
-          <w:szCs w:val="24"/>
-        </w:rPr>
-        <w:t>::</w:t>
-      </w:r>
-      <w:proofErr w:type="gramEnd"/>
-      <w:r>
-        <w:rPr>
-          <w:sz w:val="24"/>
-          <w:szCs w:val="24"/>
-        </w:rPr>
-        <w:t xml:space="preserve">get : </w:t>
+        <w:t xml:space="preserve">ymbolTable::get : </w:t>
       </w:r>
       <w:r>
         <w:rPr>
@@ -1075,8 +975,6 @@
           <w:szCs w:val="24"/>
         </w:rPr>
       </w:pPr>
-      <w:proofErr w:type="spellStart"/>
-      <w:proofErr w:type="gramStart"/>
       <w:r>
         <w:rPr>
           <w:rFonts w:hint="eastAsia"/>
@@ -1090,23 +988,7 @@
           <w:sz w:val="24"/>
           <w:szCs w:val="24"/>
         </w:rPr>
-        <w:t>ymbolTable</w:t>
-      </w:r>
-      <w:proofErr w:type="spellEnd"/>
-      <w:r>
-        <w:rPr>
-          <w:sz w:val="24"/>
-          <w:szCs w:val="24"/>
-        </w:rPr>
-        <w:t>::</w:t>
-      </w:r>
-      <w:proofErr w:type="gramEnd"/>
-      <w:r>
-        <w:rPr>
-          <w:sz w:val="24"/>
-          <w:szCs w:val="24"/>
-        </w:rPr>
-        <w:t>exists : symbol</w:t>
+        <w:t>ymbolTable::exists : symbol</w:t>
       </w:r>
       <w:r>
         <w:rPr>
@@ -1169,8 +1051,6 @@
           <w:szCs w:val="24"/>
         </w:rPr>
       </w:pPr>
-      <w:proofErr w:type="spellStart"/>
-      <w:proofErr w:type="gramStart"/>
       <w:r>
         <w:rPr>
           <w:rFonts w:hint="eastAsia"/>
@@ -1184,32 +1064,7 @@
           <w:sz w:val="24"/>
           <w:szCs w:val="24"/>
         </w:rPr>
-        <w:t>ymbolTable</w:t>
-      </w:r>
-      <w:proofErr w:type="spellEnd"/>
-      <w:r>
-        <w:rPr>
-          <w:sz w:val="24"/>
-          <w:szCs w:val="24"/>
-        </w:rPr>
-        <w:t>::</w:t>
-      </w:r>
-      <w:proofErr w:type="spellStart"/>
-      <w:proofErr w:type="gramEnd"/>
-      <w:r>
-        <w:rPr>
-          <w:sz w:val="24"/>
-          <w:szCs w:val="24"/>
-        </w:rPr>
-        <w:t>print_result</w:t>
-      </w:r>
-      <w:proofErr w:type="spellEnd"/>
-      <w:r>
-        <w:rPr>
-          <w:sz w:val="24"/>
-          <w:szCs w:val="24"/>
-        </w:rPr>
-        <w:t xml:space="preserve"> : parse </w:t>
+        <w:t xml:space="preserve">ymbolTable::print_result : parse </w:t>
       </w:r>
       <w:r>
         <w:rPr>
@@ -1250,7 +1105,6 @@
         </w:rPr>
         <w:t xml:space="preserve">. </w:t>
       </w:r>
-      <w:proofErr w:type="spellStart"/>
       <w:r>
         <w:rPr>
           <w:rFonts w:hint="eastAsia"/>
@@ -1266,17 +1120,17 @@
         </w:rPr>
         <w:t>reenode.h</w:t>
       </w:r>
-      <w:proofErr w:type="spellEnd"/>
-    </w:p>
-    <w:p>
-      <w:pPr>
-        <w:rPr>
-          <w:sz w:val="24"/>
-          <w:szCs w:val="24"/>
-        </w:rPr>
-      </w:pPr>
-      <w:r>
-        <w:rPr>
+    </w:p>
+    <w:p>
+      <w:pPr>
+        <w:rPr>
+          <w:sz w:val="24"/>
+          <w:szCs w:val="24"/>
+        </w:rPr>
+      </w:pPr>
+      <w:r>
+        <w:rPr>
+          <w:noProof/>
           <w:sz w:val="24"/>
           <w:szCs w:val="24"/>
         </w:rPr>
@@ -1471,6 +1325,7 @@
       </w:pPr>
       <w:r>
         <w:rPr>
+          <w:noProof/>
           <w:sz w:val="24"/>
           <w:szCs w:val="24"/>
         </w:rPr>
@@ -1518,7 +1373,6 @@
           <w:szCs w:val="24"/>
         </w:rPr>
       </w:pPr>
-      <w:proofErr w:type="spellStart"/>
       <w:r>
         <w:rPr>
           <w:rFonts w:hint="eastAsia"/>
@@ -1534,7 +1388,6 @@
         </w:rPr>
         <w:t>reenode.h</w:t>
       </w:r>
-      <w:proofErr w:type="spellEnd"/>
       <w:r>
         <w:rPr>
           <w:rFonts w:hint="eastAsia"/>
@@ -1571,25 +1424,7 @@
           <w:sz w:val="24"/>
           <w:szCs w:val="24"/>
         </w:rPr>
-        <w:t xml:space="preserve">의 해당 노드에서 </w:t>
-      </w:r>
-      <w:proofErr w:type="spellStart"/>
-      <w:r>
-        <w:rPr>
-          <w:rFonts w:hint="eastAsia"/>
-          <w:sz w:val="24"/>
-          <w:szCs w:val="24"/>
-        </w:rPr>
-        <w:t>해야하는</w:t>
-      </w:r>
-      <w:proofErr w:type="spellEnd"/>
-      <w:r>
-        <w:rPr>
-          <w:rFonts w:hint="eastAsia"/>
-          <w:sz w:val="24"/>
-          <w:szCs w:val="24"/>
-        </w:rPr>
-        <w:t xml:space="preserve"> 연산을 </w:t>
+        <w:t xml:space="preserve">의 해당 노드에서 해야하는 연산을 </w:t>
       </w:r>
       <w:r>
         <w:rPr>
@@ -1613,7 +1448,6 @@
         </w:rPr>
         <w:t xml:space="preserve"> </w:t>
       </w:r>
-      <w:proofErr w:type="spellStart"/>
       <w:r>
         <w:rPr>
           <w:rFonts w:hint="eastAsia"/>
@@ -1627,15 +1461,7 @@
           <w:sz w:val="24"/>
           <w:szCs w:val="24"/>
         </w:rPr>
-        <w:t>et_op</w:t>
-      </w:r>
-      <w:proofErr w:type="spellEnd"/>
-      <w:r>
-        <w:rPr>
-          <w:sz w:val="24"/>
-          <w:szCs w:val="24"/>
-        </w:rPr>
-        <w:t xml:space="preserve"> </w:t>
+        <w:t xml:space="preserve">et_op </w:t>
       </w:r>
       <w:r>
         <w:rPr>
@@ -1650,23 +1476,7 @@
           <w:sz w:val="24"/>
           <w:szCs w:val="24"/>
         </w:rPr>
-        <w:t>nonterminal &lt;</w:t>
-      </w:r>
-      <w:proofErr w:type="spellStart"/>
-      <w:r>
-        <w:rPr>
-          <w:sz w:val="24"/>
-          <w:szCs w:val="24"/>
-        </w:rPr>
-        <w:t>add_op</w:t>
-      </w:r>
-      <w:proofErr w:type="spellEnd"/>
-      <w:r>
-        <w:rPr>
-          <w:sz w:val="24"/>
-          <w:szCs w:val="24"/>
-        </w:rPr>
-        <w:t>&gt;</w:t>
+        <w:t>nonterminal &lt;add_op&gt;</w:t>
       </w:r>
       <w:r>
         <w:rPr>
@@ -1681,41 +1491,15 @@
           <w:sz w:val="24"/>
           <w:szCs w:val="24"/>
         </w:rPr>
-        <w:t>&lt;</w:t>
-      </w:r>
-      <w:proofErr w:type="spellStart"/>
-      <w:r>
-        <w:rPr>
-          <w:sz w:val="24"/>
-          <w:szCs w:val="24"/>
-        </w:rPr>
-        <w:t>mult_op</w:t>
-      </w:r>
-      <w:proofErr w:type="spellEnd"/>
-      <w:r>
-        <w:rPr>
-          <w:sz w:val="24"/>
-          <w:szCs w:val="24"/>
-        </w:rPr>
-        <w:t>&gt;</w:t>
-      </w:r>
-      <w:proofErr w:type="spellStart"/>
-      <w:r>
-        <w:rPr>
-          <w:rFonts w:hint="eastAsia"/>
-          <w:sz w:val="24"/>
-          <w:szCs w:val="24"/>
-        </w:rPr>
-        <w:t>를</w:t>
-      </w:r>
-      <w:proofErr w:type="spellEnd"/>
-      <w:r>
-        <w:rPr>
-          <w:rFonts w:hint="eastAsia"/>
-          <w:sz w:val="24"/>
-          <w:szCs w:val="24"/>
-        </w:rPr>
-        <w:t xml:space="preserve"> 결정하여</w:t>
+        <w:t>&lt;mult_op&gt;</w:t>
+      </w:r>
+      <w:r>
+        <w:rPr>
+          <w:rFonts w:hint="eastAsia"/>
+          <w:sz w:val="24"/>
+          <w:szCs w:val="24"/>
+        </w:rPr>
+        <w:t>를 결정하여</w:t>
       </w:r>
       <w:r>
         <w:rPr>
@@ -1761,27 +1545,19 @@
           <w:sz w:val="32"/>
           <w:szCs w:val="32"/>
         </w:rPr>
-        <w:t xml:space="preserve">. </w:t>
-      </w:r>
-      <w:proofErr w:type="spellStart"/>
-      <w:r>
-        <w:rPr>
-          <w:sz w:val="32"/>
-          <w:szCs w:val="32"/>
-        </w:rPr>
-        <w:t>parser.h</w:t>
-      </w:r>
-      <w:proofErr w:type="spellEnd"/>
-    </w:p>
-    <w:p>
-      <w:pPr>
-        <w:rPr>
-          <w:sz w:val="24"/>
-          <w:szCs w:val="24"/>
-        </w:rPr>
-      </w:pPr>
-      <w:r>
-        <w:rPr>
+        <w:t>. parser.h</w:t>
+      </w:r>
+    </w:p>
+    <w:p>
+      <w:pPr>
+        <w:rPr>
+          <w:sz w:val="24"/>
+          <w:szCs w:val="24"/>
+        </w:rPr>
+      </w:pPr>
+      <w:r>
+        <w:rPr>
+          <w:noProof/>
           <w:sz w:val="24"/>
           <w:szCs w:val="24"/>
         </w:rPr>
@@ -1908,6 +1684,7 @@
       </w:pPr>
       <w:r>
         <w:rPr>
+          <w:noProof/>
           <w:sz w:val="24"/>
           <w:szCs w:val="24"/>
         </w:rPr>
@@ -1985,21 +1762,12 @@
         </w:rPr>
         <w:t xml:space="preserve"> </w:t>
       </w:r>
-      <w:proofErr w:type="gramStart"/>
-      <w:r>
-        <w:rPr>
-          <w:sz w:val="24"/>
-          <w:szCs w:val="24"/>
-        </w:rPr>
-        <w:t>Lexer 에서</w:t>
-      </w:r>
-      <w:proofErr w:type="gramEnd"/>
-      <w:r>
-        <w:rPr>
-          <w:sz w:val="24"/>
-          <w:szCs w:val="24"/>
-        </w:rPr>
-        <w:t xml:space="preserve"> </w:t>
+      <w:r>
+        <w:rPr>
+          <w:sz w:val="24"/>
+          <w:szCs w:val="24"/>
+        </w:rPr>
+        <w:t xml:space="preserve">Lexer 에서 </w:t>
       </w:r>
       <w:r>
         <w:rPr>
@@ -2037,15 +1805,7 @@
           <w:sz w:val="24"/>
           <w:szCs w:val="24"/>
         </w:rPr>
-        <w:t>으로</w:t>
-      </w:r>
-      <w:r>
-        <w:rPr>
-          <w:rFonts w:hint="eastAsia"/>
-          <w:sz w:val="24"/>
-          <w:szCs w:val="24"/>
-        </w:rPr>
-        <w:t xml:space="preserve"> L</w:t>
+        <w:t>으로 L</w:t>
       </w:r>
       <w:r>
         <w:rPr>
@@ -2145,6 +1905,7 @@
       </w:pPr>
       <w:r>
         <w:rPr>
+          <w:noProof/>
           <w:sz w:val="32"/>
           <w:szCs w:val="32"/>
         </w:rPr>
@@ -2371,21 +2132,12 @@
         </w:rPr>
         <w:t xml:space="preserve"> </w:t>
       </w:r>
-      <w:proofErr w:type="spellStart"/>
-      <w:r>
-        <w:rPr>
-          <w:sz w:val="24"/>
-          <w:szCs w:val="24"/>
-        </w:rPr>
-        <w:t>ProgramNode</w:t>
-      </w:r>
-      <w:proofErr w:type="spellEnd"/>
-      <w:r>
-        <w:rPr>
-          <w:sz w:val="24"/>
-          <w:szCs w:val="24"/>
-        </w:rPr>
-        <w:t xml:space="preserve"> </w:t>
+      <w:r>
+        <w:rPr>
+          <w:sz w:val="24"/>
+          <w:szCs w:val="24"/>
+        </w:rPr>
+        <w:t xml:space="preserve">ProgramNode </w:t>
       </w:r>
       <w:r>
         <w:rPr>
@@ -2395,7 +2147,6 @@
         </w:rPr>
         <w:t xml:space="preserve">포인터 </w:t>
       </w:r>
-      <w:proofErr w:type="spellStart"/>
       <w:r>
         <w:rPr>
           <w:sz w:val="24"/>
@@ -2403,56 +2154,20 @@
         </w:rPr>
         <w:t>rootNode</w:t>
       </w:r>
-      <w:proofErr w:type="spellEnd"/>
-      <w:r>
-        <w:rPr>
-          <w:rFonts w:hint="eastAsia"/>
-          <w:sz w:val="24"/>
-          <w:szCs w:val="24"/>
-        </w:rPr>
-        <w:t xml:space="preserve">를 생성해 </w:t>
-      </w:r>
-      <w:proofErr w:type="spellStart"/>
-      <w:proofErr w:type="gramStart"/>
-      <w:r>
-        <w:rPr>
-          <w:rFonts w:hint="eastAsia"/>
-          <w:sz w:val="24"/>
-          <w:szCs w:val="24"/>
-        </w:rPr>
-        <w:t>p</w:t>
-      </w:r>
-      <w:r>
-        <w:rPr>
-          <w:sz w:val="24"/>
-          <w:szCs w:val="24"/>
-        </w:rPr>
-        <w:t>arser.Program</w:t>
-      </w:r>
-      <w:proofErr w:type="spellEnd"/>
-      <w:proofErr w:type="gramEnd"/>
-      <w:r>
-        <w:rPr>
-          <w:sz w:val="24"/>
-          <w:szCs w:val="24"/>
-        </w:rPr>
-        <w:t>()</w:t>
-      </w:r>
-      <w:proofErr w:type="spellStart"/>
-      <w:r>
-        <w:rPr>
-          <w:sz w:val="24"/>
-          <w:szCs w:val="24"/>
-        </w:rPr>
-        <w:t>으로</w:t>
-      </w:r>
-      <w:proofErr w:type="spellEnd"/>
-      <w:r>
-        <w:rPr>
-          <w:sz w:val="24"/>
-          <w:szCs w:val="24"/>
-        </w:rPr>
-        <w:t xml:space="preserve"> start symbol</w:t>
+      <w:r>
+        <w:rPr>
+          <w:rFonts w:hint="eastAsia"/>
+          <w:sz w:val="24"/>
+          <w:szCs w:val="24"/>
+        </w:rPr>
+        <w:t>를 생성해 p</w:t>
+      </w:r>
+      <w:r>
+        <w:rPr>
+          <w:sz w:val="24"/>
+          <w:szCs w:val="24"/>
+        </w:rPr>
+        <w:t>arser.Program()으로 start symbol</w:t>
       </w:r>
       <w:r>
         <w:rPr>
@@ -2482,64 +2197,15 @@
           <w:sz w:val="24"/>
           <w:szCs w:val="24"/>
         </w:rPr>
-        <w:t xml:space="preserve">arsing. </w:t>
-      </w:r>
-      <w:proofErr w:type="spellStart"/>
-      <w:r>
-        <w:rPr>
-          <w:sz w:val="24"/>
-          <w:szCs w:val="24"/>
-        </w:rPr>
-        <w:t>rootNode</w:t>
-      </w:r>
-      <w:proofErr w:type="spellEnd"/>
-      <w:r>
-        <w:rPr>
-          <w:sz w:val="24"/>
-          <w:szCs w:val="24"/>
-        </w:rPr>
-        <w:t>-&gt;</w:t>
-      </w:r>
-      <w:proofErr w:type="spellStart"/>
-      <w:r>
-        <w:rPr>
-          <w:sz w:val="24"/>
-          <w:szCs w:val="24"/>
-        </w:rPr>
-        <w:t>calculate_statements</w:t>
-      </w:r>
-      <w:proofErr w:type="spellEnd"/>
-      <w:r>
-        <w:rPr>
-          <w:sz w:val="24"/>
-          <w:szCs w:val="24"/>
-        </w:rPr>
-        <w:t>(</w:t>
-      </w:r>
-      <w:proofErr w:type="gramStart"/>
-      <w:r>
-        <w:rPr>
-          <w:sz w:val="24"/>
-          <w:szCs w:val="24"/>
-        </w:rPr>
-        <w:t>);</w:t>
-      </w:r>
-      <w:r>
-        <w:rPr>
-          <w:rFonts w:hint="eastAsia"/>
-          <w:sz w:val="24"/>
-          <w:szCs w:val="24"/>
-        </w:rPr>
-        <w:t>로</w:t>
-      </w:r>
-      <w:proofErr w:type="gramEnd"/>
-      <w:r>
-        <w:rPr>
-          <w:rFonts w:hint="eastAsia"/>
-          <w:sz w:val="24"/>
-          <w:szCs w:val="24"/>
-        </w:rPr>
-        <w:t xml:space="preserve"> </w:t>
+        <w:t>arsing. rootNode-&gt;calculate_statements();</w:t>
+      </w:r>
+      <w:r>
+        <w:rPr>
+          <w:rFonts w:hint="eastAsia"/>
+          <w:sz w:val="24"/>
+          <w:szCs w:val="24"/>
+        </w:rPr>
+        <w:t xml:space="preserve">로 </w:t>
       </w:r>
       <w:r>
         <w:rPr>
@@ -2554,9 +2220,31 @@
           <w:sz w:val="24"/>
           <w:szCs w:val="24"/>
         </w:rPr>
-        <w:t xml:space="preserve">된 결과를 연산하여 </w:t>
-      </w:r>
-      <w:proofErr w:type="spellStart"/>
+        <w:t>된 결과를 연산하여 s</w:t>
+      </w:r>
+      <w:r>
+        <w:rPr>
+          <w:sz w:val="24"/>
+          <w:szCs w:val="24"/>
+        </w:rPr>
+        <w:t>ymbolTable</w:t>
+      </w:r>
+      <w:r>
+        <w:rPr>
+          <w:rFonts w:hint="eastAsia"/>
+          <w:sz w:val="24"/>
+          <w:szCs w:val="24"/>
+        </w:rPr>
+        <w:t>에 저장.</w:t>
+      </w:r>
+    </w:p>
+    <w:p>
+      <w:pPr>
+        <w:rPr>
+          <w:sz w:val="24"/>
+          <w:szCs w:val="24"/>
+        </w:rPr>
+      </w:pPr>
       <w:r>
         <w:rPr>
           <w:rFonts w:hint="eastAsia"/>
@@ -2570,48 +2258,7 @@
           <w:sz w:val="24"/>
           <w:szCs w:val="24"/>
         </w:rPr>
-        <w:t>ymbolTable</w:t>
-      </w:r>
-      <w:proofErr w:type="spellEnd"/>
-      <w:r>
-        <w:rPr>
-          <w:rFonts w:hint="eastAsia"/>
-          <w:sz w:val="24"/>
-          <w:szCs w:val="24"/>
-        </w:rPr>
-        <w:t>에 저장.</w:t>
-      </w:r>
-    </w:p>
-    <w:p>
-      <w:pPr>
-        <w:rPr>
-          <w:sz w:val="24"/>
-          <w:szCs w:val="24"/>
-        </w:rPr>
-      </w:pPr>
-      <w:proofErr w:type="spellStart"/>
-      <w:r>
-        <w:rPr>
-          <w:rFonts w:hint="eastAsia"/>
-          <w:sz w:val="24"/>
-          <w:szCs w:val="24"/>
-        </w:rPr>
-        <w:t>s</w:t>
-      </w:r>
-      <w:r>
-        <w:rPr>
-          <w:sz w:val="24"/>
-          <w:szCs w:val="24"/>
-        </w:rPr>
-        <w:t>ymbolTable.print_result</w:t>
-      </w:r>
-      <w:proofErr w:type="spellEnd"/>
-      <w:r>
-        <w:rPr>
-          <w:sz w:val="24"/>
-          <w:szCs w:val="24"/>
-        </w:rPr>
-        <w:t>()</w:t>
+        <w:t>ymbolTable.print_result()</w:t>
       </w:r>
       <w:r>
         <w:rPr>
@@ -2644,17 +2291,469 @@
         <w:autoSpaceDE/>
         <w:autoSpaceDN/>
         <w:rPr>
-          <w:sz w:val="24"/>
-          <w:szCs w:val="24"/>
-        </w:rPr>
-      </w:pPr>
-      <w:r>
-        <w:rPr>
-          <w:sz w:val="24"/>
-          <w:szCs w:val="24"/>
+          <w:sz w:val="32"/>
+          <w:szCs w:val="32"/>
+        </w:rPr>
+      </w:pPr>
+      <w:r>
+        <w:rPr>
+          <w:sz w:val="32"/>
+          <w:szCs w:val="32"/>
         </w:rPr>
         <w:br w:type="page"/>
       </w:r>
+    </w:p>
+    <w:p>
+      <w:pPr>
+        <w:rPr>
+          <w:rFonts w:hint="eastAsia"/>
+          <w:sz w:val="32"/>
+          <w:szCs w:val="32"/>
+        </w:rPr>
+      </w:pPr>
+      <w:r>
+        <w:rPr>
+          <w:rFonts w:hint="eastAsia"/>
+          <w:sz w:val="32"/>
+          <w:szCs w:val="32"/>
+        </w:rPr>
+        <w:lastRenderedPageBreak/>
+        <w:t>8</w:t>
+      </w:r>
+      <w:r>
+        <w:rPr>
+          <w:sz w:val="32"/>
+          <w:szCs w:val="32"/>
+        </w:rPr>
+        <w:t>. Error check</w:t>
+      </w:r>
+    </w:p>
+    <w:p>
+      <w:pPr>
+        <w:pStyle w:val="a6"/>
+        <w:numPr>
+          <w:ilvl w:val="0"/>
+          <w:numId w:val="4"/>
+        </w:numPr>
+        <w:ind w:leftChars="0"/>
+        <w:rPr>
+          <w:sz w:val="24"/>
+          <w:szCs w:val="24"/>
+        </w:rPr>
+      </w:pPr>
+      <w:r>
+        <w:rPr>
+          <w:rFonts w:hint="eastAsia"/>
+          <w:sz w:val="24"/>
+          <w:szCs w:val="24"/>
+        </w:rPr>
+        <w:t>선언되지 않은 i</w:t>
+      </w:r>
+      <w:r>
+        <w:rPr>
+          <w:sz w:val="24"/>
+          <w:szCs w:val="24"/>
+        </w:rPr>
+        <w:t xml:space="preserve">dent </w:t>
+      </w:r>
+      <w:r>
+        <w:rPr>
+          <w:rFonts w:hint="eastAsia"/>
+          <w:sz w:val="24"/>
+          <w:szCs w:val="24"/>
+        </w:rPr>
+        <w:t>사용</w:t>
+      </w:r>
+    </w:p>
+    <w:p>
+      <w:pPr>
+        <w:pStyle w:val="a6"/>
+        <w:ind w:leftChars="0"/>
+        <w:rPr>
+          <w:rFonts w:hint="eastAsia"/>
+          <w:sz w:val="24"/>
+          <w:szCs w:val="24"/>
+        </w:rPr>
+      </w:pPr>
+      <w:r>
+        <w:rPr>
+          <w:sz w:val="24"/>
+          <w:szCs w:val="24"/>
+        </w:rPr>
+        <w:drawing>
+          <wp:inline distT="0" distB="0" distL="0" distR="0" wp14:anchorId="7A6A1A6B" wp14:editId="53847993">
+            <wp:extent cx="2857899" cy="924054"/>
+            <wp:effectExtent l="0" t="0" r="0" b="9525"/>
+            <wp:docPr id="543757926" name="그림 1" descr="텍스트, 폰트, 스크린샷, 블랙이(가) 표시된 사진&#10;&#10;자동 생성된 설명"/>
+            <wp:cNvGraphicFramePr>
+              <a:graphicFrameLocks xmlns:a="http://schemas.openxmlformats.org/drawingml/2006/main" noChangeAspect="1"/>
+            </wp:cNvGraphicFramePr>
+            <a:graphic xmlns:a="http://schemas.openxmlformats.org/drawingml/2006/main">
+              <a:graphicData uri="http://schemas.openxmlformats.org/drawingml/2006/picture">
+                <pic:pic xmlns:pic="http://schemas.openxmlformats.org/drawingml/2006/picture">
+                  <pic:nvPicPr>
+                    <pic:cNvPr id="543757926" name="그림 1" descr="텍스트, 폰트, 스크린샷, 블랙이(가) 표시된 사진&#10;&#10;자동 생성된 설명"/>
+                    <pic:cNvPicPr/>
+                  </pic:nvPicPr>
+                  <pic:blipFill>
+                    <a:blip r:embed="rId12"/>
+                    <a:stretch>
+                      <a:fillRect/>
+                    </a:stretch>
+                  </pic:blipFill>
+                  <pic:spPr>
+                    <a:xfrm>
+                      <a:off x="0" y="0"/>
+                      <a:ext cx="2857899" cy="924054"/>
+                    </a:xfrm>
+                    <a:prstGeom prst="rect">
+                      <a:avLst/>
+                    </a:prstGeom>
+                  </pic:spPr>
+                </pic:pic>
+              </a:graphicData>
+            </a:graphic>
+          </wp:inline>
+        </w:drawing>
+      </w:r>
+    </w:p>
+    <w:p>
+      <w:pPr>
+        <w:pStyle w:val="a6"/>
+        <w:numPr>
+          <w:ilvl w:val="0"/>
+          <w:numId w:val="4"/>
+        </w:numPr>
+        <w:ind w:leftChars="0"/>
+        <w:rPr>
+          <w:sz w:val="24"/>
+          <w:szCs w:val="24"/>
+        </w:rPr>
+      </w:pPr>
+      <w:r>
+        <w:rPr>
+          <w:rFonts w:hint="eastAsia"/>
+          <w:sz w:val="24"/>
+          <w:szCs w:val="24"/>
+        </w:rPr>
+        <w:t>연산자</w:t>
+      </w:r>
+      <w:r>
+        <w:rPr>
+          <w:rFonts w:hint="eastAsia"/>
+          <w:sz w:val="24"/>
+          <w:szCs w:val="24"/>
+        </w:rPr>
+        <w:t xml:space="preserve"> </w:t>
+      </w:r>
+      <w:r>
+        <w:rPr>
+          <w:rFonts w:hint="eastAsia"/>
+          <w:sz w:val="24"/>
+          <w:szCs w:val="24"/>
+        </w:rPr>
+        <w:t>중복</w:t>
+      </w:r>
+    </w:p>
+    <w:p>
+      <w:pPr>
+        <w:pStyle w:val="a6"/>
+        <w:ind w:leftChars="0"/>
+        <w:rPr>
+          <w:rFonts w:hint="eastAsia"/>
+          <w:sz w:val="24"/>
+          <w:szCs w:val="24"/>
+        </w:rPr>
+      </w:pPr>
+      <w:r>
+        <w:rPr>
+          <w:sz w:val="24"/>
+          <w:szCs w:val="24"/>
+        </w:rPr>
+        <w:drawing>
+          <wp:inline distT="0" distB="0" distL="0" distR="0" wp14:anchorId="0744D495" wp14:editId="769C0B74">
+            <wp:extent cx="2534004" cy="905001"/>
+            <wp:effectExtent l="0" t="0" r="0" b="9525"/>
+            <wp:docPr id="1994223638" name="그림 1" descr="텍스트, 폰트, 스크린샷이(가) 표시된 사진&#10;&#10;자동 생성된 설명"/>
+            <wp:cNvGraphicFramePr>
+              <a:graphicFrameLocks xmlns:a="http://schemas.openxmlformats.org/drawingml/2006/main" noChangeAspect="1"/>
+            </wp:cNvGraphicFramePr>
+            <a:graphic xmlns:a="http://schemas.openxmlformats.org/drawingml/2006/main">
+              <a:graphicData uri="http://schemas.openxmlformats.org/drawingml/2006/picture">
+                <pic:pic xmlns:pic="http://schemas.openxmlformats.org/drawingml/2006/picture">
+                  <pic:nvPicPr>
+                    <pic:cNvPr id="1994223638" name="그림 1" descr="텍스트, 폰트, 스크린샷이(가) 표시된 사진&#10;&#10;자동 생성된 설명"/>
+                    <pic:cNvPicPr/>
+                  </pic:nvPicPr>
+                  <pic:blipFill>
+                    <a:blip r:embed="rId13"/>
+                    <a:stretch>
+                      <a:fillRect/>
+                    </a:stretch>
+                  </pic:blipFill>
+                  <pic:spPr>
+                    <a:xfrm>
+                      <a:off x="0" y="0"/>
+                      <a:ext cx="2534004" cy="905001"/>
+                    </a:xfrm>
+                    <a:prstGeom prst="rect">
+                      <a:avLst/>
+                    </a:prstGeom>
+                  </pic:spPr>
+                </pic:pic>
+              </a:graphicData>
+            </a:graphic>
+          </wp:inline>
+        </w:drawing>
+      </w:r>
+    </w:p>
+    <w:p>
+      <w:pPr>
+        <w:pStyle w:val="a6"/>
+        <w:numPr>
+          <w:ilvl w:val="0"/>
+          <w:numId w:val="4"/>
+        </w:numPr>
+        <w:ind w:leftChars="0"/>
+        <w:rPr>
+          <w:sz w:val="24"/>
+          <w:szCs w:val="24"/>
+        </w:rPr>
+      </w:pPr>
+      <w:r>
+        <w:rPr>
+          <w:rFonts w:hint="eastAsia"/>
+          <w:sz w:val="24"/>
+          <w:szCs w:val="24"/>
+        </w:rPr>
+        <w:t>괄호 쌍 체크</w:t>
+      </w:r>
+    </w:p>
+    <w:p>
+      <w:pPr>
+        <w:pStyle w:val="a6"/>
+        <w:rPr>
+          <w:sz w:val="24"/>
+          <w:szCs w:val="24"/>
+        </w:rPr>
+      </w:pPr>
+      <w:r>
+        <w:rPr>
+          <w:sz w:val="24"/>
+          <w:szCs w:val="24"/>
+        </w:rPr>
+        <w:drawing>
+          <wp:inline distT="0" distB="0" distL="0" distR="0" wp14:anchorId="36F36FC6" wp14:editId="3413DE64">
+            <wp:extent cx="5191850" cy="1810003"/>
+            <wp:effectExtent l="0" t="0" r="0" b="0"/>
+            <wp:docPr id="308434938" name="그림 1" descr="텍스트, 스크린샷, 폰트, 디자인이(가) 표시된 사진&#10;&#10;자동 생성된 설명"/>
+            <wp:cNvGraphicFramePr>
+              <a:graphicFrameLocks xmlns:a="http://schemas.openxmlformats.org/drawingml/2006/main" noChangeAspect="1"/>
+            </wp:cNvGraphicFramePr>
+            <a:graphic xmlns:a="http://schemas.openxmlformats.org/drawingml/2006/main">
+              <a:graphicData uri="http://schemas.openxmlformats.org/drawingml/2006/picture">
+                <pic:pic xmlns:pic="http://schemas.openxmlformats.org/drawingml/2006/picture">
+                  <pic:nvPicPr>
+                    <pic:cNvPr id="308434938" name="그림 1" descr="텍스트, 스크린샷, 폰트, 디자인이(가) 표시된 사진&#10;&#10;자동 생성된 설명"/>
+                    <pic:cNvPicPr/>
+                  </pic:nvPicPr>
+                  <pic:blipFill>
+                    <a:blip r:embed="rId14"/>
+                    <a:stretch>
+                      <a:fillRect/>
+                    </a:stretch>
+                  </pic:blipFill>
+                  <pic:spPr>
+                    <a:xfrm>
+                      <a:off x="0" y="0"/>
+                      <a:ext cx="5191850" cy="1810003"/>
+                    </a:xfrm>
+                    <a:prstGeom prst="rect">
+                      <a:avLst/>
+                    </a:prstGeom>
+                  </pic:spPr>
+                </pic:pic>
+              </a:graphicData>
+            </a:graphic>
+          </wp:inline>
+        </w:drawing>
+      </w:r>
+    </w:p>
+    <w:p>
+      <w:pPr>
+        <w:pStyle w:val="a6"/>
+        <w:rPr>
+          <w:sz w:val="24"/>
+          <w:szCs w:val="24"/>
+        </w:rPr>
+      </w:pPr>
+      <w:r>
+        <w:rPr>
+          <w:sz w:val="24"/>
+          <w:szCs w:val="24"/>
+        </w:rPr>
+        <w:drawing>
+          <wp:inline distT="0" distB="0" distL="0" distR="0" wp14:anchorId="138D461A" wp14:editId="2DC7099F">
+            <wp:extent cx="5201376" cy="1790950"/>
+            <wp:effectExtent l="0" t="0" r="0" b="0"/>
+            <wp:docPr id="2145811314" name="그림 1" descr="텍스트, 스크린샷, 폰트, 블랙이(가) 표시된 사진&#10;&#10;자동 생성된 설명"/>
+            <wp:cNvGraphicFramePr>
+              <a:graphicFrameLocks xmlns:a="http://schemas.openxmlformats.org/drawingml/2006/main" noChangeAspect="1"/>
+            </wp:cNvGraphicFramePr>
+            <a:graphic xmlns:a="http://schemas.openxmlformats.org/drawingml/2006/main">
+              <a:graphicData uri="http://schemas.openxmlformats.org/drawingml/2006/picture">
+                <pic:pic xmlns:pic="http://schemas.openxmlformats.org/drawingml/2006/picture">
+                  <pic:nvPicPr>
+                    <pic:cNvPr id="2145811314" name="그림 1" descr="텍스트, 스크린샷, 폰트, 블랙이(가) 표시된 사진&#10;&#10;자동 생성된 설명"/>
+                    <pic:cNvPicPr/>
+                  </pic:nvPicPr>
+                  <pic:blipFill>
+                    <a:blip r:embed="rId15"/>
+                    <a:stretch>
+                      <a:fillRect/>
+                    </a:stretch>
+                  </pic:blipFill>
+                  <pic:spPr>
+                    <a:xfrm>
+                      <a:off x="0" y="0"/>
+                      <a:ext cx="5201376" cy="1790950"/>
+                    </a:xfrm>
+                    <a:prstGeom prst="rect">
+                      <a:avLst/>
+                    </a:prstGeom>
+                  </pic:spPr>
+                </pic:pic>
+              </a:graphicData>
+            </a:graphic>
+          </wp:inline>
+        </w:drawing>
+      </w:r>
+    </w:p>
+    <w:p>
+      <w:pPr>
+        <w:pStyle w:val="a6"/>
+        <w:rPr>
+          <w:sz w:val="24"/>
+          <w:szCs w:val="24"/>
+        </w:rPr>
+      </w:pPr>
+      <w:r>
+        <w:rPr>
+          <w:sz w:val="24"/>
+          <w:szCs w:val="24"/>
+        </w:rPr>
+        <w:lastRenderedPageBreak/>
+        <w:drawing>
+          <wp:inline distT="0" distB="0" distL="0" distR="0" wp14:anchorId="3136C422" wp14:editId="1D0F1569">
+            <wp:extent cx="5153744" cy="1810003"/>
+            <wp:effectExtent l="0" t="0" r="0" b="0"/>
+            <wp:docPr id="1499129999" name="그림 1" descr="텍스트, 스크린샷, 폰트, 블랙이(가) 표시된 사진&#10;&#10;자동 생성된 설명"/>
+            <wp:cNvGraphicFramePr>
+              <a:graphicFrameLocks xmlns:a="http://schemas.openxmlformats.org/drawingml/2006/main" noChangeAspect="1"/>
+            </wp:cNvGraphicFramePr>
+            <a:graphic xmlns:a="http://schemas.openxmlformats.org/drawingml/2006/main">
+              <a:graphicData uri="http://schemas.openxmlformats.org/drawingml/2006/picture">
+                <pic:pic xmlns:pic="http://schemas.openxmlformats.org/drawingml/2006/picture">
+                  <pic:nvPicPr>
+                    <pic:cNvPr id="1499129999" name="그림 1" descr="텍스트, 스크린샷, 폰트, 블랙이(가) 표시된 사진&#10;&#10;자동 생성된 설명"/>
+                    <pic:cNvPicPr/>
+                  </pic:nvPicPr>
+                  <pic:blipFill>
+                    <a:blip r:embed="rId16"/>
+                    <a:stretch>
+                      <a:fillRect/>
+                    </a:stretch>
+                  </pic:blipFill>
+                  <pic:spPr>
+                    <a:xfrm>
+                      <a:off x="0" y="0"/>
+                      <a:ext cx="5153744" cy="1810003"/>
+                    </a:xfrm>
+                    <a:prstGeom prst="rect">
+                      <a:avLst/>
+                    </a:prstGeom>
+                  </pic:spPr>
+                </pic:pic>
+              </a:graphicData>
+            </a:graphic>
+          </wp:inline>
+        </w:drawing>
+      </w:r>
+    </w:p>
+    <w:p>
+      <w:pPr>
+        <w:pStyle w:val="a6"/>
+        <w:rPr>
+          <w:rFonts w:hint="eastAsia"/>
+          <w:sz w:val="24"/>
+          <w:szCs w:val="24"/>
+        </w:rPr>
+      </w:pPr>
+      <w:r>
+        <w:rPr>
+          <w:sz w:val="24"/>
+          <w:szCs w:val="24"/>
+        </w:rPr>
+        <w:drawing>
+          <wp:inline distT="0" distB="0" distL="0" distR="0" wp14:anchorId="7762982A" wp14:editId="1C747BAC">
+            <wp:extent cx="5220429" cy="1838582"/>
+            <wp:effectExtent l="0" t="0" r="0" b="9525"/>
+            <wp:docPr id="1668083514" name="그림 1" descr="텍스트, 스크린샷, 폰트, 디자인이(가) 표시된 사진&#10;&#10;자동 생성된 설명"/>
+            <wp:cNvGraphicFramePr>
+              <a:graphicFrameLocks xmlns:a="http://schemas.openxmlformats.org/drawingml/2006/main" noChangeAspect="1"/>
+            </wp:cNvGraphicFramePr>
+            <a:graphic xmlns:a="http://schemas.openxmlformats.org/drawingml/2006/main">
+              <a:graphicData uri="http://schemas.openxmlformats.org/drawingml/2006/picture">
+                <pic:pic xmlns:pic="http://schemas.openxmlformats.org/drawingml/2006/picture">
+                  <pic:nvPicPr>
+                    <pic:cNvPr id="1668083514" name="그림 1" descr="텍스트, 스크린샷, 폰트, 디자인이(가) 표시된 사진&#10;&#10;자동 생성된 설명"/>
+                    <pic:cNvPicPr/>
+                  </pic:nvPicPr>
+                  <pic:blipFill>
+                    <a:blip r:embed="rId17"/>
+                    <a:stretch>
+                      <a:fillRect/>
+                    </a:stretch>
+                  </pic:blipFill>
+                  <pic:spPr>
+                    <a:xfrm>
+                      <a:off x="0" y="0"/>
+                      <a:ext cx="5220429" cy="1838582"/>
+                    </a:xfrm>
+                    <a:prstGeom prst="rect">
+                      <a:avLst/>
+                    </a:prstGeom>
+                  </pic:spPr>
+                </pic:pic>
+              </a:graphicData>
+            </a:graphic>
+          </wp:inline>
+        </w:drawing>
+      </w:r>
+    </w:p>
+    <w:p>
+      <w:pPr>
+        <w:pStyle w:val="a6"/>
+        <w:numPr>
+          <w:ilvl w:val="0"/>
+          <w:numId w:val="4"/>
+        </w:numPr>
+        <w:ind w:leftChars="0"/>
+        <w:rPr>
+          <w:rFonts w:hint="eastAsia"/>
+          <w:sz w:val="24"/>
+          <w:szCs w:val="24"/>
+        </w:rPr>
+      </w:pPr>
+    </w:p>
+    <w:p>
+      <w:pPr>
+        <w:rPr>
+          <w:rFonts w:hint="eastAsia"/>
+          <w:sz w:val="24"/>
+          <w:szCs w:val="24"/>
+        </w:rPr>
+      </w:pPr>
     </w:p>
     <w:p>
       <w:pPr>
@@ -2663,7 +2762,25 @@
         <w:autoSpaceDE/>
         <w:autoSpaceDN/>
         <w:rPr>
-          <w:rFonts w:hint="eastAsia"/>
+          <w:sz w:val="24"/>
+          <w:szCs w:val="24"/>
+        </w:rPr>
+      </w:pPr>
+      <w:r>
+        <w:rPr>
+          <w:sz w:val="24"/>
+          <w:szCs w:val="24"/>
+        </w:rPr>
+        <w:br w:type="page"/>
+      </w:r>
+    </w:p>
+    <w:p>
+      <w:pPr>
+        <w:widowControl/>
+        <w:wordWrap/>
+        <w:autoSpaceDE/>
+        <w:autoSpaceDN/>
+        <w:rPr>
           <w:sz w:val="24"/>
           <w:szCs w:val="24"/>
         </w:rPr>
@@ -2695,24 +2812,16 @@
     <w:p>
       <w:pPr>
         <w:rPr>
-          <w:rFonts w:hint="eastAsia"/>
-          <w:sz w:val="32"/>
-          <w:szCs w:val="32"/>
-        </w:rPr>
-      </w:pPr>
-      <w:r>
-        <w:rPr>
-          <w:sz w:val="32"/>
-          <w:szCs w:val="32"/>
-        </w:rPr>
-        <w:t xml:space="preserve">1. </w:t>
-      </w:r>
-      <w:r>
-        <w:rPr>
-          <w:sz w:val="32"/>
-          <w:szCs w:val="32"/>
-        </w:rPr>
-        <w:t>Build</w:t>
+          <w:sz w:val="32"/>
+          <w:szCs w:val="32"/>
+        </w:rPr>
+      </w:pPr>
+      <w:r>
+        <w:rPr>
+          <w:sz w:val="32"/>
+          <w:szCs w:val="32"/>
+        </w:rPr>
+        <w:t>1. Build</w:t>
       </w:r>
     </w:p>
     <w:p>
@@ -2733,88 +2842,62 @@
     <w:p>
       <w:pPr>
         <w:rPr>
-          <w:rFonts w:hint="eastAsia"/>
-          <w:sz w:val="24"/>
-          <w:szCs w:val="24"/>
-        </w:rPr>
-      </w:pPr>
-    </w:p>
-    <w:p>
-      <w:pPr>
-        <w:rPr>
-          <w:rFonts w:hint="eastAsia"/>
-          <w:sz w:val="32"/>
-          <w:szCs w:val="32"/>
-        </w:rPr>
-      </w:pPr>
-      <w:r>
-        <w:rPr>
-          <w:sz w:val="32"/>
-          <w:szCs w:val="32"/>
-        </w:rPr>
-        <w:t xml:space="preserve">2. </w:t>
-      </w:r>
-      <w:r>
-        <w:rPr>
-          <w:sz w:val="32"/>
-          <w:szCs w:val="32"/>
-        </w:rPr>
-        <w:t>Run</w:t>
-      </w:r>
-    </w:p>
-    <w:p>
-      <w:pPr>
-        <w:rPr>
-          <w:sz w:val="24"/>
-          <w:szCs w:val="24"/>
-        </w:rPr>
-      </w:pPr>
-      <w:r>
-        <w:rPr>
-          <w:sz w:val="24"/>
-          <w:szCs w:val="24"/>
-        </w:rPr>
-        <w:t xml:space="preserve">$&gt; make </w:t>
-      </w:r>
-      <w:proofErr w:type="gramStart"/>
-      <w:r>
-        <w:rPr>
-          <w:sz w:val="24"/>
-          <w:szCs w:val="24"/>
-        </w:rPr>
-        <w:t>test</w:t>
-      </w:r>
-      <w:proofErr w:type="gramEnd"/>
-    </w:p>
-    <w:p>
-      <w:pPr>
-        <w:rPr>
-          <w:rFonts w:hint="eastAsia"/>
-          <w:sz w:val="24"/>
-          <w:szCs w:val="24"/>
-        </w:rPr>
-      </w:pPr>
-    </w:p>
-    <w:p>
-      <w:pPr>
-        <w:rPr>
-          <w:sz w:val="32"/>
-          <w:szCs w:val="32"/>
-        </w:rPr>
-      </w:pPr>
-      <w:r>
-        <w:rPr>
-          <w:sz w:val="32"/>
-          <w:szCs w:val="32"/>
-        </w:rPr>
-        <w:t xml:space="preserve">3. </w:t>
-      </w:r>
-      <w:r>
-        <w:rPr>
-          <w:sz w:val="32"/>
-          <w:szCs w:val="32"/>
-        </w:rPr>
-        <w:t>Test environment</w:t>
+          <w:sz w:val="24"/>
+          <w:szCs w:val="24"/>
+        </w:rPr>
+      </w:pPr>
+    </w:p>
+    <w:p>
+      <w:pPr>
+        <w:rPr>
+          <w:sz w:val="32"/>
+          <w:szCs w:val="32"/>
+        </w:rPr>
+      </w:pPr>
+      <w:r>
+        <w:rPr>
+          <w:sz w:val="32"/>
+          <w:szCs w:val="32"/>
+        </w:rPr>
+        <w:t>2. Run</w:t>
+      </w:r>
+    </w:p>
+    <w:p>
+      <w:pPr>
+        <w:rPr>
+          <w:sz w:val="24"/>
+          <w:szCs w:val="24"/>
+        </w:rPr>
+      </w:pPr>
+      <w:r>
+        <w:rPr>
+          <w:sz w:val="24"/>
+          <w:szCs w:val="24"/>
+        </w:rPr>
+        <w:t>$&gt; make test</w:t>
+      </w:r>
+    </w:p>
+    <w:p>
+      <w:pPr>
+        <w:rPr>
+          <w:sz w:val="24"/>
+          <w:szCs w:val="24"/>
+        </w:rPr>
+      </w:pPr>
+    </w:p>
+    <w:p>
+      <w:pPr>
+        <w:rPr>
+          <w:sz w:val="32"/>
+          <w:szCs w:val="32"/>
+        </w:rPr>
+      </w:pPr>
+      <w:r>
+        <w:rPr>
+          <w:sz w:val="32"/>
+          <w:szCs w:val="32"/>
+        </w:rPr>
+        <w:t>3. Test environment</w:t>
       </w:r>
     </w:p>
     <w:p>
@@ -2835,32 +2918,24 @@
     <w:p>
       <w:pPr>
         <w:rPr>
-          <w:rFonts w:hint="eastAsia"/>
-          <w:sz w:val="24"/>
-          <w:szCs w:val="24"/>
-        </w:rPr>
-      </w:pPr>
-    </w:p>
-    <w:p>
-      <w:pPr>
-        <w:rPr>
-          <w:sz w:val="32"/>
-          <w:szCs w:val="32"/>
-        </w:rPr>
-      </w:pPr>
-      <w:r>
-        <w:rPr>
-          <w:sz w:val="32"/>
-          <w:szCs w:val="32"/>
-        </w:rPr>
-        <w:t>4.</w:t>
-      </w:r>
-      <w:r>
-        <w:rPr>
-          <w:sz w:val="32"/>
-          <w:szCs w:val="32"/>
-        </w:rPr>
-        <w:t xml:space="preserve"> OS</w:t>
+          <w:sz w:val="24"/>
+          <w:szCs w:val="24"/>
+        </w:rPr>
+      </w:pPr>
+    </w:p>
+    <w:p>
+      <w:pPr>
+        <w:rPr>
+          <w:sz w:val="32"/>
+          <w:szCs w:val="32"/>
+        </w:rPr>
+      </w:pPr>
+      <w:r>
+        <w:rPr>
+          <w:sz w:val="32"/>
+          <w:szCs w:val="32"/>
+        </w:rPr>
+        <w:t>4. OS</w:t>
       </w:r>
     </w:p>
     <w:p>
@@ -2898,14 +2973,7 @@
           <w:sz w:val="32"/>
           <w:szCs w:val="32"/>
         </w:rPr>
-        <w:t xml:space="preserve">5. </w:t>
-      </w:r>
-      <w:r>
-        <w:rPr>
-          <w:sz w:val="32"/>
-          <w:szCs w:val="32"/>
-        </w:rPr>
-        <w:t>Compiler</w:t>
+        <w:t>5. Compiler</w:t>
       </w:r>
     </w:p>
     <w:p>
@@ -2941,7 +3009,6 @@
     <w:p>
       <w:pPr>
         <w:rPr>
-          <w:rFonts w:hint="eastAsia"/>
           <w:sz w:val="24"/>
           <w:szCs w:val="24"/>
         </w:rPr>
@@ -2960,10 +3027,10 @@
 <file path=word/numbering.xml><?xml version="1.0" encoding="utf-8"?>
 <w:numbering xmlns:wpc="http://schemas.microsoft.com/office/word/2010/wordprocessingCanvas" xmlns:cx="http://schemas.microsoft.com/office/drawing/2014/chartex" xmlns:cx1="http://schemas.microsoft.com/office/drawing/2015/9/8/chartex" xmlns:cx2="http://schemas.microsoft.com/office/drawing/2015/10/21/chartex" xmlns:cx3="http://schemas.microsoft.com/office/drawing/2016/5/9/chartex" xmlns:cx4="http://schemas.microsoft.com/office/drawing/2016/5/10/chartex" xmlns:cx5="http://schemas.microsoft.com/office/drawing/2016/5/11/chartex" xmlns:cx6="http://schemas.microsoft.com/office/drawing/2016/5/12/chartex" xmlns:cx7="http://schemas.microsoft.com/office/drawing/2016/5/13/chartex" xmlns:cx8="http://schemas.microsoft.com/office/drawing/2016/5/14/chartex" xmlns:mc="http://schemas.openxmlformats.org/markup-compatibility/2006" xmlns:aink="http://schemas.microsoft.com/office/drawing/2016/ink" xmlns:am3d="http://schemas.microsoft.com/office/drawing/2017/model3d" xmlns:o="urn:schemas-microsoft-com:office:office" xmlns:oel="http://schemas.microsoft.com/office/2019/extlst" xmlns:r="http://schemas.openxmlformats.org/officeDocument/2006/relationships" xmlns:m="http://schemas.openxmlformats.org/officeDocument/2006/math" xmlns:v="urn:schemas-microsoft-com:vml" xmlns:wp14="http://schemas.microsoft.com/office/word/2010/wordprocessingDrawing" xmlns:wp="http://schemas.openxmlformats.org/drawingml/2006/wordprocessingDrawing" xmlns:w10="urn:schemas-microsoft-com:office:word" xmlns:w="http://schemas.openxmlformats.org/wordprocessingml/2006/main" xmlns:w14="http://schemas.microsoft.com/office/word/2010/wordml" xmlns:w15="http://schemas.microsoft.com/office/word/2012/wordml" xmlns:w16cex="http://schemas.microsoft.com/office/word/2018/wordml/cex" xmlns:w16cid="http://schemas.microsoft.com/office/word/2016/wordml/cid" xmlns:w16="http://schemas.microsoft.com/office/word/2018/wordml" xmlns:w16sdtdh="http://schemas.microsoft.com/office/word/2020/wordml/sdtdatahash" xmlns:w16se="http://schemas.microsoft.com/office/word/2015/wordml/symex" xmlns:wpg="http://schemas.microsoft.com/office/word/2010/wordprocessingGroup" xmlns:wpi="http://schemas.microsoft.com/office/word/2010/wordprocessingInk" xmlns:wne="http://schemas.microsoft.com/office/word/2006/wordml" xmlns:wps="http://schemas.microsoft.com/office/word/2010/wordprocessingShape" mc:Ignorable="w14 w15 w16se w16cid w16 w16cex w16sdtdh wp14">
   <w:abstractNum w:abstractNumId="0" w15:restartNumberingAfterBreak="0">
-    <w:nsid w:val="201F756A"/>
+    <w:nsid w:val="158C4D23"/>
     <w:multiLevelType w:val="hybridMultilevel"/>
-    <w:tmpl w:val="4A54C9C2"/>
-    <w:lvl w:ilvl="0" w:tplc="C13CB424">
+    <w:tmpl w:val="4670A0BC"/>
+    <w:lvl w:ilvl="0" w:tplc="8D1E5722">
       <w:start w:val="1"/>
       <w:numFmt w:val="decimal"/>
       <w:lvlText w:val="%1."/>
@@ -3049,6 +3116,95 @@
     </w:lvl>
   </w:abstractNum>
   <w:abstractNum w:abstractNumId="1" w15:restartNumberingAfterBreak="0">
+    <w:nsid w:val="201F756A"/>
+    <w:multiLevelType w:val="hybridMultilevel"/>
+    <w:tmpl w:val="4A54C9C2"/>
+    <w:lvl w:ilvl="0" w:tplc="C13CB424">
+      <w:start w:val="1"/>
+      <w:numFmt w:val="decimal"/>
+      <w:lvlText w:val="%1."/>
+      <w:lvlJc w:val="left"/>
+      <w:pPr>
+        <w:ind w:left="800" w:hanging="360"/>
+      </w:pPr>
+      <w:rPr>
+        <w:rFonts w:hint="default"/>
+      </w:rPr>
+    </w:lvl>
+    <w:lvl w:ilvl="1" w:tplc="04090019" w:tentative="1">
+      <w:start w:val="1"/>
+      <w:numFmt w:val="upperLetter"/>
+      <w:lvlText w:val="%2."/>
+      <w:lvlJc w:val="left"/>
+      <w:pPr>
+        <w:ind w:left="1320" w:hanging="440"/>
+      </w:pPr>
+    </w:lvl>
+    <w:lvl w:ilvl="2" w:tplc="0409001B" w:tentative="1">
+      <w:start w:val="1"/>
+      <w:numFmt w:val="lowerRoman"/>
+      <w:lvlText w:val="%3."/>
+      <w:lvlJc w:val="right"/>
+      <w:pPr>
+        <w:ind w:left="1760" w:hanging="440"/>
+      </w:pPr>
+    </w:lvl>
+    <w:lvl w:ilvl="3" w:tplc="0409000F" w:tentative="1">
+      <w:start w:val="1"/>
+      <w:numFmt w:val="decimal"/>
+      <w:lvlText w:val="%4."/>
+      <w:lvlJc w:val="left"/>
+      <w:pPr>
+        <w:ind w:left="2200" w:hanging="440"/>
+      </w:pPr>
+    </w:lvl>
+    <w:lvl w:ilvl="4" w:tplc="04090019" w:tentative="1">
+      <w:start w:val="1"/>
+      <w:numFmt w:val="upperLetter"/>
+      <w:lvlText w:val="%5."/>
+      <w:lvlJc w:val="left"/>
+      <w:pPr>
+        <w:ind w:left="2640" w:hanging="440"/>
+      </w:pPr>
+    </w:lvl>
+    <w:lvl w:ilvl="5" w:tplc="0409001B" w:tentative="1">
+      <w:start w:val="1"/>
+      <w:numFmt w:val="lowerRoman"/>
+      <w:lvlText w:val="%6."/>
+      <w:lvlJc w:val="right"/>
+      <w:pPr>
+        <w:ind w:left="3080" w:hanging="440"/>
+      </w:pPr>
+    </w:lvl>
+    <w:lvl w:ilvl="6" w:tplc="0409000F" w:tentative="1">
+      <w:start w:val="1"/>
+      <w:numFmt w:val="decimal"/>
+      <w:lvlText w:val="%7."/>
+      <w:lvlJc w:val="left"/>
+      <w:pPr>
+        <w:ind w:left="3520" w:hanging="440"/>
+      </w:pPr>
+    </w:lvl>
+    <w:lvl w:ilvl="7" w:tplc="04090019" w:tentative="1">
+      <w:start w:val="1"/>
+      <w:numFmt w:val="upperLetter"/>
+      <w:lvlText w:val="%8."/>
+      <w:lvlJc w:val="left"/>
+      <w:pPr>
+        <w:ind w:left="3960" w:hanging="440"/>
+      </w:pPr>
+    </w:lvl>
+    <w:lvl w:ilvl="8" w:tplc="0409001B" w:tentative="1">
+      <w:start w:val="1"/>
+      <w:numFmt w:val="lowerRoman"/>
+      <w:lvlText w:val="%9."/>
+      <w:lvlJc w:val="right"/>
+      <w:pPr>
+        <w:ind w:left="4400" w:hanging="440"/>
+      </w:pPr>
+    </w:lvl>
+  </w:abstractNum>
+  <w:abstractNum w:abstractNumId="2" w15:restartNumberingAfterBreak="0">
     <w:nsid w:val="44B170DA"/>
     <w:multiLevelType w:val="hybridMultilevel"/>
     <w:tmpl w:val="C764E860"/>
@@ -3137,7 +3293,7 @@
       </w:pPr>
     </w:lvl>
   </w:abstractNum>
-  <w:abstractNum w:abstractNumId="2" w15:restartNumberingAfterBreak="0">
+  <w:abstractNum w:abstractNumId="3" w15:restartNumberingAfterBreak="0">
     <w:nsid w:val="57F10EDB"/>
     <w:multiLevelType w:val="hybridMultilevel"/>
     <w:tmpl w:val="CADE390C"/>
@@ -3227,12 +3383,15 @@
     </w:lvl>
   </w:abstractNum>
   <w:num w:numId="1" w16cid:durableId="778987821">
+    <w:abstractNumId w:val="3"/>
+  </w:num>
+  <w:num w:numId="2" w16cid:durableId="92634982">
     <w:abstractNumId w:val="2"/>
   </w:num>
-  <w:num w:numId="2" w16cid:durableId="92634982">
+  <w:num w:numId="3" w16cid:durableId="742874223">
     <w:abstractNumId w:val="1"/>
   </w:num>
-  <w:num w:numId="3" w16cid:durableId="742874223">
+  <w:num w:numId="4" w16cid:durableId="1700277278">
     <w:abstractNumId w:val="0"/>
   </w:num>
 </w:numbering>

</xml_diff>

<commit_message>
feat: error example in report
</commit_message>
<xml_diff>
--- a/PL_Project1 보고서.docx
+++ b/PL_Project1 보고서.docx
@@ -4,7 +4,7 @@
   <w:body>
     <w:p>
       <w:pPr>
-        <w:pStyle w:val="a"/>
+        <w:pStyle w:val="a7"/>
         <w:tabs>
           <w:tab w:val="left" w:pos="2568"/>
         </w:tabs>
@@ -19,7 +19,7 @@
     </w:p>
     <w:p>
       <w:pPr>
-        <w:pStyle w:val="a"/>
+        <w:pStyle w:val="a7"/>
         <w:tabs>
           <w:tab w:val="left" w:pos="2568"/>
         </w:tabs>
@@ -34,7 +34,7 @@
     </w:p>
     <w:p>
       <w:pPr>
-        <w:pStyle w:val="a"/>
+        <w:pStyle w:val="a7"/>
         <w:tabs>
           <w:tab w:val="left" w:pos="2568"/>
         </w:tabs>
@@ -49,7 +49,7 @@
     </w:p>
     <w:p>
       <w:pPr>
-        <w:pStyle w:val="a"/>
+        <w:pStyle w:val="a7"/>
         <w:tabs>
           <w:tab w:val="left" w:pos="2568"/>
         </w:tabs>
@@ -64,7 +64,6 @@
           <w:szCs w:val="52"/>
         </w:rPr>
       </w:pPr>
-      <w:proofErr w:type="gramStart"/>
       <w:r>
         <w:rPr>
           <w:rFonts w:ascii="NanumGothic" w:eastAsia="NanumGothic" w:hAnsi="NanumGothic" w:cs="Times New Roman"/>
@@ -73,9 +72,8 @@
           <w:sz w:val="52"/>
           <w:szCs w:val="52"/>
         </w:rPr>
-        <w:t>LL(</w:t>
-      </w:r>
-      <w:proofErr w:type="gramEnd"/>
+        <w:t>LL(1) Parser</w:t>
+      </w:r>
       <w:r>
         <w:rPr>
           <w:rFonts w:ascii="NanumGothic" w:eastAsia="NanumGothic" w:hAnsi="NanumGothic" w:cs="Times New Roman"/>
@@ -84,22 +82,12 @@
           <w:sz w:val="52"/>
           <w:szCs w:val="52"/>
         </w:rPr>
-        <w:t>1) Parser</w:t>
-      </w:r>
-      <w:r>
-        <w:rPr>
-          <w:rFonts w:ascii="NanumGothic" w:eastAsia="NanumGothic" w:hAnsi="NanumGothic" w:cs="Times New Roman"/>
-          <w:b/>
-          <w:bCs/>
-          <w:sz w:val="52"/>
-          <w:szCs w:val="52"/>
-        </w:rPr>
         <w:t xml:space="preserve"> Report</w:t>
       </w:r>
     </w:p>
     <w:p>
       <w:pPr>
-        <w:pStyle w:val="a"/>
+        <w:pStyle w:val="a7"/>
         <w:tabs>
           <w:tab w:val="left" w:pos="2568"/>
         </w:tabs>
@@ -117,7 +105,7 @@
     </w:p>
     <w:p>
       <w:pPr>
-        <w:pStyle w:val="a"/>
+        <w:pStyle w:val="a7"/>
         <w:wordWrap/>
         <w:spacing w:line="240" w:lineRule="auto"/>
         <w:jc w:val="center"/>
@@ -130,7 +118,7 @@
     </w:p>
     <w:p>
       <w:pPr>
-        <w:pStyle w:val="a"/>
+        <w:pStyle w:val="a7"/>
         <w:jc w:val="center"/>
         <w:rPr>
           <w:rFonts w:ascii="NanumGothic" w:eastAsia="NanumGothic" w:hAnsi="NanumGothic" w:cs="Times New Roman"/>
@@ -141,7 +129,7 @@
     </w:p>
     <w:p>
       <w:pPr>
-        <w:pStyle w:val="a"/>
+        <w:pStyle w:val="a7"/>
         <w:jc w:val="center"/>
         <w:rPr>
           <w:rFonts w:ascii="NanumGothic" w:eastAsia="NanumGothic" w:hAnsi="NanumGothic" w:cs="Times New Roman"/>
@@ -152,7 +140,7 @@
     </w:p>
     <w:p>
       <w:pPr>
-        <w:pStyle w:val="a"/>
+        <w:pStyle w:val="a7"/>
         <w:jc w:val="center"/>
         <w:rPr>
           <w:rFonts w:ascii="NanumGothic" w:eastAsia="NanumGothic" w:hAnsi="NanumGothic" w:cs="Times New Roman"/>
@@ -163,7 +151,7 @@
     </w:p>
     <w:p>
       <w:pPr>
-        <w:pStyle w:val="a"/>
+        <w:pStyle w:val="a7"/>
         <w:rPr>
           <w:rFonts w:ascii="NanumGothic" w:eastAsia="NanumGothic" w:hAnsi="NanumGothic" w:cs="Times New Roman"/>
           <w:sz w:val="21"/>
@@ -173,7 +161,7 @@
     </w:p>
     <w:p>
       <w:pPr>
-        <w:pStyle w:val="a"/>
+        <w:pStyle w:val="a7"/>
         <w:rPr>
           <w:rFonts w:ascii="NanumGothic" w:eastAsia="NanumGothic" w:hAnsi="NanumGothic" w:cs="Times New Roman"/>
           <w:sz w:val="21"/>
@@ -183,7 +171,7 @@
     </w:p>
     <w:tbl>
       <w:tblPr>
-        <w:tblStyle w:val="GridTable2"/>
+        <w:tblStyle w:val="20"/>
         <w:tblW w:w="9057" w:type="dxa"/>
         <w:tblLook w:val="04A0" w:firstRow="1" w:lastRow="0" w:firstColumn="1" w:lastColumn="0" w:noHBand="0" w:noVBand="1"/>
       </w:tblPr>
@@ -350,7 +338,7 @@
               <w:jc w:val="center"/>
               <w:cnfStyle w:val="000000100000" w:firstRow="0" w:lastRow="0" w:firstColumn="0" w:lastColumn="0" w:oddVBand="0" w:evenVBand="0" w:oddHBand="1" w:evenHBand="0" w:firstRowFirstColumn="0" w:firstRowLastColumn="0" w:lastRowFirstColumn="0" w:lastRowLastColumn="0"/>
               <w:rPr>
-                <w:rFonts w:ascii="NanumGothic" w:hAnsi="NanumGothic" w:cs="Times New Roman" w:hint="eastAsia"/>
+                <w:rFonts w:ascii="NanumGothic" w:hAnsi="NanumGothic" w:cs="Times New Roman"/>
                 <w:sz w:val="22"/>
                 <w:szCs w:val="21"/>
               </w:rPr>
@@ -434,7 +422,7 @@
               <w:jc w:val="center"/>
               <w:cnfStyle w:val="000000000000" w:firstRow="0" w:lastRow="0" w:firstColumn="0" w:lastColumn="0" w:oddVBand="0" w:evenVBand="0" w:oddHBand="0" w:evenHBand="0" w:firstRowFirstColumn="0" w:firstRowLastColumn="0" w:lastRowFirstColumn="0" w:lastRowLastColumn="0"/>
               <w:rPr>
-                <w:rFonts w:ascii="NanumGothic" w:hAnsi="NanumGothic" w:cs="Times New Roman" w:hint="eastAsia"/>
+                <w:rFonts w:ascii="NanumGothic" w:hAnsi="NanumGothic" w:cs="Times New Roman"/>
                 <w:sz w:val="22"/>
                 <w:szCs w:val="21"/>
               </w:rPr>
@@ -539,7 +527,7 @@
               <w:contextualSpacing/>
               <w:jc w:val="center"/>
               <w:rPr>
-                <w:rFonts w:ascii="NanumGothic" w:hAnsi="NanumGothic" w:cs="Times New Roman" w:hint="eastAsia"/>
+                <w:rFonts w:ascii="NanumGothic" w:hAnsi="NanumGothic" w:cs="Times New Roman"/>
                 <w:b w:val="0"/>
                 <w:bCs w:val="0"/>
                 <w:sz w:val="22"/>
@@ -607,7 +595,7 @@
               <w:jc w:val="center"/>
               <w:cnfStyle w:val="000000000000" w:firstRow="0" w:lastRow="0" w:firstColumn="0" w:lastColumn="0" w:oddVBand="0" w:evenVBand="0" w:oddHBand="0" w:evenHBand="0" w:firstRowFirstColumn="0" w:firstRowLastColumn="0" w:lastRowFirstColumn="0" w:lastRowLastColumn="0"/>
               <w:rPr>
-                <w:rFonts w:ascii="NanumGothic" w:hAnsi="NanumGothic" w:cs="Times New Roman" w:hint="eastAsia"/>
+                <w:rFonts w:ascii="NanumGothic" w:hAnsi="NanumGothic" w:cs="Times New Roman"/>
                 <w:sz w:val="22"/>
                 <w:szCs w:val="21"/>
               </w:rPr>
@@ -642,7 +630,7 @@
     </w:tbl>
     <w:p>
       <w:pPr>
-        <w:pStyle w:val="a"/>
+        <w:pStyle w:val="a7"/>
         <w:wordWrap/>
         <w:rPr>
           <w:sz w:val="18"/>
@@ -657,7 +645,7 @@
         <w:autoSpaceDE/>
         <w:autoSpaceDN/>
         <w:rPr>
-          <w:rFonts w:ascii="함초롬바탕" w:eastAsia="Gulim" w:hAnsi="Gulim" w:cs="Gulim"/>
+          <w:rFonts w:ascii="함초롬바탕" w:eastAsia="굴림" w:hAnsi="굴림" w:cs="굴림"/>
           <w:color w:val="000000"/>
           <w:kern w:val="0"/>
           <w:sz w:val="18"/>
@@ -674,6 +662,14 @@
     </w:p>
     <w:sdt>
       <w:sdtPr>
+        <w:rPr>
+          <w:rFonts w:asciiTheme="minorHAnsi" w:eastAsiaTheme="minorEastAsia" w:hAnsiTheme="minorHAnsi" w:cstheme="minorBidi"/>
+          <w:bCs w:val="0"/>
+          <w:color w:val="auto"/>
+          <w:kern w:val="2"/>
+          <w:sz w:val="20"/>
+          <w:szCs w:val="22"/>
+        </w:rPr>
         <w:id w:val="-1904051435"/>
         <w:docPartObj>
           <w:docPartGallery w:val="Table of Contents"/>
@@ -682,50 +678,30 @@
       </w:sdtPr>
       <w:sdtEndPr>
         <w:rPr>
-          <w:rFonts w:asciiTheme="minorHAnsi" w:eastAsiaTheme="minorEastAsia" w:hAnsiTheme="minorHAnsi" w:cstheme="minorBidi"/>
           <w:b/>
           <w:noProof/>
-          <w:color w:val="auto"/>
-          <w:kern w:val="2"/>
-          <w:sz w:val="20"/>
-          <w:szCs w:val="22"/>
         </w:rPr>
       </w:sdtEndPr>
       <w:sdtContent>
         <w:p>
           <w:pPr>
-            <w:pStyle w:val="TOCHeading"/>
+            <w:pStyle w:val="TOC"/>
           </w:pPr>
           <w:r>
             <w:t>Table of Contents</w:t>
           </w:r>
         </w:p>
         <w:p>
-          <w:r>
-            <w:fldChar w:fldCharType="begin"/>
-          </w:r>
-          <w:r>
-            <w:instrText xml:space="preserve"> TOC \o "1-3" \h \z \u </w:instrText>
-          </w:r>
-          <w:r>
-            <w:fldChar w:fldCharType="separate"/>
-          </w:r>
-          <w:r>
-            <w:rPr>
-              <w:b/>
-              <w:bCs/>
-              <w:noProof/>
-            </w:rPr>
-            <w:t>No table of contents entries found.</w:t>
-          </w:r>
-          <w:r>
-            <w:rPr>
-              <w:b/>
-              <w:bCs/>
-              <w:noProof/>
-            </w:rPr>
-            <w:fldChar w:fldCharType="end"/>
-          </w:r>
+          <w:fldSimple w:instr=" TOC \o &quot;1-3&quot; \h \z \u ">
+            <w:r>
+              <w:rPr>
+                <w:b/>
+                <w:bCs/>
+                <w:noProof/>
+              </w:rPr>
+              <w:t>No table of contents entries found.</w:t>
+            </w:r>
+          </w:fldSimple>
         </w:p>
       </w:sdtContent>
     </w:sdt>
@@ -742,7 +718,7 @@
     </w:p>
     <w:p>
       <w:pPr>
-        <w:pStyle w:val="Heading1"/>
+        <w:pStyle w:val="1"/>
       </w:pPr>
       <w:r>
         <w:rPr>
@@ -757,7 +733,7 @@
     </w:p>
     <w:p>
       <w:pPr>
-        <w:pStyle w:val="Heading2"/>
+        <w:pStyle w:val="2"/>
       </w:pPr>
       <w:r>
         <w:rPr>
@@ -766,13 +742,8 @@
         <w:t>1</w:t>
       </w:r>
       <w:r>
-        <w:t xml:space="preserve">. </w:t>
-      </w:r>
-      <w:proofErr w:type="spellStart"/>
-      <w:r>
-        <w:t>utils.h</w:t>
-      </w:r>
-      <w:proofErr w:type="spellEnd"/>
+        <w:t>. utils.h</w:t>
+      </w:r>
     </w:p>
     <w:p>
       <w:pPr>
@@ -836,39 +807,7 @@
           <w:sz w:val="24"/>
           <w:szCs w:val="24"/>
         </w:rPr>
-        <w:t xml:space="preserve">Class Token, </w:t>
-      </w:r>
-      <w:proofErr w:type="spellStart"/>
-      <w:r>
-        <w:rPr>
-          <w:sz w:val="24"/>
-          <w:szCs w:val="24"/>
-        </w:rPr>
-        <w:t>Lexer</w:t>
-      </w:r>
-      <w:proofErr w:type="spellEnd"/>
-      <w:r>
-        <w:rPr>
-          <w:sz w:val="24"/>
-          <w:szCs w:val="24"/>
-        </w:rPr>
-        <w:t xml:space="preserve">, </w:t>
-      </w:r>
-      <w:proofErr w:type="spellStart"/>
-      <w:r>
-        <w:rPr>
-          <w:sz w:val="24"/>
-          <w:szCs w:val="24"/>
-        </w:rPr>
-        <w:t>SymbolTable</w:t>
-      </w:r>
-      <w:proofErr w:type="spellEnd"/>
-      <w:r>
-        <w:rPr>
-          <w:sz w:val="24"/>
-          <w:szCs w:val="24"/>
-        </w:rPr>
-        <w:t xml:space="preserve">, </w:t>
+        <w:t xml:space="preserve">Class Token, Lexer, SymbolTable, </w:t>
       </w:r>
       <w:r>
         <w:rPr>
@@ -918,7 +857,7 @@
     </w:p>
     <w:p>
       <w:pPr>
-        <w:pStyle w:val="Heading2"/>
+        <w:pStyle w:val="2"/>
       </w:pPr>
       <w:r>
         <w:rPr>
@@ -996,7 +935,6 @@
           <w:szCs w:val="24"/>
         </w:rPr>
       </w:pPr>
-      <w:proofErr w:type="spellStart"/>
       <w:r>
         <w:rPr>
           <w:sz w:val="24"/>
@@ -1004,7 +942,6 @@
         </w:rPr>
         <w:t>Utils.h</w:t>
       </w:r>
-      <w:proofErr w:type="spellEnd"/>
       <w:r>
         <w:rPr>
           <w:rFonts w:hint="eastAsia"/>
@@ -1051,23 +988,13 @@
           <w:szCs w:val="24"/>
         </w:rPr>
       </w:pPr>
-      <w:proofErr w:type="spellStart"/>
-      <w:r>
-        <w:rPr>
-          <w:sz w:val="24"/>
-          <w:szCs w:val="24"/>
-        </w:rPr>
-        <w:t>Lexer</w:t>
-      </w:r>
-      <w:proofErr w:type="spellEnd"/>
-      <w:r>
-        <w:rPr>
-          <w:sz w:val="24"/>
-          <w:szCs w:val="24"/>
-        </w:rPr>
-        <w:t>::</w:t>
-      </w:r>
-      <w:proofErr w:type="spellStart"/>
+      <w:r>
+        <w:rPr>
+          <w:sz w:val="24"/>
+          <w:szCs w:val="24"/>
+        </w:rPr>
+        <w:t>Lexer::</w:t>
+      </w:r>
       <w:r>
         <w:rPr>
           <w:rFonts w:hint="eastAsia"/>
@@ -1081,15 +1008,7 @@
           <w:sz w:val="24"/>
           <w:szCs w:val="24"/>
         </w:rPr>
-        <w:t>etNextToken</w:t>
-      </w:r>
-      <w:proofErr w:type="spellEnd"/>
-      <w:r>
-        <w:rPr>
-          <w:sz w:val="24"/>
-          <w:szCs w:val="24"/>
-        </w:rPr>
-        <w:t xml:space="preserve"> : </w:t>
+        <w:t xml:space="preserve">etNextToken : </w:t>
       </w:r>
       <w:r>
         <w:rPr>
@@ -1182,7 +1101,6 @@
           <w:szCs w:val="24"/>
         </w:rPr>
       </w:pPr>
-      <w:proofErr w:type="spellStart"/>
       <w:r>
         <w:rPr>
           <w:rFonts w:hint="eastAsia"/>
@@ -1196,15 +1114,7 @@
           <w:sz w:val="24"/>
           <w:szCs w:val="24"/>
         </w:rPr>
-        <w:t>ymbolTable</w:t>
-      </w:r>
-      <w:proofErr w:type="spellEnd"/>
-      <w:r>
-        <w:rPr>
-          <w:sz w:val="24"/>
-          <w:szCs w:val="24"/>
-        </w:rPr>
-        <w:t>::set : symbol</w:t>
+        <w:t>ymbolTable::set : symbol</w:t>
       </w:r>
       <w:r>
         <w:rPr>
@@ -1267,7 +1177,6 @@
           <w:szCs w:val="24"/>
         </w:rPr>
       </w:pPr>
-      <w:proofErr w:type="spellStart"/>
       <w:r>
         <w:rPr>
           <w:rFonts w:hint="eastAsia"/>
@@ -1281,15 +1190,7 @@
           <w:sz w:val="24"/>
           <w:szCs w:val="24"/>
         </w:rPr>
-        <w:t>ymbolTable</w:t>
-      </w:r>
-      <w:proofErr w:type="spellEnd"/>
-      <w:r>
-        <w:rPr>
-          <w:sz w:val="24"/>
-          <w:szCs w:val="24"/>
-        </w:rPr>
-        <w:t>::get : symbol</w:t>
+        <w:t>ymbolTable::get : symbol</w:t>
       </w:r>
       <w:r>
         <w:rPr>
@@ -1426,25 +1327,7 @@
           <w:sz w:val="24"/>
           <w:szCs w:val="24"/>
         </w:rPr>
-        <w:t>e</w:t>
-      </w:r>
-      <w:proofErr w:type="spellStart"/>
-      <w:r>
-        <w:rPr>
-          <w:rFonts w:hint="eastAsia"/>
-          <w:sz w:val="24"/>
-          <w:szCs w:val="24"/>
-        </w:rPr>
-        <w:t>를</w:t>
-      </w:r>
-      <w:proofErr w:type="spellEnd"/>
-      <w:r>
-        <w:rPr>
-          <w:rFonts w:hint="eastAsia"/>
-          <w:sz w:val="24"/>
-          <w:szCs w:val="24"/>
-        </w:rPr>
-        <w:t xml:space="preserve"> 반환.</w:t>
+        <w:t>e를 반환.</w:t>
       </w:r>
       <w:r>
         <w:rPr>
@@ -1468,33 +1351,22 @@
         </w:rPr>
         <w:t>false</w:t>
       </w:r>
-      <w:proofErr w:type="spellStart"/>
-      <w:r>
-        <w:rPr>
-          <w:rFonts w:hint="eastAsia"/>
-          <w:sz w:val="24"/>
-          <w:szCs w:val="24"/>
-        </w:rPr>
-        <w:t>를</w:t>
-      </w:r>
-      <w:proofErr w:type="spellEnd"/>
-      <w:r>
-        <w:rPr>
-          <w:rFonts w:hint="eastAsia"/>
-          <w:sz w:val="24"/>
-          <w:szCs w:val="24"/>
-        </w:rPr>
-        <w:t xml:space="preserve"> 반환.</w:t>
-      </w:r>
-    </w:p>
-    <w:p>
-      <w:pPr>
-        <w:rPr>
-          <w:sz w:val="24"/>
-          <w:szCs w:val="24"/>
-        </w:rPr>
-      </w:pPr>
-      <w:proofErr w:type="spellStart"/>
+      <w:r>
+        <w:rPr>
+          <w:rFonts w:hint="eastAsia"/>
+          <w:sz w:val="24"/>
+          <w:szCs w:val="24"/>
+        </w:rPr>
+        <w:t>를 반환.</w:t>
+      </w:r>
+    </w:p>
+    <w:p>
+      <w:pPr>
+        <w:rPr>
+          <w:sz w:val="24"/>
+          <w:szCs w:val="24"/>
+        </w:rPr>
+      </w:pPr>
       <w:r>
         <w:rPr>
           <w:rFonts w:hint="eastAsia"/>
@@ -1508,15 +1380,7 @@
           <w:sz w:val="24"/>
           <w:szCs w:val="24"/>
         </w:rPr>
-        <w:t>ymbolTable</w:t>
-      </w:r>
-      <w:proofErr w:type="spellEnd"/>
-      <w:r>
-        <w:rPr>
-          <w:sz w:val="24"/>
-          <w:szCs w:val="24"/>
-        </w:rPr>
-        <w:t>::exists : symbol</w:t>
+        <w:t>ymbolTable::exists : symbol</w:t>
       </w:r>
       <w:r>
         <w:rPr>
@@ -1563,33 +1427,22 @@
         </w:rPr>
         <w:t>true</w:t>
       </w:r>
-      <w:proofErr w:type="spellStart"/>
-      <w:r>
-        <w:rPr>
-          <w:rFonts w:hint="eastAsia"/>
-          <w:sz w:val="24"/>
-          <w:szCs w:val="24"/>
-        </w:rPr>
-        <w:t>를</w:t>
-      </w:r>
-      <w:proofErr w:type="spellEnd"/>
-      <w:r>
-        <w:rPr>
-          <w:rFonts w:hint="eastAsia"/>
-          <w:sz w:val="24"/>
-          <w:szCs w:val="24"/>
-        </w:rPr>
-        <w:t xml:space="preserve"> 반환.</w:t>
-      </w:r>
-    </w:p>
-    <w:p>
-      <w:pPr>
-        <w:rPr>
-          <w:sz w:val="24"/>
-          <w:szCs w:val="24"/>
-        </w:rPr>
-      </w:pPr>
-      <w:proofErr w:type="spellStart"/>
+      <w:r>
+        <w:rPr>
+          <w:rFonts w:hint="eastAsia"/>
+          <w:sz w:val="24"/>
+          <w:szCs w:val="24"/>
+        </w:rPr>
+        <w:t>를 반환.</w:t>
+      </w:r>
+    </w:p>
+    <w:p>
+      <w:pPr>
+        <w:rPr>
+          <w:sz w:val="24"/>
+          <w:szCs w:val="24"/>
+        </w:rPr>
+      </w:pPr>
       <w:r>
         <w:rPr>
           <w:rFonts w:hint="eastAsia"/>
@@ -1603,31 +1456,7 @@
           <w:sz w:val="24"/>
           <w:szCs w:val="24"/>
         </w:rPr>
-        <w:t>ymbolTable</w:t>
-      </w:r>
-      <w:proofErr w:type="spellEnd"/>
-      <w:r>
-        <w:rPr>
-          <w:sz w:val="24"/>
-          <w:szCs w:val="24"/>
-        </w:rPr>
-        <w:t>::</w:t>
-      </w:r>
-      <w:proofErr w:type="spellStart"/>
-      <w:r>
-        <w:rPr>
-          <w:sz w:val="24"/>
-          <w:szCs w:val="24"/>
-        </w:rPr>
-        <w:t>print_result</w:t>
-      </w:r>
-      <w:proofErr w:type="spellEnd"/>
-      <w:r>
-        <w:rPr>
-          <w:sz w:val="24"/>
-          <w:szCs w:val="24"/>
-        </w:rPr>
-        <w:t xml:space="preserve"> : parse </w:t>
+        <w:t xml:space="preserve">ymbolTable::print_result : parse </w:t>
       </w:r>
       <w:r>
         <w:rPr>
@@ -1648,7 +1477,7 @@
     </w:p>
     <w:p>
       <w:pPr>
-        <w:pStyle w:val="Heading2"/>
+        <w:pStyle w:val="2"/>
       </w:pPr>
       <w:r>
         <w:rPr>
@@ -1659,7 +1488,6 @@
       <w:r>
         <w:t xml:space="preserve">. </w:t>
       </w:r>
-      <w:proofErr w:type="spellStart"/>
       <w:r>
         <w:rPr>
           <w:rFonts w:hint="eastAsia"/>
@@ -1669,7 +1497,6 @@
       <w:r>
         <w:t>reenode.h</w:t>
       </w:r>
-      <w:proofErr w:type="spellEnd"/>
     </w:p>
     <w:p>
       <w:pPr>
@@ -1829,7 +1656,7 @@
     </w:p>
     <w:p>
       <w:pPr>
-        <w:pStyle w:val="Heading2"/>
+        <w:pStyle w:val="2"/>
       </w:pPr>
       <w:r>
         <w:rPr>
@@ -1908,7 +1735,6 @@
           <w:szCs w:val="24"/>
         </w:rPr>
       </w:pPr>
-      <w:proofErr w:type="spellStart"/>
       <w:r>
         <w:rPr>
           <w:rFonts w:hint="eastAsia"/>
@@ -1924,7 +1750,6 @@
         </w:rPr>
         <w:t>reenode.h</w:t>
       </w:r>
-      <w:proofErr w:type="spellEnd"/>
       <w:r>
         <w:rPr>
           <w:rFonts w:hint="eastAsia"/>
@@ -1961,25 +1786,7 @@
           <w:sz w:val="24"/>
           <w:szCs w:val="24"/>
         </w:rPr>
-        <w:t xml:space="preserve">의 해당 노드에서 </w:t>
-      </w:r>
-      <w:proofErr w:type="spellStart"/>
-      <w:r>
-        <w:rPr>
-          <w:rFonts w:hint="eastAsia"/>
-          <w:sz w:val="24"/>
-          <w:szCs w:val="24"/>
-        </w:rPr>
-        <w:t>해야하는</w:t>
-      </w:r>
-      <w:proofErr w:type="spellEnd"/>
-      <w:r>
-        <w:rPr>
-          <w:rFonts w:hint="eastAsia"/>
-          <w:sz w:val="24"/>
-          <w:szCs w:val="24"/>
-        </w:rPr>
-        <w:t xml:space="preserve"> 연산을 </w:t>
+        <w:t xml:space="preserve">의 해당 노드에서 해야하는 연산을 </w:t>
       </w:r>
       <w:r>
         <w:rPr>
@@ -2003,7 +1810,6 @@
         </w:rPr>
         <w:t xml:space="preserve"> </w:t>
       </w:r>
-      <w:proofErr w:type="spellStart"/>
       <w:r>
         <w:rPr>
           <w:rFonts w:hint="eastAsia"/>
@@ -2017,15 +1823,7 @@
           <w:sz w:val="24"/>
           <w:szCs w:val="24"/>
         </w:rPr>
-        <w:t>et_op</w:t>
-      </w:r>
-      <w:proofErr w:type="spellEnd"/>
-      <w:r>
-        <w:rPr>
-          <w:sz w:val="24"/>
-          <w:szCs w:val="24"/>
-        </w:rPr>
-        <w:t xml:space="preserve"> </w:t>
+        <w:t xml:space="preserve">et_op </w:t>
       </w:r>
       <w:r>
         <w:rPr>
@@ -2040,23 +1838,7 @@
           <w:sz w:val="24"/>
           <w:szCs w:val="24"/>
         </w:rPr>
-        <w:t>nonterminal &lt;</w:t>
-      </w:r>
-      <w:proofErr w:type="spellStart"/>
-      <w:r>
-        <w:rPr>
-          <w:sz w:val="24"/>
-          <w:szCs w:val="24"/>
-        </w:rPr>
-        <w:t>add_op</w:t>
-      </w:r>
-      <w:proofErr w:type="spellEnd"/>
-      <w:r>
-        <w:rPr>
-          <w:sz w:val="24"/>
-          <w:szCs w:val="24"/>
-        </w:rPr>
-        <w:t>&gt;</w:t>
+        <w:t>nonterminal &lt;add_op&gt;</w:t>
       </w:r>
       <w:r>
         <w:rPr>
@@ -2071,41 +1853,15 @@
           <w:sz w:val="24"/>
           <w:szCs w:val="24"/>
         </w:rPr>
-        <w:t>&lt;</w:t>
-      </w:r>
-      <w:proofErr w:type="spellStart"/>
-      <w:r>
-        <w:rPr>
-          <w:sz w:val="24"/>
-          <w:szCs w:val="24"/>
-        </w:rPr>
-        <w:t>mult_op</w:t>
-      </w:r>
-      <w:proofErr w:type="spellEnd"/>
-      <w:r>
-        <w:rPr>
-          <w:sz w:val="24"/>
-          <w:szCs w:val="24"/>
-        </w:rPr>
-        <w:t>&gt;</w:t>
-      </w:r>
-      <w:proofErr w:type="spellStart"/>
-      <w:r>
-        <w:rPr>
-          <w:rFonts w:hint="eastAsia"/>
-          <w:sz w:val="24"/>
-          <w:szCs w:val="24"/>
-        </w:rPr>
-        <w:t>를</w:t>
-      </w:r>
-      <w:proofErr w:type="spellEnd"/>
-      <w:r>
-        <w:rPr>
-          <w:rFonts w:hint="eastAsia"/>
-          <w:sz w:val="24"/>
-          <w:szCs w:val="24"/>
-        </w:rPr>
-        <w:t xml:space="preserve"> 결정하여</w:t>
+        <w:t>&lt;mult_op&gt;</w:t>
+      </w:r>
+      <w:r>
+        <w:rPr>
+          <w:rFonts w:hint="eastAsia"/>
+          <w:sz w:val="24"/>
+          <w:szCs w:val="24"/>
+        </w:rPr>
+        <w:t>를 결정하여</w:t>
       </w:r>
       <w:r>
         <w:rPr>
@@ -2133,7 +1889,7 @@
     </w:p>
     <w:p>
       <w:pPr>
-        <w:pStyle w:val="Heading2"/>
+        <w:pStyle w:val="2"/>
       </w:pPr>
       <w:r>
         <w:rPr>
@@ -2142,13 +1898,8 @@
         <w:t>5</w:t>
       </w:r>
       <w:r>
-        <w:t xml:space="preserve">. </w:t>
-      </w:r>
-      <w:proofErr w:type="spellStart"/>
-      <w:r>
-        <w:t>parser.h</w:t>
-      </w:r>
-      <w:proofErr w:type="spellEnd"/>
+        <w:t>. parser.h</w:t>
+      </w:r>
     </w:p>
     <w:p>
       <w:pPr>
@@ -2233,7 +1984,7 @@
     </w:p>
     <w:p>
       <w:pPr>
-        <w:pStyle w:val="Heading2"/>
+        <w:pStyle w:val="2"/>
       </w:pPr>
       <w:r>
         <w:rPr>
@@ -2344,21 +2095,12 @@
         </w:rPr>
         <w:t xml:space="preserve"> </w:t>
       </w:r>
-      <w:proofErr w:type="spellStart"/>
-      <w:r>
-        <w:rPr>
-          <w:sz w:val="24"/>
-          <w:szCs w:val="24"/>
-        </w:rPr>
-        <w:t>Lexer</w:t>
-      </w:r>
-      <w:proofErr w:type="spellEnd"/>
-      <w:r>
-        <w:rPr>
-          <w:sz w:val="24"/>
-          <w:szCs w:val="24"/>
-        </w:rPr>
-        <w:t xml:space="preserve"> 에서 </w:t>
+      <w:r>
+        <w:rPr>
+          <w:sz w:val="24"/>
+          <w:szCs w:val="24"/>
+        </w:rPr>
+        <w:t xml:space="preserve">Lexer 에서 </w:t>
       </w:r>
       <w:r>
         <w:rPr>
@@ -2390,23 +2132,13 @@
         </w:rPr>
         <w:t>lexeme</w:t>
       </w:r>
-      <w:proofErr w:type="spellStart"/>
-      <w:r>
-        <w:rPr>
-          <w:rFonts w:hint="eastAsia"/>
-          <w:sz w:val="24"/>
-          <w:szCs w:val="24"/>
-        </w:rPr>
-        <w:t>으로</w:t>
-      </w:r>
-      <w:proofErr w:type="spellEnd"/>
-      <w:r>
-        <w:rPr>
-          <w:rFonts w:hint="eastAsia"/>
-          <w:sz w:val="24"/>
-          <w:szCs w:val="24"/>
-        </w:rPr>
-        <w:t xml:space="preserve"> L</w:t>
+      <w:r>
+        <w:rPr>
+          <w:rFonts w:hint="eastAsia"/>
+          <w:sz w:val="24"/>
+          <w:szCs w:val="24"/>
+        </w:rPr>
+        <w:t>으로 L</w:t>
       </w:r>
       <w:r>
         <w:rPr>
@@ -2453,7 +2185,7 @@
     </w:p>
     <w:p>
       <w:pPr>
-        <w:pStyle w:val="Heading2"/>
+        <w:pStyle w:val="2"/>
       </w:pPr>
       <w:r>
         <w:rPr>
@@ -2698,23 +2430,7 @@
           <w:sz w:val="24"/>
           <w:szCs w:val="24"/>
         </w:rPr>
-        <w:t xml:space="preserve"> </w:t>
-      </w:r>
-      <w:proofErr w:type="spellStart"/>
-      <w:r>
-        <w:rPr>
-          <w:sz w:val="24"/>
-          <w:szCs w:val="24"/>
-        </w:rPr>
-        <w:t>ProgramNode</w:t>
-      </w:r>
-      <w:proofErr w:type="spellEnd"/>
-      <w:r>
-        <w:rPr>
-          <w:sz w:val="24"/>
-          <w:szCs w:val="24"/>
-        </w:rPr>
-        <w:t xml:space="preserve"> </w:t>
+        <w:t xml:space="preserve"> ProgramNode </w:t>
       </w:r>
       <w:r>
         <w:rPr>
@@ -2724,7 +2440,6 @@
         </w:rPr>
         <w:t xml:space="preserve">포인터 </w:t>
       </w:r>
-      <w:proofErr w:type="spellStart"/>
       <w:r>
         <w:rPr>
           <w:sz w:val="24"/>
@@ -2738,56 +2453,14 @@
           <w:sz w:val="24"/>
           <w:szCs w:val="24"/>
         </w:rPr>
-        <w:t>를</w:t>
-      </w:r>
-      <w:proofErr w:type="spellEnd"/>
-      <w:r>
-        <w:rPr>
-          <w:rFonts w:hint="eastAsia"/>
-          <w:sz w:val="24"/>
-          <w:szCs w:val="24"/>
-        </w:rPr>
-        <w:t xml:space="preserve"> 생성해 </w:t>
-      </w:r>
-      <w:proofErr w:type="spellStart"/>
-      <w:r>
-        <w:rPr>
-          <w:rFonts w:hint="eastAsia"/>
-          <w:sz w:val="24"/>
-          <w:szCs w:val="24"/>
-        </w:rPr>
-        <w:t>p</w:t>
-      </w:r>
-      <w:r>
-        <w:rPr>
-          <w:sz w:val="24"/>
-          <w:szCs w:val="24"/>
-        </w:rPr>
-        <w:t>arser.Program</w:t>
-      </w:r>
-      <w:proofErr w:type="spellEnd"/>
-      <w:r>
-        <w:rPr>
-          <w:sz w:val="24"/>
-          <w:szCs w:val="24"/>
-        </w:rPr>
-        <w:t>()</w:t>
-      </w:r>
-      <w:proofErr w:type="spellStart"/>
-      <w:r>
-        <w:rPr>
-          <w:sz w:val="24"/>
-          <w:szCs w:val="24"/>
-        </w:rPr>
-        <w:t>으로</w:t>
-      </w:r>
-      <w:proofErr w:type="spellEnd"/>
-      <w:r>
-        <w:rPr>
-          <w:sz w:val="24"/>
-          <w:szCs w:val="24"/>
-        </w:rPr>
-        <w:t xml:space="preserve"> start symbol</w:t>
+        <w:t>를 생성해 p</w:t>
+      </w:r>
+      <w:r>
+        <w:rPr>
+          <w:sz w:val="24"/>
+          <w:szCs w:val="24"/>
+        </w:rPr>
+        <w:t>arser.Program()으로 start symbol</w:t>
       </w:r>
       <w:r>
         <w:rPr>
@@ -2817,39 +2490,7 @@
           <w:sz w:val="24"/>
           <w:szCs w:val="24"/>
         </w:rPr>
-        <w:t xml:space="preserve">arsing. </w:t>
-      </w:r>
-      <w:proofErr w:type="spellStart"/>
-      <w:r>
-        <w:rPr>
-          <w:sz w:val="24"/>
-          <w:szCs w:val="24"/>
-        </w:rPr>
-        <w:t>rootNode</w:t>
-      </w:r>
-      <w:proofErr w:type="spellEnd"/>
-      <w:r>
-        <w:rPr>
-          <w:sz w:val="24"/>
-          <w:szCs w:val="24"/>
-        </w:rPr>
-        <w:t>-&gt;</w:t>
-      </w:r>
-      <w:proofErr w:type="spellStart"/>
-      <w:r>
-        <w:rPr>
-          <w:sz w:val="24"/>
-          <w:szCs w:val="24"/>
-        </w:rPr>
-        <w:t>calculate_statements</w:t>
-      </w:r>
-      <w:proofErr w:type="spellEnd"/>
-      <w:r>
-        <w:rPr>
-          <w:sz w:val="24"/>
-          <w:szCs w:val="24"/>
-        </w:rPr>
-        <w:t>();</w:t>
+        <w:t>arsing. rootNode-&gt;calculate_statements();</w:t>
       </w:r>
       <w:r>
         <w:rPr>
@@ -2872,9 +2513,31 @@
           <w:sz w:val="24"/>
           <w:szCs w:val="24"/>
         </w:rPr>
-        <w:t xml:space="preserve">된 결과를 연산하여 </w:t>
-      </w:r>
-      <w:proofErr w:type="spellStart"/>
+        <w:t>된 결과를 연산하여 s</w:t>
+      </w:r>
+      <w:r>
+        <w:rPr>
+          <w:sz w:val="24"/>
+          <w:szCs w:val="24"/>
+        </w:rPr>
+        <w:t>ymbolTable</w:t>
+      </w:r>
+      <w:r>
+        <w:rPr>
+          <w:rFonts w:hint="eastAsia"/>
+          <w:sz w:val="24"/>
+          <w:szCs w:val="24"/>
+        </w:rPr>
+        <w:t>에 저장.</w:t>
+      </w:r>
+    </w:p>
+    <w:p>
+      <w:pPr>
+        <w:rPr>
+          <w:sz w:val="24"/>
+          <w:szCs w:val="24"/>
+        </w:rPr>
+      </w:pPr>
       <w:r>
         <w:rPr>
           <w:rFonts w:hint="eastAsia"/>
@@ -2888,48 +2551,7 @@
           <w:sz w:val="24"/>
           <w:szCs w:val="24"/>
         </w:rPr>
-        <w:t>ymbolTable</w:t>
-      </w:r>
-      <w:proofErr w:type="spellEnd"/>
-      <w:r>
-        <w:rPr>
-          <w:rFonts w:hint="eastAsia"/>
-          <w:sz w:val="24"/>
-          <w:szCs w:val="24"/>
-        </w:rPr>
-        <w:t>에 저장.</w:t>
-      </w:r>
-    </w:p>
-    <w:p>
-      <w:pPr>
-        <w:rPr>
-          <w:sz w:val="24"/>
-          <w:szCs w:val="24"/>
-        </w:rPr>
-      </w:pPr>
-      <w:proofErr w:type="spellStart"/>
-      <w:r>
-        <w:rPr>
-          <w:rFonts w:hint="eastAsia"/>
-          <w:sz w:val="24"/>
-          <w:szCs w:val="24"/>
-        </w:rPr>
-        <w:t>s</w:t>
-      </w:r>
-      <w:r>
-        <w:rPr>
-          <w:sz w:val="24"/>
-          <w:szCs w:val="24"/>
-        </w:rPr>
-        <w:t>ymbolTable.print_result</w:t>
-      </w:r>
-      <w:proofErr w:type="spellEnd"/>
-      <w:r>
-        <w:rPr>
-          <w:sz w:val="24"/>
-          <w:szCs w:val="24"/>
-        </w:rPr>
-        <w:t>()</w:t>
+        <w:t>ymbolTable.print_result()</w:t>
       </w:r>
       <w:r>
         <w:rPr>
@@ -2976,7 +2598,7 @@
     </w:p>
     <w:p>
       <w:pPr>
-        <w:pStyle w:val="Heading2"/>
+        <w:pStyle w:val="2"/>
       </w:pPr>
       <w:r>
         <w:rPr>
@@ -2991,7 +2613,7 @@
     </w:p>
     <w:p>
       <w:pPr>
-        <w:pStyle w:val="ListParagraph"/>
+        <w:pStyle w:val="a6"/>
         <w:numPr>
           <w:ilvl w:val="0"/>
           <w:numId w:val="4"/>
@@ -3028,7 +2650,7 @@
     </w:p>
     <w:p>
       <w:pPr>
-        <w:pStyle w:val="ListParagraph"/>
+        <w:pStyle w:val="a6"/>
         <w:ind w:leftChars="0"/>
         <w:rPr>
           <w:sz w:val="24"/>
@@ -3080,7 +2702,7 @@
     </w:p>
     <w:p>
       <w:pPr>
-        <w:pStyle w:val="ListParagraph"/>
+        <w:pStyle w:val="a6"/>
         <w:numPr>
           <w:ilvl w:val="0"/>
           <w:numId w:val="4"/>
@@ -3102,7 +2724,7 @@
     </w:p>
     <w:p>
       <w:pPr>
-        <w:pStyle w:val="ListParagraph"/>
+        <w:pStyle w:val="a6"/>
         <w:ind w:leftChars="0"/>
         <w:rPr>
           <w:sz w:val="24"/>
@@ -3154,7 +2776,7 @@
     </w:p>
     <w:p>
       <w:pPr>
-        <w:pStyle w:val="ListParagraph"/>
+        <w:pStyle w:val="a6"/>
         <w:numPr>
           <w:ilvl w:val="0"/>
           <w:numId w:val="4"/>
@@ -3176,7 +2798,7 @@
     </w:p>
     <w:p>
       <w:pPr>
-        <w:pStyle w:val="ListParagraph"/>
+        <w:pStyle w:val="a6"/>
         <w:rPr>
           <w:sz w:val="24"/>
           <w:szCs w:val="24"/>
@@ -3227,7 +2849,7 @@
     </w:p>
     <w:p>
       <w:pPr>
-        <w:pStyle w:val="ListParagraph"/>
+        <w:pStyle w:val="a6"/>
         <w:rPr>
           <w:sz w:val="24"/>
           <w:szCs w:val="24"/>
@@ -3278,7 +2900,7 @@
     </w:p>
     <w:p>
       <w:pPr>
-        <w:pStyle w:val="ListParagraph"/>
+        <w:pStyle w:val="a6"/>
         <w:rPr>
           <w:sz w:val="24"/>
           <w:szCs w:val="24"/>
@@ -3330,7 +2952,7 @@
     </w:p>
     <w:p>
       <w:pPr>
-        <w:pStyle w:val="ListParagraph"/>
+        <w:pStyle w:val="a6"/>
         <w:rPr>
           <w:sz w:val="24"/>
           <w:szCs w:val="24"/>
@@ -3381,7 +3003,7 @@
     </w:p>
     <w:p>
       <w:pPr>
-        <w:pStyle w:val="ListParagraph"/>
+        <w:pStyle w:val="a6"/>
         <w:numPr>
           <w:ilvl w:val="0"/>
           <w:numId w:val="4"/>
@@ -3392,6 +3014,170 @@
           <w:szCs w:val="24"/>
         </w:rPr>
       </w:pPr>
+      <w:r>
+        <w:rPr>
+          <w:rFonts w:hint="eastAsia"/>
+          <w:sz w:val="24"/>
+          <w:szCs w:val="24"/>
+        </w:rPr>
+        <w:t>두 o</w:t>
+      </w:r>
+      <w:r>
+        <w:rPr>
+          <w:sz w:val="24"/>
+          <w:szCs w:val="24"/>
+        </w:rPr>
+        <w:t xml:space="preserve">p, ident </w:t>
+      </w:r>
+      <w:r>
+        <w:rPr>
+          <w:rFonts w:hint="eastAsia"/>
+          <w:sz w:val="24"/>
+          <w:szCs w:val="24"/>
+        </w:rPr>
+        <w:t>사이 연산자 생략</w:t>
+      </w:r>
+    </w:p>
+    <w:p>
+      <w:pPr>
+        <w:pStyle w:val="a6"/>
+        <w:ind w:leftChars="0"/>
+        <w:rPr>
+          <w:rFonts w:hint="eastAsia"/>
+          <w:sz w:val="24"/>
+          <w:szCs w:val="24"/>
+        </w:rPr>
+      </w:pPr>
+      <w:r>
+        <w:rPr>
+          <w:sz w:val="24"/>
+          <w:szCs w:val="24"/>
+        </w:rPr>
+        <w:drawing>
+          <wp:inline distT="0" distB="0" distL="0" distR="0" wp14:anchorId="2E547408" wp14:editId="78F41E4F">
+            <wp:extent cx="2553056" cy="1057423"/>
+            <wp:effectExtent l="0" t="0" r="0" b="9525"/>
+            <wp:docPr id="358391262" name="그림 1" descr="텍스트, 폰트, 스크린샷, 블랙이(가) 표시된 사진&#10;&#10;자동 생성된 설명"/>
+            <wp:cNvGraphicFramePr>
+              <a:graphicFrameLocks xmlns:a="http://schemas.openxmlformats.org/drawingml/2006/main" noChangeAspect="1"/>
+            </wp:cNvGraphicFramePr>
+            <a:graphic xmlns:a="http://schemas.openxmlformats.org/drawingml/2006/main">
+              <a:graphicData uri="http://schemas.openxmlformats.org/drawingml/2006/picture">
+                <pic:pic xmlns:pic="http://schemas.openxmlformats.org/drawingml/2006/picture">
+                  <pic:nvPicPr>
+                    <pic:cNvPr id="358391262" name="그림 1" descr="텍스트, 폰트, 스크린샷, 블랙이(가) 표시된 사진&#10;&#10;자동 생성된 설명"/>
+                    <pic:cNvPicPr/>
+                  </pic:nvPicPr>
+                  <pic:blipFill>
+                    <a:blip r:embed="rId18"/>
+                    <a:stretch>
+                      <a:fillRect/>
+                    </a:stretch>
+                  </pic:blipFill>
+                  <pic:spPr>
+                    <a:xfrm>
+                      <a:off x="0" y="0"/>
+                      <a:ext cx="2553056" cy="1057423"/>
+                    </a:xfrm>
+                    <a:prstGeom prst="rect">
+                      <a:avLst/>
+                    </a:prstGeom>
+                  </pic:spPr>
+                </pic:pic>
+              </a:graphicData>
+            </a:graphic>
+          </wp:inline>
+        </w:drawing>
+      </w:r>
+    </w:p>
+    <w:p>
+      <w:pPr>
+        <w:pStyle w:val="a6"/>
+        <w:numPr>
+          <w:ilvl w:val="0"/>
+          <w:numId w:val="4"/>
+        </w:numPr>
+        <w:ind w:leftChars="0"/>
+        <w:rPr>
+          <w:sz w:val="24"/>
+          <w:szCs w:val="24"/>
+        </w:rPr>
+      </w:pPr>
+      <w:r>
+        <w:rPr>
+          <w:rFonts w:hint="eastAsia"/>
+          <w:sz w:val="24"/>
+          <w:szCs w:val="24"/>
+        </w:rPr>
+        <w:t>R</w:t>
+      </w:r>
+      <w:r>
+        <w:rPr>
+          <w:sz w:val="24"/>
+          <w:szCs w:val="24"/>
+        </w:rPr>
+        <w:t xml:space="preserve">HS </w:t>
+      </w:r>
+      <w:r>
+        <w:rPr>
+          <w:rFonts w:hint="eastAsia"/>
+          <w:sz w:val="24"/>
+          <w:szCs w:val="24"/>
+        </w:rPr>
+        <w:t>생략</w:t>
+      </w:r>
+    </w:p>
+    <w:p>
+      <w:pPr>
+        <w:pStyle w:val="a6"/>
+        <w:ind w:leftChars="0"/>
+        <w:rPr>
+          <w:rFonts w:hint="eastAsia"/>
+          <w:sz w:val="24"/>
+          <w:szCs w:val="24"/>
+        </w:rPr>
+      </w:pPr>
+      <w:r>
+        <w:rPr>
+          <w:sz w:val="24"/>
+          <w:szCs w:val="24"/>
+        </w:rPr>
+        <w:drawing>
+          <wp:inline distT="0" distB="0" distL="0" distR="0" wp14:anchorId="50D28096" wp14:editId="369BE8F0">
+            <wp:extent cx="1705213" cy="1057423"/>
+            <wp:effectExtent l="0" t="0" r="0" b="9525"/>
+            <wp:docPr id="15210018" name="그림 1" descr="텍스트, 폰트, 스크린샷, 블랙이(가) 표시된 사진&#10;&#10;자동 생성된 설명"/>
+            <wp:cNvGraphicFramePr>
+              <a:graphicFrameLocks xmlns:a="http://schemas.openxmlformats.org/drawingml/2006/main" noChangeAspect="1"/>
+            </wp:cNvGraphicFramePr>
+            <a:graphic xmlns:a="http://schemas.openxmlformats.org/drawingml/2006/main">
+              <a:graphicData uri="http://schemas.openxmlformats.org/drawingml/2006/picture">
+                <pic:pic xmlns:pic="http://schemas.openxmlformats.org/drawingml/2006/picture">
+                  <pic:nvPicPr>
+                    <pic:cNvPr id="15210018" name="그림 1" descr="텍스트, 폰트, 스크린샷, 블랙이(가) 표시된 사진&#10;&#10;자동 생성된 설명"/>
+                    <pic:cNvPicPr/>
+                  </pic:nvPicPr>
+                  <pic:blipFill>
+                    <a:blip r:embed="rId19"/>
+                    <a:stretch>
+                      <a:fillRect/>
+                    </a:stretch>
+                  </pic:blipFill>
+                  <pic:spPr>
+                    <a:xfrm>
+                      <a:off x="0" y="0"/>
+                      <a:ext cx="1705213" cy="1057423"/>
+                    </a:xfrm>
+                    <a:prstGeom prst="rect">
+                      <a:avLst/>
+                    </a:prstGeom>
+                  </pic:spPr>
+                </pic:pic>
+              </a:graphicData>
+            </a:graphic>
+          </wp:inline>
+        </w:drawing>
+      </w:r>
     </w:p>
     <w:p>
       <w:pPr>
@@ -3422,7 +3208,7 @@
     </w:p>
     <w:p>
       <w:pPr>
-        <w:pStyle w:val="Heading1"/>
+        <w:pStyle w:val="1"/>
         <w:rPr>
           <w:sz w:val="24"/>
           <w:szCs w:val="24"/>
@@ -3444,7 +3230,7 @@
     </w:p>
     <w:p>
       <w:pPr>
-        <w:pStyle w:val="Heading2"/>
+        <w:pStyle w:val="2"/>
       </w:pPr>
       <w:r>
         <w:t>1. Build</w:t>
@@ -3475,7 +3261,7 @@
     </w:p>
     <w:p>
       <w:pPr>
-        <w:pStyle w:val="Heading2"/>
+        <w:pStyle w:val="2"/>
       </w:pPr>
       <w:r>
         <w:t>2. Run</w:t>
@@ -3493,29 +3279,20 @@
           <w:sz w:val="24"/>
           <w:szCs w:val="24"/>
         </w:rPr>
-        <w:t xml:space="preserve">$&gt; make </w:t>
-      </w:r>
-      <w:proofErr w:type="gramStart"/>
-      <w:r>
-        <w:rPr>
-          <w:sz w:val="24"/>
-          <w:szCs w:val="24"/>
-        </w:rPr>
-        <w:t>test</w:t>
-      </w:r>
-      <w:proofErr w:type="gramEnd"/>
-    </w:p>
-    <w:p>
-      <w:pPr>
-        <w:rPr>
-          <w:sz w:val="24"/>
-          <w:szCs w:val="24"/>
-        </w:rPr>
-      </w:pPr>
-    </w:p>
-    <w:p>
-      <w:pPr>
-        <w:pStyle w:val="Heading2"/>
+        <w:t>$&gt; make test</w:t>
+      </w:r>
+    </w:p>
+    <w:p>
+      <w:pPr>
+        <w:rPr>
+          <w:sz w:val="24"/>
+          <w:szCs w:val="24"/>
+        </w:rPr>
+      </w:pPr>
+    </w:p>
+    <w:p>
+      <w:pPr>
+        <w:pStyle w:val="2"/>
       </w:pPr>
       <w:r>
         <w:t>3. Test environment</w:t>
@@ -3546,7 +3323,7 @@
     </w:p>
     <w:p>
       <w:pPr>
-        <w:pStyle w:val="Heading2"/>
+        <w:pStyle w:val="2"/>
       </w:pPr>
       <w:r>
         <w:t>4. OS</w:t>
@@ -3577,7 +3354,7 @@
     </w:p>
     <w:p>
       <w:pPr>
-        <w:pStyle w:val="Heading2"/>
+        <w:pStyle w:val="2"/>
       </w:pPr>
       <w:r>
         <w:t>5. Compiler</w:t>
@@ -4401,7 +4178,7 @@
     <w:lsdException w:name="Unresolved Mention" w:semiHidden="1" w:unhideWhenUsed="1"/>
     <w:lsdException w:name="Smart Link" w:semiHidden="1" w:unhideWhenUsed="1"/>
   </w:latentStyles>
-  <w:style w:type="paragraph" w:default="1" w:styleId="Normal">
+  <w:style w:type="paragraph" w:default="1" w:styleId="a">
     <w:name w:val="Normal"/>
     <w:qFormat/>
     <w:pPr>
@@ -4411,11 +4188,11 @@
       <w:autoSpaceDN w:val="0"/>
     </w:pPr>
   </w:style>
-  <w:style w:type="paragraph" w:styleId="Heading1">
+  <w:style w:type="paragraph" w:styleId="1">
     <w:name w:val="heading 1"/>
-    <w:basedOn w:val="Normal"/>
-    <w:next w:val="Normal"/>
-    <w:link w:val="Heading1Char"/>
+    <w:basedOn w:val="a"/>
+    <w:next w:val="a"/>
+    <w:link w:val="1Char"/>
     <w:uiPriority w:val="9"/>
     <w:qFormat/>
     <w:rsid w:val="000827C1"/>
@@ -4429,11 +4206,11 @@
       <w:szCs w:val="28"/>
     </w:rPr>
   </w:style>
-  <w:style w:type="paragraph" w:styleId="Heading2">
+  <w:style w:type="paragraph" w:styleId="2">
     <w:name w:val="heading 2"/>
-    <w:basedOn w:val="Normal"/>
-    <w:next w:val="Normal"/>
-    <w:link w:val="Heading2Char"/>
+    <w:basedOn w:val="a"/>
+    <w:next w:val="a"/>
+    <w:link w:val="2Char"/>
     <w:uiPriority w:val="9"/>
     <w:unhideWhenUsed/>
     <w:qFormat/>
@@ -4451,12 +4228,13 @@
       <w:szCs w:val="26"/>
     </w:rPr>
   </w:style>
-  <w:style w:type="character" w:default="1" w:styleId="DefaultParagraphFont">
+  <w:style w:type="character" w:default="1" w:styleId="a0">
     <w:name w:val="Default Paragraph Font"/>
     <w:uiPriority w:val="1"/>
+    <w:semiHidden/>
     <w:unhideWhenUsed/>
   </w:style>
-  <w:style w:type="table" w:default="1" w:styleId="TableNormal">
+  <w:style w:type="table" w:default="1" w:styleId="a1">
     <w:name w:val="Normal Table"/>
     <w:uiPriority w:val="99"/>
     <w:semiHidden/>
@@ -4471,16 +4249,16 @@
       </w:tblCellMar>
     </w:tblPr>
   </w:style>
-  <w:style w:type="numbering" w:default="1" w:styleId="NoList">
+  <w:style w:type="numbering" w:default="1" w:styleId="a2">
     <w:name w:val="No List"/>
     <w:uiPriority w:val="99"/>
     <w:semiHidden/>
     <w:unhideWhenUsed/>
   </w:style>
-  <w:style w:type="character" w:customStyle="1" w:styleId="Heading1Char">
-    <w:name w:val="Heading 1 Char"/>
-    <w:basedOn w:val="DefaultParagraphFont"/>
-    <w:link w:val="Heading1"/>
+  <w:style w:type="character" w:customStyle="1" w:styleId="1Char">
+    <w:name w:val="제목 1 Char"/>
+    <w:basedOn w:val="a0"/>
+    <w:link w:val="1"/>
     <w:uiPriority w:val="9"/>
     <w:rsid w:val="000827C1"/>
     <w:rPr>
@@ -4489,11 +4267,11 @@
       <w:szCs w:val="28"/>
     </w:rPr>
   </w:style>
-  <w:style w:type="paragraph" w:styleId="Title">
+  <w:style w:type="paragraph" w:styleId="a3">
     <w:name w:val="Title"/>
-    <w:basedOn w:val="Normal"/>
-    <w:next w:val="Normal"/>
-    <w:link w:val="TitleChar"/>
+    <w:basedOn w:val="a"/>
+    <w:next w:val="a"/>
+    <w:link w:val="Char"/>
     <w:uiPriority w:val="10"/>
     <w:qFormat/>
     <w:rsid w:val="000827C1"/>
@@ -4510,10 +4288,10 @@
       <w:szCs w:val="32"/>
     </w:rPr>
   </w:style>
-  <w:style w:type="character" w:customStyle="1" w:styleId="TitleChar">
-    <w:name w:val="Title Char"/>
-    <w:basedOn w:val="DefaultParagraphFont"/>
-    <w:link w:val="Title"/>
+  <w:style w:type="character" w:customStyle="1" w:styleId="Char">
+    <w:name w:val="제목 Char"/>
+    <w:basedOn w:val="a0"/>
+    <w:link w:val="a3"/>
     <w:uiPriority w:val="10"/>
     <w:rsid w:val="000827C1"/>
     <w:rPr>
@@ -4524,9 +4302,9 @@
       <w:szCs w:val="32"/>
     </w:rPr>
   </w:style>
-  <w:style w:type="table" w:styleId="TableGrid">
+  <w:style w:type="table" w:styleId="a4">
     <w:name w:val="Table Grid"/>
-    <w:basedOn w:val="TableNormal"/>
+    <w:basedOn w:val="a1"/>
     <w:uiPriority w:val="39"/>
     <w:rsid w:val="000827C1"/>
     <w:pPr>
@@ -4543,11 +4321,11 @@
       </w:tblBorders>
     </w:tblPr>
   </w:style>
-  <w:style w:type="paragraph" w:styleId="Subtitle">
+  <w:style w:type="paragraph" w:styleId="a5">
     <w:name w:val="Subtitle"/>
-    <w:basedOn w:val="Normal"/>
-    <w:next w:val="Normal"/>
-    <w:link w:val="SubtitleChar"/>
+    <w:basedOn w:val="a"/>
+    <w:next w:val="a"/>
+    <w:link w:val="Char0"/>
     <w:uiPriority w:val="11"/>
     <w:qFormat/>
     <w:rsid w:val="000827C1"/>
@@ -4561,10 +4339,10 @@
       <w:szCs w:val="24"/>
     </w:rPr>
   </w:style>
-  <w:style w:type="character" w:customStyle="1" w:styleId="SubtitleChar">
-    <w:name w:val="Subtitle Char"/>
-    <w:basedOn w:val="DefaultParagraphFont"/>
-    <w:link w:val="Subtitle"/>
+  <w:style w:type="character" w:customStyle="1" w:styleId="Char0">
+    <w:name w:val="부제 Char"/>
+    <w:basedOn w:val="a0"/>
+    <w:link w:val="a5"/>
     <w:uiPriority w:val="11"/>
     <w:rsid w:val="000827C1"/>
     <w:rPr>
@@ -4572,9 +4350,9 @@
       <w:szCs w:val="24"/>
     </w:rPr>
   </w:style>
-  <w:style w:type="paragraph" w:styleId="ListParagraph">
+  <w:style w:type="paragraph" w:styleId="a6">
     <w:name w:val="List Paragraph"/>
-    <w:basedOn w:val="Normal"/>
+    <w:basedOn w:val="a"/>
     <w:uiPriority w:val="34"/>
     <w:qFormat/>
     <w:rsid w:val="003763BF"/>
@@ -4582,25 +4360,25 @@
       <w:ind w:leftChars="400" w:left="800"/>
     </w:pPr>
   </w:style>
-  <w:style w:type="paragraph" w:customStyle="1" w:styleId="a">
+  <w:style w:type="paragraph" w:customStyle="1" w:styleId="a7">
     <w:name w:val="바탕글"/>
-    <w:basedOn w:val="Normal"/>
+    <w:basedOn w:val="a"/>
     <w:rsid w:val="008837C7"/>
     <w:pPr>
       <w:spacing w:after="0" w:line="384" w:lineRule="auto"/>
       <w:textAlignment w:val="baseline"/>
     </w:pPr>
     <w:rPr>
-      <w:rFonts w:ascii="함초롬바탕" w:eastAsia="Gulim" w:hAnsi="Gulim" w:cs="Gulim"/>
+      <w:rFonts w:ascii="함초롬바탕" w:eastAsia="굴림" w:hAnsi="굴림" w:cs="굴림"/>
       <w:color w:val="000000"/>
       <w:kern w:val="0"/>
       <w:sz w:val="16"/>
       <w:szCs w:val="20"/>
     </w:rPr>
   </w:style>
-  <w:style w:type="table" w:styleId="GridTable2">
+  <w:style w:type="table" w:styleId="20">
     <w:name w:val="Grid Table 2"/>
-    <w:basedOn w:val="TableNormal"/>
+    <w:basedOn w:val="a1"/>
     <w:uiPriority w:val="47"/>
     <w:rsid w:val="008837C7"/>
     <w:pPr>
@@ -4673,10 +4451,10 @@
       </w:tcPr>
     </w:tblStylePr>
   </w:style>
-  <w:style w:type="paragraph" w:styleId="TOCHeading">
+  <w:style w:type="paragraph" w:styleId="TOC">
     <w:name w:val="TOC Heading"/>
-    <w:basedOn w:val="Heading1"/>
-    <w:next w:val="Normal"/>
+    <w:basedOn w:val="1"/>
+    <w:next w:val="a"/>
     <w:uiPriority w:val="39"/>
     <w:unhideWhenUsed/>
     <w:qFormat/>
@@ -4698,10 +4476,10 @@
       <w:kern w:val="0"/>
     </w:rPr>
   </w:style>
-  <w:style w:type="character" w:customStyle="1" w:styleId="Heading2Char">
-    <w:name w:val="Heading 2 Char"/>
-    <w:basedOn w:val="DefaultParagraphFont"/>
-    <w:link w:val="Heading2"/>
+  <w:style w:type="character" w:customStyle="1" w:styleId="2Char">
+    <w:name w:val="제목 2 Char"/>
+    <w:basedOn w:val="a0"/>
+    <w:link w:val="2"/>
     <w:uiPriority w:val="9"/>
     <w:rsid w:val="006532A6"/>
     <w:rPr>

</xml_diff>

<commit_message>
update: contents in word file
</commit_message>
<xml_diff>
--- a/PL_Project1 보고서.docx
+++ b/PL_Project1 보고서.docx
@@ -4,14 +4,14 @@
   <w:body>
     <w:p>
       <w:pPr>
-        <w:pStyle w:val="a7"/>
+        <w:pStyle w:val="a"/>
         <w:tabs>
           <w:tab w:val="left" w:pos="2568"/>
         </w:tabs>
         <w:wordWrap/>
         <w:spacing w:line="240" w:lineRule="auto"/>
         <w:rPr>
-          <w:rFonts w:ascii="나눔고딕" w:eastAsia="나눔고딕" w:hAnsi="나눔고딕" w:cs="Times New Roman"/>
+          <w:rFonts w:ascii="NanumGothic" w:eastAsia="NanumGothic" w:hAnsi="NanumGothic" w:cs="Times New Roman"/>
           <w:sz w:val="36"/>
           <w:szCs w:val="36"/>
         </w:rPr>
@@ -19,14 +19,14 @@
     </w:p>
     <w:p>
       <w:pPr>
-        <w:pStyle w:val="a7"/>
+        <w:pStyle w:val="a"/>
         <w:tabs>
           <w:tab w:val="left" w:pos="2568"/>
         </w:tabs>
         <w:wordWrap/>
         <w:spacing w:line="240" w:lineRule="auto"/>
         <w:rPr>
-          <w:rFonts w:ascii="나눔고딕" w:eastAsia="나눔고딕" w:hAnsi="나눔고딕" w:cs="Times New Roman"/>
+          <w:rFonts w:ascii="NanumGothic" w:eastAsia="NanumGothic" w:hAnsi="NanumGothic" w:cs="Times New Roman"/>
           <w:sz w:val="36"/>
           <w:szCs w:val="36"/>
         </w:rPr>
@@ -34,14 +34,14 @@
     </w:p>
     <w:p>
       <w:pPr>
-        <w:pStyle w:val="a7"/>
+        <w:pStyle w:val="a"/>
         <w:tabs>
           <w:tab w:val="left" w:pos="2568"/>
         </w:tabs>
         <w:wordWrap/>
         <w:spacing w:line="240" w:lineRule="auto"/>
         <w:rPr>
-          <w:rFonts w:ascii="나눔고딕" w:eastAsia="나눔고딕" w:hAnsi="나눔고딕" w:cs="Times New Roman"/>
+          <w:rFonts w:ascii="NanumGothic" w:eastAsia="NanumGothic" w:hAnsi="NanumGothic" w:cs="Times New Roman"/>
           <w:sz w:val="36"/>
           <w:szCs w:val="36"/>
         </w:rPr>
@@ -49,7 +49,7 @@
     </w:p>
     <w:p>
       <w:pPr>
-        <w:pStyle w:val="a7"/>
+        <w:pStyle w:val="a"/>
         <w:tabs>
           <w:tab w:val="left" w:pos="2568"/>
         </w:tabs>
@@ -57,7 +57,7 @@
         <w:spacing w:line="240" w:lineRule="auto"/>
         <w:jc w:val="center"/>
         <w:rPr>
-          <w:rFonts w:ascii="나눔고딕" w:eastAsia="나눔고딕" w:hAnsi="나눔고딕" w:cs="Times New Roman"/>
+          <w:rFonts w:ascii="NanumGothic" w:eastAsia="NanumGothic" w:hAnsi="NanumGothic" w:cs="Times New Roman"/>
           <w:b/>
           <w:bCs/>
           <w:sz w:val="52"/>
@@ -67,7 +67,7 @@
       <w:proofErr w:type="gramStart"/>
       <w:r>
         <w:rPr>
-          <w:rFonts w:ascii="나눔고딕" w:eastAsia="나눔고딕" w:hAnsi="나눔고딕" w:cs="Times New Roman"/>
+          <w:rFonts w:ascii="NanumGothic" w:eastAsia="NanumGothic" w:hAnsi="NanumGothic" w:cs="Times New Roman"/>
           <w:b/>
           <w:bCs/>
           <w:sz w:val="52"/>
@@ -78,7 +78,7 @@
       <w:proofErr w:type="gramEnd"/>
       <w:r>
         <w:rPr>
-          <w:rFonts w:ascii="나눔고딕" w:eastAsia="나눔고딕" w:hAnsi="나눔고딕" w:cs="Times New Roman"/>
+          <w:rFonts w:ascii="NanumGothic" w:eastAsia="NanumGothic" w:hAnsi="NanumGothic" w:cs="Times New Roman"/>
           <w:b/>
           <w:bCs/>
           <w:sz w:val="52"/>
@@ -88,7 +88,7 @@
       </w:r>
       <w:r>
         <w:rPr>
-          <w:rFonts w:ascii="나눔고딕" w:eastAsia="나눔고딕" w:hAnsi="나눔고딕" w:cs="Times New Roman"/>
+          <w:rFonts w:ascii="NanumGothic" w:eastAsia="NanumGothic" w:hAnsi="NanumGothic" w:cs="Times New Roman"/>
           <w:b/>
           <w:bCs/>
           <w:sz w:val="52"/>
@@ -99,7 +99,7 @@
     </w:p>
     <w:p>
       <w:pPr>
-        <w:pStyle w:val="a7"/>
+        <w:pStyle w:val="a"/>
         <w:tabs>
           <w:tab w:val="left" w:pos="2568"/>
         </w:tabs>
@@ -107,7 +107,7 @@
         <w:spacing w:line="240" w:lineRule="auto"/>
         <w:jc w:val="center"/>
         <w:rPr>
-          <w:rFonts w:ascii="나눔고딕" w:eastAsia="나눔고딕" w:hAnsi="나눔고딕" w:cs="Times New Roman"/>
+          <w:rFonts w:ascii="NanumGothic" w:eastAsia="NanumGothic" w:hAnsi="NanumGothic" w:cs="Times New Roman"/>
           <w:b/>
           <w:bCs/>
           <w:sz w:val="52"/>
@@ -117,55 +117,55 @@
     </w:p>
     <w:p>
       <w:pPr>
-        <w:pStyle w:val="a7"/>
+        <w:pStyle w:val="a"/>
         <w:wordWrap/>
         <w:spacing w:line="240" w:lineRule="auto"/>
         <w:jc w:val="center"/>
         <w:rPr>
-          <w:rFonts w:ascii="나눔고딕" w:eastAsia="나눔고딕" w:hAnsi="나눔고딕" w:cs="Times New Roman"/>
-          <w:sz w:val="24"/>
-          <w:szCs w:val="24"/>
-        </w:rPr>
-      </w:pPr>
-    </w:p>
-    <w:p>
-      <w:pPr>
-        <w:pStyle w:val="a7"/>
+          <w:rFonts w:ascii="NanumGothic" w:eastAsia="NanumGothic" w:hAnsi="NanumGothic" w:cs="Times New Roman"/>
+          <w:sz w:val="24"/>
+          <w:szCs w:val="24"/>
+        </w:rPr>
+      </w:pPr>
+    </w:p>
+    <w:p>
+      <w:pPr>
+        <w:pStyle w:val="a"/>
         <w:jc w:val="center"/>
         <w:rPr>
-          <w:rFonts w:ascii="나눔고딕" w:eastAsia="나눔고딕" w:hAnsi="나눔고딕" w:cs="Times New Roman"/>
-          <w:sz w:val="24"/>
-          <w:szCs w:val="24"/>
-        </w:rPr>
-      </w:pPr>
-    </w:p>
-    <w:p>
-      <w:pPr>
-        <w:pStyle w:val="a7"/>
+          <w:rFonts w:ascii="NanumGothic" w:eastAsia="NanumGothic" w:hAnsi="NanumGothic" w:cs="Times New Roman"/>
+          <w:sz w:val="24"/>
+          <w:szCs w:val="24"/>
+        </w:rPr>
+      </w:pPr>
+    </w:p>
+    <w:p>
+      <w:pPr>
+        <w:pStyle w:val="a"/>
         <w:jc w:val="center"/>
         <w:rPr>
-          <w:rFonts w:ascii="나눔고딕" w:eastAsia="나눔고딕" w:hAnsi="나눔고딕" w:cs="Times New Roman"/>
-          <w:sz w:val="24"/>
-          <w:szCs w:val="24"/>
-        </w:rPr>
-      </w:pPr>
-    </w:p>
-    <w:p>
-      <w:pPr>
-        <w:pStyle w:val="a7"/>
+          <w:rFonts w:ascii="NanumGothic" w:eastAsia="NanumGothic" w:hAnsi="NanumGothic" w:cs="Times New Roman"/>
+          <w:sz w:val="24"/>
+          <w:szCs w:val="24"/>
+        </w:rPr>
+      </w:pPr>
+    </w:p>
+    <w:p>
+      <w:pPr>
+        <w:pStyle w:val="a"/>
         <w:jc w:val="center"/>
         <w:rPr>
-          <w:rFonts w:ascii="나눔고딕" w:eastAsia="나눔고딕" w:hAnsi="나눔고딕" w:cs="Times New Roman"/>
-          <w:sz w:val="24"/>
-          <w:szCs w:val="24"/>
-        </w:rPr>
-      </w:pPr>
-    </w:p>
-    <w:p>
-      <w:pPr>
-        <w:pStyle w:val="a7"/>
-        <w:rPr>
-          <w:rFonts w:ascii="나눔고딕" w:eastAsia="나눔고딕" w:hAnsi="나눔고딕" w:cs="Times New Roman"/>
+          <w:rFonts w:ascii="NanumGothic" w:eastAsia="NanumGothic" w:hAnsi="NanumGothic" w:cs="Times New Roman"/>
+          <w:sz w:val="24"/>
+          <w:szCs w:val="24"/>
+        </w:rPr>
+      </w:pPr>
+    </w:p>
+    <w:p>
+      <w:pPr>
+        <w:pStyle w:val="a"/>
+        <w:rPr>
+          <w:rFonts w:ascii="NanumGothic" w:eastAsia="NanumGothic" w:hAnsi="NanumGothic" w:cs="Times New Roman"/>
           <w:sz w:val="21"/>
           <w:szCs w:val="21"/>
         </w:rPr>
@@ -173,9 +173,9 @@
     </w:p>
     <w:p>
       <w:pPr>
-        <w:pStyle w:val="a7"/>
-        <w:rPr>
-          <w:rFonts w:ascii="나눔고딕" w:eastAsia="나눔고딕" w:hAnsi="나눔고딕" w:cs="Times New Roman"/>
+        <w:pStyle w:val="a"/>
+        <w:rPr>
+          <w:rFonts w:ascii="NanumGothic" w:eastAsia="NanumGothic" w:hAnsi="NanumGothic" w:cs="Times New Roman"/>
           <w:sz w:val="21"/>
           <w:szCs w:val="21"/>
         </w:rPr>
@@ -183,7 +183,7 @@
     </w:p>
     <w:tbl>
       <w:tblPr>
-        <w:tblStyle w:val="20"/>
+        <w:tblStyle w:val="GridTable2"/>
         <w:tblW w:w="9057" w:type="dxa"/>
         <w:tblLook w:val="04A0" w:firstRow="1" w:lastRow="0" w:firstColumn="1" w:lastColumn="0" w:noHBand="0" w:noVBand="1"/>
       </w:tblPr>
@@ -208,7 +208,7 @@
               <w:autoSpaceDE/>
               <w:autoSpaceDN/>
               <w:rPr>
-                <w:rFonts w:ascii="나눔고딕" w:hAnsi="나눔고딕" w:cs="Times New Roman"/>
+                <w:rFonts w:ascii="NanumGothic" w:hAnsi="NanumGothic" w:cs="Times New Roman"/>
                 <w:b w:val="0"/>
                 <w:bCs w:val="0"/>
                 <w:sz w:val="18"/>
@@ -229,7 +229,7 @@
               <w:autoSpaceDN/>
               <w:cnfStyle w:val="100000000000" w:firstRow="1" w:lastRow="0" w:firstColumn="0" w:lastColumn="0" w:oddVBand="0" w:evenVBand="0" w:oddHBand="0" w:evenHBand="0" w:firstRowFirstColumn="0" w:firstRowLastColumn="0" w:lastRowFirstColumn="0" w:lastRowLastColumn="0"/>
               <w:rPr>
-                <w:rFonts w:ascii="나눔고딕" w:hAnsi="나눔고딕" w:cs="Times New Roman"/>
+                <w:rFonts w:ascii="NanumGothic" w:hAnsi="NanumGothic" w:cs="Times New Roman"/>
                 <w:b w:val="0"/>
                 <w:bCs w:val="0"/>
                 <w:sz w:val="18"/>
@@ -258,7 +258,7 @@
               <w:autoSpaceDN/>
               <w:jc w:val="center"/>
               <w:rPr>
-                <w:rFonts w:ascii="나눔고딕" w:hAnsi="나눔고딕" w:cs="Times New Roman"/>
+                <w:rFonts w:ascii="NanumGothic" w:hAnsi="NanumGothic" w:cs="Times New Roman"/>
                 <w:b w:val="0"/>
                 <w:bCs w:val="0"/>
                 <w:sz w:val="22"/>
@@ -267,7 +267,7 @@
             </w:pPr>
             <w:r>
               <w:rPr>
-                <w:rFonts w:ascii="나눔고딕" w:hAnsi="나눔고딕" w:cs="Times New Roman"/>
+                <w:rFonts w:ascii="NanumGothic" w:hAnsi="NanumGothic" w:cs="Times New Roman"/>
                 <w:b w:val="0"/>
                 <w:bCs w:val="0"/>
                 <w:sz w:val="22"/>
@@ -277,7 +277,7 @@
             </w:r>
             <w:r>
               <w:rPr>
-                <w:rFonts w:ascii="나눔고딕" w:hAnsi="나눔고딕" w:cs="Times New Roman"/>
+                <w:rFonts w:ascii="NanumGothic" w:hAnsi="NanumGothic" w:cs="Times New Roman"/>
                 <w:b w:val="0"/>
                 <w:bCs w:val="0"/>
                 <w:sz w:val="22"/>
@@ -287,7 +287,7 @@
             </w:r>
             <w:r>
               <w:rPr>
-                <w:rFonts w:ascii="나눔고딕" w:hAnsi="나눔고딕" w:cs="Times New Roman"/>
+                <w:rFonts w:ascii="NanumGothic" w:hAnsi="NanumGothic" w:cs="Times New Roman"/>
                 <w:b w:val="0"/>
                 <w:bCs w:val="0"/>
                 <w:sz w:val="22"/>
@@ -311,14 +311,14 @@
               <w:jc w:val="center"/>
               <w:cnfStyle w:val="000000100000" w:firstRow="0" w:lastRow="0" w:firstColumn="0" w:lastColumn="0" w:oddVBand="0" w:evenVBand="0" w:oddHBand="1" w:evenHBand="0" w:firstRowFirstColumn="0" w:firstRowLastColumn="0" w:lastRowFirstColumn="0" w:lastRowLastColumn="0"/>
               <w:rPr>
-                <w:rFonts w:ascii="나눔고딕" w:hAnsi="나눔고딕" w:cs="Times New Roman"/>
+                <w:rFonts w:ascii="NanumGothic" w:hAnsi="NanumGothic" w:cs="Times New Roman"/>
                 <w:sz w:val="22"/>
                 <w:szCs w:val="21"/>
               </w:rPr>
             </w:pPr>
             <w:r>
               <w:rPr>
-                <w:rFonts w:ascii="나눔고딕" w:hAnsi="나눔고딕" w:cs="Times New Roman" w:hint="eastAsia"/>
+                <w:rFonts w:ascii="NanumGothic" w:hAnsi="NanumGothic" w:cs="Times New Roman" w:hint="eastAsia"/>
                 <w:sz w:val="22"/>
                 <w:szCs w:val="21"/>
               </w:rPr>
@@ -326,7 +326,7 @@
             </w:r>
             <w:r>
               <w:rPr>
-                <w:rFonts w:ascii="나눔고딕" w:hAnsi="나눔고딕" w:cs="Times New Roman" w:hint="eastAsia"/>
+                <w:rFonts w:ascii="NanumGothic" w:hAnsi="NanumGothic" w:cs="Times New Roman" w:hint="eastAsia"/>
                 <w:sz w:val="22"/>
                 <w:szCs w:val="21"/>
               </w:rPr>
@@ -334,7 +334,7 @@
             </w:r>
             <w:r>
               <w:rPr>
-                <w:rFonts w:ascii="나눔고딕" w:hAnsi="나눔고딕" w:cs="Times New Roman" w:hint="eastAsia"/>
+                <w:rFonts w:ascii="NanumGothic" w:hAnsi="NanumGothic" w:cs="Times New Roman" w:hint="eastAsia"/>
                 <w:sz w:val="22"/>
                 <w:szCs w:val="21"/>
               </w:rPr>
@@ -350,7 +350,7 @@
               <w:jc w:val="center"/>
               <w:cnfStyle w:val="000000100000" w:firstRow="0" w:lastRow="0" w:firstColumn="0" w:lastColumn="0" w:oddVBand="0" w:evenVBand="0" w:oddHBand="1" w:evenHBand="0" w:firstRowFirstColumn="0" w:firstRowLastColumn="0" w:lastRowFirstColumn="0" w:lastRowLastColumn="0"/>
               <w:rPr>
-                <w:rFonts w:ascii="나눔고딕" w:hAnsi="나눔고딕" w:cs="Times New Roman"/>
+                <w:rFonts w:ascii="NanumGothic" w:hAnsi="NanumGothic" w:cs="Times New Roman"/>
                 <w:sz w:val="22"/>
                 <w:szCs w:val="21"/>
               </w:rPr>
@@ -380,7 +380,7 @@
               <w:contextualSpacing/>
               <w:jc w:val="center"/>
               <w:rPr>
-                <w:rFonts w:ascii="나눔고딕" w:hAnsi="나눔고딕" w:cs="Times New Roman"/>
+                <w:rFonts w:ascii="NanumGothic" w:hAnsi="NanumGothic" w:cs="Times New Roman"/>
                 <w:b w:val="0"/>
                 <w:bCs w:val="0"/>
                 <w:sz w:val="22"/>
@@ -389,7 +389,7 @@
             </w:pPr>
             <w:r>
               <w:rPr>
-                <w:rFonts w:ascii="나눔고딕" w:hAnsi="나눔고딕" w:cs="Times New Roman"/>
+                <w:rFonts w:ascii="NanumGothic" w:hAnsi="NanumGothic" w:cs="Times New Roman"/>
                 <w:b w:val="0"/>
                 <w:bCs w:val="0"/>
                 <w:sz w:val="22"/>
@@ -399,7 +399,7 @@
             </w:r>
             <w:r>
               <w:rPr>
-                <w:rFonts w:ascii="나눔고딕" w:hAnsi="나눔고딕" w:cs="Times New Roman"/>
+                <w:rFonts w:ascii="NanumGothic" w:hAnsi="NanumGothic" w:cs="Times New Roman"/>
                 <w:b w:val="0"/>
                 <w:bCs w:val="0"/>
                 <w:sz w:val="22"/>
@@ -409,7 +409,7 @@
             </w:r>
             <w:r>
               <w:rPr>
-                <w:rFonts w:ascii="나눔고딕" w:hAnsi="나눔고딕" w:cs="Times New Roman"/>
+                <w:rFonts w:ascii="NanumGothic" w:hAnsi="NanumGothic" w:cs="Times New Roman"/>
                 <w:b w:val="0"/>
                 <w:bCs w:val="0"/>
                 <w:sz w:val="22"/>
@@ -434,14 +434,14 @@
               <w:jc w:val="center"/>
               <w:cnfStyle w:val="000000000000" w:firstRow="0" w:lastRow="0" w:firstColumn="0" w:lastColumn="0" w:oddVBand="0" w:evenVBand="0" w:oddHBand="0" w:evenHBand="0" w:firstRowFirstColumn="0" w:firstRowLastColumn="0" w:lastRowFirstColumn="0" w:lastRowLastColumn="0"/>
               <w:rPr>
-                <w:rFonts w:ascii="나눔고딕" w:hAnsi="나눔고딕" w:cs="Times New Roman"/>
+                <w:rFonts w:ascii="NanumGothic" w:hAnsi="NanumGothic" w:cs="Times New Roman"/>
                 <w:sz w:val="22"/>
                 <w:szCs w:val="21"/>
               </w:rPr>
             </w:pPr>
             <w:r>
               <w:rPr>
-                <w:rFonts w:ascii="나눔고딕" w:hAnsi="나눔고딕" w:cs="Times New Roman" w:hint="eastAsia"/>
+                <w:rFonts w:ascii="NanumGothic" w:hAnsi="NanumGothic" w:cs="Times New Roman" w:hint="eastAsia"/>
                 <w:sz w:val="22"/>
                 <w:szCs w:val="21"/>
               </w:rPr>
@@ -470,7 +470,7 @@
               <w:contextualSpacing/>
               <w:jc w:val="center"/>
               <w:rPr>
-                <w:rFonts w:ascii="나눔고딕" w:hAnsi="나눔고딕" w:cs="Times New Roman"/>
+                <w:rFonts w:ascii="NanumGothic" w:hAnsi="NanumGothic" w:cs="Times New Roman"/>
                 <w:b w:val="0"/>
                 <w:bCs w:val="0"/>
                 <w:sz w:val="22"/>
@@ -479,7 +479,7 @@
             </w:pPr>
             <w:r>
               <w:rPr>
-                <w:rFonts w:ascii="나눔고딕" w:hAnsi="나눔고딕" w:cs="Times New Roman"/>
+                <w:rFonts w:ascii="NanumGothic" w:hAnsi="NanumGothic" w:cs="Times New Roman"/>
                 <w:b w:val="0"/>
                 <w:bCs w:val="0"/>
                 <w:sz w:val="22"/>
@@ -504,14 +504,14 @@
               <w:jc w:val="center"/>
               <w:cnfStyle w:val="000000100000" w:firstRow="0" w:lastRow="0" w:firstColumn="0" w:lastColumn="0" w:oddVBand="0" w:evenVBand="0" w:oddHBand="1" w:evenHBand="0" w:firstRowFirstColumn="0" w:firstRowLastColumn="0" w:lastRowFirstColumn="0" w:lastRowLastColumn="0"/>
               <w:rPr>
-                <w:rFonts w:ascii="나눔고딕" w:hAnsi="나눔고딕" w:cs="Times New Roman"/>
+                <w:rFonts w:ascii="NanumGothic" w:hAnsi="NanumGothic" w:cs="Times New Roman"/>
                 <w:sz w:val="22"/>
                 <w:szCs w:val="21"/>
               </w:rPr>
             </w:pPr>
             <w:r>
               <w:rPr>
-                <w:rFonts w:ascii="나눔고딕" w:hAnsi="나눔고딕" w:cs="Times New Roman"/>
+                <w:rFonts w:ascii="NanumGothic" w:hAnsi="NanumGothic" w:cs="Times New Roman"/>
                 <w:sz w:val="22"/>
                 <w:szCs w:val="21"/>
               </w:rPr>
@@ -539,7 +539,7 @@
               <w:contextualSpacing/>
               <w:jc w:val="center"/>
               <w:rPr>
-                <w:rFonts w:ascii="나눔고딕" w:hAnsi="나눔고딕" w:cs="Times New Roman"/>
+                <w:rFonts w:ascii="NanumGothic" w:hAnsi="NanumGothic" w:cs="Times New Roman"/>
                 <w:b w:val="0"/>
                 <w:bCs w:val="0"/>
                 <w:sz w:val="22"/>
@@ -548,7 +548,7 @@
             </w:pPr>
             <w:r>
               <w:rPr>
-                <w:rFonts w:ascii="나눔고딕" w:hAnsi="나눔고딕" w:cs="Times New Roman" w:hint="eastAsia"/>
+                <w:rFonts w:ascii="NanumGothic" w:hAnsi="NanumGothic" w:cs="Times New Roman" w:hint="eastAsia"/>
                 <w:b w:val="0"/>
                 <w:bCs w:val="0"/>
                 <w:sz w:val="22"/>
@@ -574,14 +574,14 @@
               <w:jc w:val="center"/>
               <w:cnfStyle w:val="000000000000" w:firstRow="0" w:lastRow="0" w:firstColumn="0" w:lastColumn="0" w:oddVBand="0" w:evenVBand="0" w:oddHBand="0" w:evenHBand="0" w:firstRowFirstColumn="0" w:firstRowLastColumn="0" w:lastRowFirstColumn="0" w:lastRowLastColumn="0"/>
               <w:rPr>
-                <w:rFonts w:ascii="나눔고딕" w:hAnsi="나눔고딕" w:cs="Times New Roman"/>
+                <w:rFonts w:ascii="NanumGothic" w:hAnsi="NanumGothic" w:cs="Times New Roman"/>
                 <w:sz w:val="22"/>
                 <w:szCs w:val="21"/>
               </w:rPr>
             </w:pPr>
             <w:r>
               <w:rPr>
-                <w:rFonts w:ascii="나눔고딕" w:hAnsi="나눔고딕" w:cs="Times New Roman"/>
+                <w:rFonts w:ascii="NanumGothic" w:hAnsi="NanumGothic" w:cs="Times New Roman"/>
                 <w:sz w:val="22"/>
                 <w:szCs w:val="21"/>
               </w:rPr>
@@ -589,7 +589,7 @@
             </w:r>
             <w:r>
               <w:rPr>
-                <w:rFonts w:ascii="나눔고딕" w:hAnsi="나눔고딕" w:cs="Times New Roman"/>
+                <w:rFonts w:ascii="NanumGothic" w:hAnsi="NanumGothic" w:cs="Times New Roman"/>
                 <w:sz w:val="22"/>
                 <w:szCs w:val="21"/>
               </w:rPr>
@@ -607,14 +607,14 @@
               <w:jc w:val="center"/>
               <w:cnfStyle w:val="000000000000" w:firstRow="0" w:lastRow="0" w:firstColumn="0" w:lastColumn="0" w:oddVBand="0" w:evenVBand="0" w:oddHBand="0" w:evenHBand="0" w:firstRowFirstColumn="0" w:firstRowLastColumn="0" w:lastRowFirstColumn="0" w:lastRowLastColumn="0"/>
               <w:rPr>
-                <w:rFonts w:ascii="나눔고딕" w:hAnsi="나눔고딕" w:cs="Times New Roman"/>
+                <w:rFonts w:ascii="NanumGothic" w:hAnsi="NanumGothic" w:cs="Times New Roman"/>
                 <w:sz w:val="22"/>
                 <w:szCs w:val="21"/>
               </w:rPr>
             </w:pPr>
             <w:r>
               <w:rPr>
-                <w:rFonts w:ascii="나눔고딕" w:hAnsi="나눔고딕" w:cs="Times New Roman" w:hint="eastAsia"/>
+                <w:rFonts w:ascii="NanumGothic" w:hAnsi="NanumGothic" w:cs="Times New Roman" w:hint="eastAsia"/>
                 <w:sz w:val="22"/>
                 <w:szCs w:val="21"/>
               </w:rPr>
@@ -622,7 +622,7 @@
             </w:r>
             <w:r>
               <w:rPr>
-                <w:rFonts w:ascii="나눔고딕" w:hAnsi="나눔고딕" w:cs="Times New Roman"/>
+                <w:rFonts w:ascii="NanumGothic" w:hAnsi="NanumGothic" w:cs="Times New Roman"/>
                 <w:sz w:val="22"/>
                 <w:szCs w:val="21"/>
               </w:rPr>
@@ -630,7 +630,7 @@
             </w:r>
             <w:r>
               <w:rPr>
-                <w:rFonts w:ascii="나눔고딕" w:hAnsi="나눔고딕" w:cs="Times New Roman"/>
+                <w:rFonts w:ascii="NanumGothic" w:hAnsi="NanumGothic" w:cs="Times New Roman"/>
                 <w:sz w:val="22"/>
                 <w:szCs w:val="21"/>
               </w:rPr>
@@ -642,7 +642,7 @@
     </w:tbl>
     <w:p>
       <w:pPr>
-        <w:pStyle w:val="a7"/>
+        <w:pStyle w:val="a"/>
         <w:wordWrap/>
         <w:rPr>
           <w:sz w:val="18"/>
@@ -657,7 +657,7 @@
         <w:autoSpaceDE/>
         <w:autoSpaceDN/>
         <w:rPr>
-          <w:rFonts w:ascii="함초롬바탕" w:eastAsia="굴림" w:hAnsi="굴림" w:cs="굴림"/>
+          <w:rFonts w:ascii="함초롬바탕" w:eastAsia="Gulim" w:hAnsi="Gulim" w:cs="Gulim"/>
           <w:color w:val="000000"/>
           <w:kern w:val="0"/>
           <w:sz w:val="18"/>
@@ -697,23 +697,1050 @@
       <w:sdtContent>
         <w:p>
           <w:pPr>
-            <w:pStyle w:val="TOC"/>
+            <w:pStyle w:val="TOCHeading"/>
           </w:pPr>
           <w:r>
             <w:t>Table of Contents</w:t>
           </w:r>
         </w:p>
         <w:p>
-          <w:fldSimple w:instr=" TOC \o &quot;1-3&quot; \h \z \u ">
-            <w:r>
-              <w:rPr>
-                <w:b/>
-                <w:bCs/>
-                <w:noProof/>
-              </w:rPr>
-              <w:t>No table of contents entries found.</w:t>
-            </w:r>
-          </w:fldSimple>
+          <w:pPr>
+            <w:pStyle w:val="TOC1"/>
+            <w:tabs>
+              <w:tab w:val="right" w:leader="dot" w:pos="9016"/>
+            </w:tabs>
+            <w:rPr>
+              <w:noProof/>
+            </w:rPr>
+          </w:pPr>
+          <w:r>
+            <w:fldChar w:fldCharType="begin"/>
+          </w:r>
+          <w:r>
+            <w:instrText xml:space="preserve"> TOC \o "1-3" \h \z \u </w:instrText>
+          </w:r>
+          <w:r>
+            <w:fldChar w:fldCharType="separate"/>
+          </w:r>
+          <w:hyperlink w:anchor="_Toc150290494" w:history="1">
+            <w:r>
+              <w:rPr>
+                <w:rStyle w:val="Hyperlink"/>
+                <w:noProof/>
+              </w:rPr>
+              <w:t>-Internal Documents</w:t>
+            </w:r>
+            <w:r>
+              <w:rPr>
+                <w:noProof/>
+                <w:webHidden/>
+              </w:rPr>
+              <w:tab/>
+            </w:r>
+            <w:r>
+              <w:rPr>
+                <w:noProof/>
+                <w:webHidden/>
+              </w:rPr>
+              <w:fldChar w:fldCharType="begin"/>
+            </w:r>
+            <w:r>
+              <w:rPr>
+                <w:noProof/>
+                <w:webHidden/>
+              </w:rPr>
+              <w:instrText xml:space="preserve"> PAGEREF _Toc150290494 \h </w:instrText>
+            </w:r>
+            <w:r>
+              <w:rPr>
+                <w:noProof/>
+                <w:webHidden/>
+              </w:rPr>
+            </w:r>
+            <w:r>
+              <w:rPr>
+                <w:noProof/>
+                <w:webHidden/>
+              </w:rPr>
+              <w:fldChar w:fldCharType="separate"/>
+            </w:r>
+            <w:r>
+              <w:rPr>
+                <w:noProof/>
+                <w:webHidden/>
+              </w:rPr>
+              <w:t>3</w:t>
+            </w:r>
+            <w:r>
+              <w:rPr>
+                <w:noProof/>
+                <w:webHidden/>
+              </w:rPr>
+              <w:fldChar w:fldCharType="end"/>
+            </w:r>
+          </w:hyperlink>
+        </w:p>
+        <w:p>
+          <w:pPr>
+            <w:pStyle w:val="TOC2"/>
+            <w:tabs>
+              <w:tab w:val="right" w:leader="dot" w:pos="9016"/>
+            </w:tabs>
+            <w:rPr>
+              <w:noProof/>
+            </w:rPr>
+          </w:pPr>
+          <w:hyperlink w:anchor="_Toc150290495" w:history="1">
+            <w:r>
+              <w:rPr>
+                <w:rStyle w:val="Hyperlink"/>
+                <w:noProof/>
+              </w:rPr>
+              <w:t>1. utils.h</w:t>
+            </w:r>
+            <w:r>
+              <w:rPr>
+                <w:noProof/>
+                <w:webHidden/>
+              </w:rPr>
+              <w:tab/>
+            </w:r>
+            <w:r>
+              <w:rPr>
+                <w:noProof/>
+                <w:webHidden/>
+              </w:rPr>
+              <w:fldChar w:fldCharType="begin"/>
+            </w:r>
+            <w:r>
+              <w:rPr>
+                <w:noProof/>
+                <w:webHidden/>
+              </w:rPr>
+              <w:instrText xml:space="preserve"> PAGEREF _Toc150290495 \h </w:instrText>
+            </w:r>
+            <w:r>
+              <w:rPr>
+                <w:noProof/>
+                <w:webHidden/>
+              </w:rPr>
+            </w:r>
+            <w:r>
+              <w:rPr>
+                <w:noProof/>
+                <w:webHidden/>
+              </w:rPr>
+              <w:fldChar w:fldCharType="separate"/>
+            </w:r>
+            <w:r>
+              <w:rPr>
+                <w:noProof/>
+                <w:webHidden/>
+              </w:rPr>
+              <w:t>3</w:t>
+            </w:r>
+            <w:r>
+              <w:rPr>
+                <w:noProof/>
+                <w:webHidden/>
+              </w:rPr>
+              <w:fldChar w:fldCharType="end"/>
+            </w:r>
+          </w:hyperlink>
+        </w:p>
+        <w:p>
+          <w:pPr>
+            <w:pStyle w:val="TOC2"/>
+            <w:tabs>
+              <w:tab w:val="right" w:leader="dot" w:pos="9016"/>
+            </w:tabs>
+            <w:rPr>
+              <w:noProof/>
+            </w:rPr>
+          </w:pPr>
+          <w:hyperlink w:anchor="_Toc150290496" w:history="1">
+            <w:r>
+              <w:rPr>
+                <w:rStyle w:val="Hyperlink"/>
+                <w:noProof/>
+              </w:rPr>
+              <w:t>2. utils.cpp</w:t>
+            </w:r>
+            <w:r>
+              <w:rPr>
+                <w:noProof/>
+                <w:webHidden/>
+              </w:rPr>
+              <w:tab/>
+            </w:r>
+            <w:r>
+              <w:rPr>
+                <w:noProof/>
+                <w:webHidden/>
+              </w:rPr>
+              <w:fldChar w:fldCharType="begin"/>
+            </w:r>
+            <w:r>
+              <w:rPr>
+                <w:noProof/>
+                <w:webHidden/>
+              </w:rPr>
+              <w:instrText xml:space="preserve"> PAGEREF _Toc150290496 \h </w:instrText>
+            </w:r>
+            <w:r>
+              <w:rPr>
+                <w:noProof/>
+                <w:webHidden/>
+              </w:rPr>
+            </w:r>
+            <w:r>
+              <w:rPr>
+                <w:noProof/>
+                <w:webHidden/>
+              </w:rPr>
+              <w:fldChar w:fldCharType="separate"/>
+            </w:r>
+            <w:r>
+              <w:rPr>
+                <w:noProof/>
+                <w:webHidden/>
+              </w:rPr>
+              <w:t>3</w:t>
+            </w:r>
+            <w:r>
+              <w:rPr>
+                <w:noProof/>
+                <w:webHidden/>
+              </w:rPr>
+              <w:fldChar w:fldCharType="end"/>
+            </w:r>
+          </w:hyperlink>
+        </w:p>
+        <w:p>
+          <w:pPr>
+            <w:pStyle w:val="TOC2"/>
+            <w:tabs>
+              <w:tab w:val="right" w:leader="dot" w:pos="9016"/>
+            </w:tabs>
+            <w:rPr>
+              <w:noProof/>
+            </w:rPr>
+          </w:pPr>
+          <w:hyperlink w:anchor="_Toc150290497" w:history="1">
+            <w:r>
+              <w:rPr>
+                <w:rStyle w:val="Hyperlink"/>
+                <w:noProof/>
+              </w:rPr>
+              <w:t>3. treenode.h</w:t>
+            </w:r>
+            <w:r>
+              <w:rPr>
+                <w:noProof/>
+                <w:webHidden/>
+              </w:rPr>
+              <w:tab/>
+            </w:r>
+            <w:r>
+              <w:rPr>
+                <w:noProof/>
+                <w:webHidden/>
+              </w:rPr>
+              <w:fldChar w:fldCharType="begin"/>
+            </w:r>
+            <w:r>
+              <w:rPr>
+                <w:noProof/>
+                <w:webHidden/>
+              </w:rPr>
+              <w:instrText xml:space="preserve"> PAGEREF _Toc150290497 \h </w:instrText>
+            </w:r>
+            <w:r>
+              <w:rPr>
+                <w:noProof/>
+                <w:webHidden/>
+              </w:rPr>
+            </w:r>
+            <w:r>
+              <w:rPr>
+                <w:noProof/>
+                <w:webHidden/>
+              </w:rPr>
+              <w:fldChar w:fldCharType="separate"/>
+            </w:r>
+            <w:r>
+              <w:rPr>
+                <w:noProof/>
+                <w:webHidden/>
+              </w:rPr>
+              <w:t>4</w:t>
+            </w:r>
+            <w:r>
+              <w:rPr>
+                <w:noProof/>
+                <w:webHidden/>
+              </w:rPr>
+              <w:fldChar w:fldCharType="end"/>
+            </w:r>
+          </w:hyperlink>
+        </w:p>
+        <w:p>
+          <w:pPr>
+            <w:pStyle w:val="TOC2"/>
+            <w:tabs>
+              <w:tab w:val="right" w:leader="dot" w:pos="9016"/>
+            </w:tabs>
+            <w:rPr>
+              <w:noProof/>
+            </w:rPr>
+          </w:pPr>
+          <w:hyperlink w:anchor="_Toc150290498" w:history="1">
+            <w:r>
+              <w:rPr>
+                <w:rStyle w:val="Hyperlink"/>
+                <w:noProof/>
+              </w:rPr>
+              <w:t>4. treenode.cpp</w:t>
+            </w:r>
+            <w:r>
+              <w:rPr>
+                <w:noProof/>
+                <w:webHidden/>
+              </w:rPr>
+              <w:tab/>
+            </w:r>
+            <w:r>
+              <w:rPr>
+                <w:noProof/>
+                <w:webHidden/>
+              </w:rPr>
+              <w:fldChar w:fldCharType="begin"/>
+            </w:r>
+            <w:r>
+              <w:rPr>
+                <w:noProof/>
+                <w:webHidden/>
+              </w:rPr>
+              <w:instrText xml:space="preserve"> PAGEREF _Toc150290498 \h </w:instrText>
+            </w:r>
+            <w:r>
+              <w:rPr>
+                <w:noProof/>
+                <w:webHidden/>
+              </w:rPr>
+            </w:r>
+            <w:r>
+              <w:rPr>
+                <w:noProof/>
+                <w:webHidden/>
+              </w:rPr>
+              <w:fldChar w:fldCharType="separate"/>
+            </w:r>
+            <w:r>
+              <w:rPr>
+                <w:noProof/>
+                <w:webHidden/>
+              </w:rPr>
+              <w:t>5</w:t>
+            </w:r>
+            <w:r>
+              <w:rPr>
+                <w:noProof/>
+                <w:webHidden/>
+              </w:rPr>
+              <w:fldChar w:fldCharType="end"/>
+            </w:r>
+          </w:hyperlink>
+        </w:p>
+        <w:p>
+          <w:pPr>
+            <w:pStyle w:val="TOC2"/>
+            <w:tabs>
+              <w:tab w:val="right" w:leader="dot" w:pos="9016"/>
+            </w:tabs>
+            <w:rPr>
+              <w:noProof/>
+            </w:rPr>
+          </w:pPr>
+          <w:hyperlink w:anchor="_Toc150290499" w:history="1">
+            <w:r>
+              <w:rPr>
+                <w:rStyle w:val="Hyperlink"/>
+                <w:noProof/>
+              </w:rPr>
+              <w:t>5. parser.h</w:t>
+            </w:r>
+            <w:r>
+              <w:rPr>
+                <w:noProof/>
+                <w:webHidden/>
+              </w:rPr>
+              <w:tab/>
+            </w:r>
+            <w:r>
+              <w:rPr>
+                <w:noProof/>
+                <w:webHidden/>
+              </w:rPr>
+              <w:fldChar w:fldCharType="begin"/>
+            </w:r>
+            <w:r>
+              <w:rPr>
+                <w:noProof/>
+                <w:webHidden/>
+              </w:rPr>
+              <w:instrText xml:space="preserve"> PAGEREF _Toc150290499 \h </w:instrText>
+            </w:r>
+            <w:r>
+              <w:rPr>
+                <w:noProof/>
+                <w:webHidden/>
+              </w:rPr>
+            </w:r>
+            <w:r>
+              <w:rPr>
+                <w:noProof/>
+                <w:webHidden/>
+              </w:rPr>
+              <w:fldChar w:fldCharType="separate"/>
+            </w:r>
+            <w:r>
+              <w:rPr>
+                <w:noProof/>
+                <w:webHidden/>
+              </w:rPr>
+              <w:t>5</w:t>
+            </w:r>
+            <w:r>
+              <w:rPr>
+                <w:noProof/>
+                <w:webHidden/>
+              </w:rPr>
+              <w:fldChar w:fldCharType="end"/>
+            </w:r>
+          </w:hyperlink>
+        </w:p>
+        <w:p>
+          <w:pPr>
+            <w:pStyle w:val="TOC2"/>
+            <w:tabs>
+              <w:tab w:val="right" w:leader="dot" w:pos="9016"/>
+            </w:tabs>
+            <w:rPr>
+              <w:noProof/>
+            </w:rPr>
+          </w:pPr>
+          <w:hyperlink w:anchor="_Toc150290500" w:history="1">
+            <w:r>
+              <w:rPr>
+                <w:rStyle w:val="Hyperlink"/>
+                <w:noProof/>
+              </w:rPr>
+              <w:t>6. parser.cpp</w:t>
+            </w:r>
+            <w:r>
+              <w:rPr>
+                <w:noProof/>
+                <w:webHidden/>
+              </w:rPr>
+              <w:tab/>
+            </w:r>
+            <w:r>
+              <w:rPr>
+                <w:noProof/>
+                <w:webHidden/>
+              </w:rPr>
+              <w:fldChar w:fldCharType="begin"/>
+            </w:r>
+            <w:r>
+              <w:rPr>
+                <w:noProof/>
+                <w:webHidden/>
+              </w:rPr>
+              <w:instrText xml:space="preserve"> PAGEREF _Toc150290500 \h </w:instrText>
+            </w:r>
+            <w:r>
+              <w:rPr>
+                <w:noProof/>
+                <w:webHidden/>
+              </w:rPr>
+            </w:r>
+            <w:r>
+              <w:rPr>
+                <w:noProof/>
+                <w:webHidden/>
+              </w:rPr>
+              <w:fldChar w:fldCharType="separate"/>
+            </w:r>
+            <w:r>
+              <w:rPr>
+                <w:noProof/>
+                <w:webHidden/>
+              </w:rPr>
+              <w:t>6</w:t>
+            </w:r>
+            <w:r>
+              <w:rPr>
+                <w:noProof/>
+                <w:webHidden/>
+              </w:rPr>
+              <w:fldChar w:fldCharType="end"/>
+            </w:r>
+          </w:hyperlink>
+        </w:p>
+        <w:p>
+          <w:pPr>
+            <w:pStyle w:val="TOC2"/>
+            <w:tabs>
+              <w:tab w:val="right" w:leader="dot" w:pos="9016"/>
+            </w:tabs>
+            <w:rPr>
+              <w:noProof/>
+            </w:rPr>
+          </w:pPr>
+          <w:hyperlink w:anchor="_Toc150290501" w:history="1">
+            <w:r>
+              <w:rPr>
+                <w:rStyle w:val="Hyperlink"/>
+                <w:noProof/>
+              </w:rPr>
+              <w:t>7. main.cpp</w:t>
+            </w:r>
+            <w:r>
+              <w:rPr>
+                <w:noProof/>
+                <w:webHidden/>
+              </w:rPr>
+              <w:tab/>
+            </w:r>
+            <w:r>
+              <w:rPr>
+                <w:noProof/>
+                <w:webHidden/>
+              </w:rPr>
+              <w:fldChar w:fldCharType="begin"/>
+            </w:r>
+            <w:r>
+              <w:rPr>
+                <w:noProof/>
+                <w:webHidden/>
+              </w:rPr>
+              <w:instrText xml:space="preserve"> PAGEREF _Toc150290501 \h </w:instrText>
+            </w:r>
+            <w:r>
+              <w:rPr>
+                <w:noProof/>
+                <w:webHidden/>
+              </w:rPr>
+            </w:r>
+            <w:r>
+              <w:rPr>
+                <w:noProof/>
+                <w:webHidden/>
+              </w:rPr>
+              <w:fldChar w:fldCharType="separate"/>
+            </w:r>
+            <w:r>
+              <w:rPr>
+                <w:noProof/>
+                <w:webHidden/>
+              </w:rPr>
+              <w:t>7</w:t>
+            </w:r>
+            <w:r>
+              <w:rPr>
+                <w:noProof/>
+                <w:webHidden/>
+              </w:rPr>
+              <w:fldChar w:fldCharType="end"/>
+            </w:r>
+          </w:hyperlink>
+        </w:p>
+        <w:p>
+          <w:pPr>
+            <w:pStyle w:val="TOC2"/>
+            <w:tabs>
+              <w:tab w:val="right" w:leader="dot" w:pos="9016"/>
+            </w:tabs>
+            <w:rPr>
+              <w:noProof/>
+            </w:rPr>
+          </w:pPr>
+          <w:hyperlink w:anchor="_Toc150290502" w:history="1">
+            <w:r>
+              <w:rPr>
+                <w:rStyle w:val="Hyperlink"/>
+                <w:noProof/>
+              </w:rPr>
+              <w:t>8. Error check</w:t>
+            </w:r>
+            <w:r>
+              <w:rPr>
+                <w:noProof/>
+                <w:webHidden/>
+              </w:rPr>
+              <w:tab/>
+            </w:r>
+            <w:r>
+              <w:rPr>
+                <w:noProof/>
+                <w:webHidden/>
+              </w:rPr>
+              <w:fldChar w:fldCharType="begin"/>
+            </w:r>
+            <w:r>
+              <w:rPr>
+                <w:noProof/>
+                <w:webHidden/>
+              </w:rPr>
+              <w:instrText xml:space="preserve"> PAGEREF _Toc150290502 \h </w:instrText>
+            </w:r>
+            <w:r>
+              <w:rPr>
+                <w:noProof/>
+                <w:webHidden/>
+              </w:rPr>
+            </w:r>
+            <w:r>
+              <w:rPr>
+                <w:noProof/>
+                <w:webHidden/>
+              </w:rPr>
+              <w:fldChar w:fldCharType="separate"/>
+            </w:r>
+            <w:r>
+              <w:rPr>
+                <w:noProof/>
+                <w:webHidden/>
+              </w:rPr>
+              <w:t>8</w:t>
+            </w:r>
+            <w:r>
+              <w:rPr>
+                <w:noProof/>
+                <w:webHidden/>
+              </w:rPr>
+              <w:fldChar w:fldCharType="end"/>
+            </w:r>
+          </w:hyperlink>
+        </w:p>
+        <w:p>
+          <w:pPr>
+            <w:pStyle w:val="TOC1"/>
+            <w:tabs>
+              <w:tab w:val="right" w:leader="dot" w:pos="9016"/>
+            </w:tabs>
+            <w:rPr>
+              <w:noProof/>
+            </w:rPr>
+          </w:pPr>
+          <w:hyperlink w:anchor="_Toc150290503" w:history="1">
+            <w:r>
+              <w:rPr>
+                <w:rStyle w:val="Hyperlink"/>
+                <w:noProof/>
+              </w:rPr>
+              <w:t>-External Documents</w:t>
+            </w:r>
+            <w:r>
+              <w:rPr>
+                <w:noProof/>
+                <w:webHidden/>
+              </w:rPr>
+              <w:tab/>
+            </w:r>
+            <w:r>
+              <w:rPr>
+                <w:noProof/>
+                <w:webHidden/>
+              </w:rPr>
+              <w:fldChar w:fldCharType="begin"/>
+            </w:r>
+            <w:r>
+              <w:rPr>
+                <w:noProof/>
+                <w:webHidden/>
+              </w:rPr>
+              <w:instrText xml:space="preserve"> PAGEREF _Toc150290503 \h </w:instrText>
+            </w:r>
+            <w:r>
+              <w:rPr>
+                <w:noProof/>
+                <w:webHidden/>
+              </w:rPr>
+            </w:r>
+            <w:r>
+              <w:rPr>
+                <w:noProof/>
+                <w:webHidden/>
+              </w:rPr>
+              <w:fldChar w:fldCharType="separate"/>
+            </w:r>
+            <w:r>
+              <w:rPr>
+                <w:noProof/>
+                <w:webHidden/>
+              </w:rPr>
+              <w:t>11</w:t>
+            </w:r>
+            <w:r>
+              <w:rPr>
+                <w:noProof/>
+                <w:webHidden/>
+              </w:rPr>
+              <w:fldChar w:fldCharType="end"/>
+            </w:r>
+          </w:hyperlink>
+        </w:p>
+        <w:p>
+          <w:pPr>
+            <w:pStyle w:val="TOC2"/>
+            <w:tabs>
+              <w:tab w:val="right" w:leader="dot" w:pos="9016"/>
+            </w:tabs>
+            <w:rPr>
+              <w:noProof/>
+            </w:rPr>
+          </w:pPr>
+          <w:hyperlink w:anchor="_Toc150290504" w:history="1">
+            <w:r>
+              <w:rPr>
+                <w:rStyle w:val="Hyperlink"/>
+                <w:noProof/>
+              </w:rPr>
+              <w:t>1. Build</w:t>
+            </w:r>
+            <w:r>
+              <w:rPr>
+                <w:noProof/>
+                <w:webHidden/>
+              </w:rPr>
+              <w:tab/>
+            </w:r>
+            <w:r>
+              <w:rPr>
+                <w:noProof/>
+                <w:webHidden/>
+              </w:rPr>
+              <w:fldChar w:fldCharType="begin"/>
+            </w:r>
+            <w:r>
+              <w:rPr>
+                <w:noProof/>
+                <w:webHidden/>
+              </w:rPr>
+              <w:instrText xml:space="preserve"> PAGEREF _Toc150290504 \h </w:instrText>
+            </w:r>
+            <w:r>
+              <w:rPr>
+                <w:noProof/>
+                <w:webHidden/>
+              </w:rPr>
+            </w:r>
+            <w:r>
+              <w:rPr>
+                <w:noProof/>
+                <w:webHidden/>
+              </w:rPr>
+              <w:fldChar w:fldCharType="separate"/>
+            </w:r>
+            <w:r>
+              <w:rPr>
+                <w:noProof/>
+                <w:webHidden/>
+              </w:rPr>
+              <w:t>11</w:t>
+            </w:r>
+            <w:r>
+              <w:rPr>
+                <w:noProof/>
+                <w:webHidden/>
+              </w:rPr>
+              <w:fldChar w:fldCharType="end"/>
+            </w:r>
+          </w:hyperlink>
+        </w:p>
+        <w:p>
+          <w:pPr>
+            <w:pStyle w:val="TOC2"/>
+            <w:tabs>
+              <w:tab w:val="right" w:leader="dot" w:pos="9016"/>
+            </w:tabs>
+            <w:rPr>
+              <w:noProof/>
+            </w:rPr>
+          </w:pPr>
+          <w:hyperlink w:anchor="_Toc150290505" w:history="1">
+            <w:r>
+              <w:rPr>
+                <w:rStyle w:val="Hyperlink"/>
+                <w:noProof/>
+              </w:rPr>
+              <w:t>2. Run</w:t>
+            </w:r>
+            <w:r>
+              <w:rPr>
+                <w:noProof/>
+                <w:webHidden/>
+              </w:rPr>
+              <w:tab/>
+            </w:r>
+            <w:r>
+              <w:rPr>
+                <w:noProof/>
+                <w:webHidden/>
+              </w:rPr>
+              <w:fldChar w:fldCharType="begin"/>
+            </w:r>
+            <w:r>
+              <w:rPr>
+                <w:noProof/>
+                <w:webHidden/>
+              </w:rPr>
+              <w:instrText xml:space="preserve"> PAGEREF _Toc150290505 \h </w:instrText>
+            </w:r>
+            <w:r>
+              <w:rPr>
+                <w:noProof/>
+                <w:webHidden/>
+              </w:rPr>
+            </w:r>
+            <w:r>
+              <w:rPr>
+                <w:noProof/>
+                <w:webHidden/>
+              </w:rPr>
+              <w:fldChar w:fldCharType="separate"/>
+            </w:r>
+            <w:r>
+              <w:rPr>
+                <w:noProof/>
+                <w:webHidden/>
+              </w:rPr>
+              <w:t>11</w:t>
+            </w:r>
+            <w:r>
+              <w:rPr>
+                <w:noProof/>
+                <w:webHidden/>
+              </w:rPr>
+              <w:fldChar w:fldCharType="end"/>
+            </w:r>
+          </w:hyperlink>
+        </w:p>
+        <w:p>
+          <w:pPr>
+            <w:pStyle w:val="TOC2"/>
+            <w:tabs>
+              <w:tab w:val="right" w:leader="dot" w:pos="9016"/>
+            </w:tabs>
+            <w:rPr>
+              <w:noProof/>
+            </w:rPr>
+          </w:pPr>
+          <w:hyperlink w:anchor="_Toc150290506" w:history="1">
+            <w:r>
+              <w:rPr>
+                <w:rStyle w:val="Hyperlink"/>
+                <w:noProof/>
+              </w:rPr>
+              <w:t>3. Test environment</w:t>
+            </w:r>
+            <w:r>
+              <w:rPr>
+                <w:noProof/>
+                <w:webHidden/>
+              </w:rPr>
+              <w:tab/>
+            </w:r>
+            <w:r>
+              <w:rPr>
+                <w:noProof/>
+                <w:webHidden/>
+              </w:rPr>
+              <w:fldChar w:fldCharType="begin"/>
+            </w:r>
+            <w:r>
+              <w:rPr>
+                <w:noProof/>
+                <w:webHidden/>
+              </w:rPr>
+              <w:instrText xml:space="preserve"> PAGEREF _Toc150290506 \h </w:instrText>
+            </w:r>
+            <w:r>
+              <w:rPr>
+                <w:noProof/>
+                <w:webHidden/>
+              </w:rPr>
+            </w:r>
+            <w:r>
+              <w:rPr>
+                <w:noProof/>
+                <w:webHidden/>
+              </w:rPr>
+              <w:fldChar w:fldCharType="separate"/>
+            </w:r>
+            <w:r>
+              <w:rPr>
+                <w:noProof/>
+                <w:webHidden/>
+              </w:rPr>
+              <w:t>11</w:t>
+            </w:r>
+            <w:r>
+              <w:rPr>
+                <w:noProof/>
+                <w:webHidden/>
+              </w:rPr>
+              <w:fldChar w:fldCharType="end"/>
+            </w:r>
+          </w:hyperlink>
+        </w:p>
+        <w:p>
+          <w:pPr>
+            <w:pStyle w:val="TOC2"/>
+            <w:tabs>
+              <w:tab w:val="right" w:leader="dot" w:pos="9016"/>
+            </w:tabs>
+            <w:rPr>
+              <w:noProof/>
+            </w:rPr>
+          </w:pPr>
+          <w:hyperlink w:anchor="_Toc150290507" w:history="1">
+            <w:r>
+              <w:rPr>
+                <w:rStyle w:val="Hyperlink"/>
+                <w:noProof/>
+              </w:rPr>
+              <w:t>4. OS</w:t>
+            </w:r>
+            <w:r>
+              <w:rPr>
+                <w:noProof/>
+                <w:webHidden/>
+              </w:rPr>
+              <w:tab/>
+            </w:r>
+            <w:r>
+              <w:rPr>
+                <w:noProof/>
+                <w:webHidden/>
+              </w:rPr>
+              <w:fldChar w:fldCharType="begin"/>
+            </w:r>
+            <w:r>
+              <w:rPr>
+                <w:noProof/>
+                <w:webHidden/>
+              </w:rPr>
+              <w:instrText xml:space="preserve"> PAGEREF _Toc150290507 \h </w:instrText>
+            </w:r>
+            <w:r>
+              <w:rPr>
+                <w:noProof/>
+                <w:webHidden/>
+              </w:rPr>
+            </w:r>
+            <w:r>
+              <w:rPr>
+                <w:noProof/>
+                <w:webHidden/>
+              </w:rPr>
+              <w:fldChar w:fldCharType="separate"/>
+            </w:r>
+            <w:r>
+              <w:rPr>
+                <w:noProof/>
+                <w:webHidden/>
+              </w:rPr>
+              <w:t>11</w:t>
+            </w:r>
+            <w:r>
+              <w:rPr>
+                <w:noProof/>
+                <w:webHidden/>
+              </w:rPr>
+              <w:fldChar w:fldCharType="end"/>
+            </w:r>
+          </w:hyperlink>
+        </w:p>
+        <w:p>
+          <w:pPr>
+            <w:pStyle w:val="TOC2"/>
+            <w:tabs>
+              <w:tab w:val="right" w:leader="dot" w:pos="9016"/>
+            </w:tabs>
+            <w:rPr>
+              <w:noProof/>
+            </w:rPr>
+          </w:pPr>
+          <w:hyperlink w:anchor="_Toc150290508" w:history="1">
+            <w:r>
+              <w:rPr>
+                <w:rStyle w:val="Hyperlink"/>
+                <w:noProof/>
+              </w:rPr>
+              <w:t>5. Compiler</w:t>
+            </w:r>
+            <w:r>
+              <w:rPr>
+                <w:noProof/>
+                <w:webHidden/>
+              </w:rPr>
+              <w:tab/>
+            </w:r>
+            <w:r>
+              <w:rPr>
+                <w:noProof/>
+                <w:webHidden/>
+              </w:rPr>
+              <w:fldChar w:fldCharType="begin"/>
+            </w:r>
+            <w:r>
+              <w:rPr>
+                <w:noProof/>
+                <w:webHidden/>
+              </w:rPr>
+              <w:instrText xml:space="preserve"> PAGEREF _Toc150290508 \h </w:instrText>
+            </w:r>
+            <w:r>
+              <w:rPr>
+                <w:noProof/>
+                <w:webHidden/>
+              </w:rPr>
+            </w:r>
+            <w:r>
+              <w:rPr>
+                <w:noProof/>
+                <w:webHidden/>
+              </w:rPr>
+              <w:fldChar w:fldCharType="separate"/>
+            </w:r>
+            <w:r>
+              <w:rPr>
+                <w:noProof/>
+                <w:webHidden/>
+              </w:rPr>
+              <w:t>11</w:t>
+            </w:r>
+            <w:r>
+              <w:rPr>
+                <w:noProof/>
+                <w:webHidden/>
+              </w:rPr>
+              <w:fldChar w:fldCharType="end"/>
+            </w:r>
+          </w:hyperlink>
+        </w:p>
+        <w:p>
+          <w:r>
+            <w:rPr>
+              <w:b/>
+              <w:bCs/>
+              <w:noProof/>
+            </w:rPr>
+            <w:fldChar w:fldCharType="end"/>
+          </w:r>
         </w:p>
       </w:sdtContent>
     </w:sdt>
@@ -730,8 +1757,9 @@
     </w:p>
     <w:p>
       <w:pPr>
-        <w:pStyle w:val="1"/>
-      </w:pPr>
+        <w:pStyle w:val="Heading1"/>
+      </w:pPr>
+      <w:bookmarkStart w:id="0" w:name="_Toc150290494"/>
       <w:r>
         <w:rPr>
           <w:rFonts w:hint="eastAsia"/>
@@ -742,11 +1770,13 @@
       <w:r>
         <w:t>Internal Documents</w:t>
       </w:r>
-    </w:p>
-    <w:p>
-      <w:pPr>
-        <w:pStyle w:val="2"/>
-      </w:pPr>
+      <w:bookmarkEnd w:id="0"/>
+    </w:p>
+    <w:p>
+      <w:pPr>
+        <w:pStyle w:val="Heading2"/>
+      </w:pPr>
+      <w:bookmarkStart w:id="1" w:name="_Toc150290495"/>
       <w:r>
         <w:rPr>
           <w:rFonts w:hint="eastAsia"/>
@@ -760,6 +1790,7 @@
       <w:r>
         <w:t>utils.h</w:t>
       </w:r>
+      <w:bookmarkEnd w:id="1"/>
       <w:proofErr w:type="spellEnd"/>
     </w:p>
     <w:p>
@@ -824,7 +1855,7 @@
           <w:sz w:val="24"/>
           <w:szCs w:val="24"/>
         </w:rPr>
-        <w:t xml:space="preserve">Class Token, Lexer, </w:t>
+        <w:t xml:space="preserve">Class Token, </w:t>
       </w:r>
       <w:proofErr w:type="spellStart"/>
       <w:r>
@@ -832,6 +1863,22 @@
           <w:sz w:val="24"/>
           <w:szCs w:val="24"/>
         </w:rPr>
+        <w:t>Lexer</w:t>
+      </w:r>
+      <w:proofErr w:type="spellEnd"/>
+      <w:r>
+        <w:rPr>
+          <w:sz w:val="24"/>
+          <w:szCs w:val="24"/>
+        </w:rPr>
+        <w:t xml:space="preserve">, </w:t>
+      </w:r>
+      <w:proofErr w:type="spellStart"/>
+      <w:r>
+        <w:rPr>
+          <w:sz w:val="24"/>
+          <w:szCs w:val="24"/>
+        </w:rPr>
         <w:t>SymbolTable</w:t>
       </w:r>
       <w:proofErr w:type="spellEnd"/>
@@ -890,8 +1937,9 @@
     </w:p>
     <w:p>
       <w:pPr>
-        <w:pStyle w:val="2"/>
-      </w:pPr>
+        <w:pStyle w:val="Heading2"/>
+      </w:pPr>
+      <w:bookmarkStart w:id="2" w:name="_Toc150290496"/>
       <w:r>
         <w:rPr>
           <w:rFonts w:hint="eastAsia"/>
@@ -910,6 +1958,7 @@
       <w:r>
         <w:t>tils.cpp</w:t>
       </w:r>
+      <w:bookmarkEnd w:id="2"/>
     </w:p>
     <w:p>
       <w:pPr>
@@ -1023,16 +2072,23 @@
           <w:szCs w:val="24"/>
         </w:rPr>
       </w:pPr>
-      <w:proofErr w:type="gramStart"/>
-      <w:r>
-        <w:rPr>
-          <w:sz w:val="24"/>
-          <w:szCs w:val="24"/>
-        </w:rPr>
-        <w:t>Lexer::</w:t>
-      </w:r>
       <w:proofErr w:type="spellStart"/>
-      <w:proofErr w:type="gramEnd"/>
+      <w:r>
+        <w:rPr>
+          <w:sz w:val="24"/>
+          <w:szCs w:val="24"/>
+        </w:rPr>
+        <w:t>Lexer</w:t>
+      </w:r>
+      <w:proofErr w:type="spellEnd"/>
+      <w:r>
+        <w:rPr>
+          <w:sz w:val="24"/>
+          <w:szCs w:val="24"/>
+        </w:rPr>
+        <w:t>::</w:t>
+      </w:r>
+      <w:proofErr w:type="spellStart"/>
       <w:r>
         <w:rPr>
           <w:rFonts w:hint="eastAsia"/>
@@ -1148,7 +2204,6 @@
         </w:rPr>
       </w:pPr>
       <w:proofErr w:type="spellStart"/>
-      <w:proofErr w:type="gramStart"/>
       <w:r>
         <w:rPr>
           <w:rFonts w:hint="eastAsia"/>
@@ -1170,15 +2225,7 @@
           <w:sz w:val="24"/>
           <w:szCs w:val="24"/>
         </w:rPr>
-        <w:t>::</w:t>
-      </w:r>
-      <w:proofErr w:type="gramEnd"/>
-      <w:r>
-        <w:rPr>
-          <w:sz w:val="24"/>
-          <w:szCs w:val="24"/>
-        </w:rPr>
-        <w:t>set : symbol</w:t>
+        <w:t>::set : symbol</w:t>
       </w:r>
       <w:r>
         <w:rPr>
@@ -1242,7 +2289,6 @@
         </w:rPr>
       </w:pPr>
       <w:proofErr w:type="spellStart"/>
-      <w:proofErr w:type="gramStart"/>
       <w:r>
         <w:rPr>
           <w:rFonts w:hint="eastAsia"/>
@@ -1264,15 +2310,7 @@
           <w:sz w:val="24"/>
           <w:szCs w:val="24"/>
         </w:rPr>
-        <w:t>::</w:t>
-      </w:r>
-      <w:proofErr w:type="gramEnd"/>
-      <w:r>
-        <w:rPr>
-          <w:sz w:val="24"/>
-          <w:szCs w:val="24"/>
-        </w:rPr>
-        <w:t>get : symbol</w:t>
+        <w:t>::get : symbol</w:t>
       </w:r>
       <w:r>
         <w:rPr>
@@ -1450,7 +2488,6 @@
         </w:rPr>
       </w:pPr>
       <w:proofErr w:type="spellStart"/>
-      <w:proofErr w:type="gramStart"/>
       <w:r>
         <w:rPr>
           <w:rFonts w:hint="eastAsia"/>
@@ -1472,93 +2509,100 @@
           <w:sz w:val="24"/>
           <w:szCs w:val="24"/>
         </w:rPr>
+        <w:t>::exists : symbol</w:t>
+      </w:r>
+      <w:r>
+        <w:rPr>
+          <w:rFonts w:hint="eastAsia"/>
+          <w:sz w:val="24"/>
+          <w:szCs w:val="24"/>
+        </w:rPr>
+        <w:t xml:space="preserve">의 </w:t>
+      </w:r>
+      <w:r>
+        <w:rPr>
+          <w:sz w:val="24"/>
+          <w:szCs w:val="24"/>
+        </w:rPr>
+        <w:t>name</w:t>
+      </w:r>
+      <w:r>
+        <w:rPr>
+          <w:rFonts w:hint="eastAsia"/>
+          <w:sz w:val="24"/>
+          <w:szCs w:val="24"/>
+        </w:rPr>
+        <w:t xml:space="preserve">을 받아 </w:t>
+      </w:r>
+      <w:r>
+        <w:rPr>
+          <w:sz w:val="24"/>
+          <w:szCs w:val="24"/>
+        </w:rPr>
+        <w:t>symbols array</w:t>
+      </w:r>
+      <w:r>
+        <w:rPr>
+          <w:rFonts w:hint="eastAsia"/>
+          <w:sz w:val="24"/>
+          <w:szCs w:val="24"/>
+        </w:rPr>
+        <w:t xml:space="preserve">에 존재한다면 </w:t>
+      </w:r>
+      <w:r>
+        <w:rPr>
+          <w:sz w:val="24"/>
+          <w:szCs w:val="24"/>
+        </w:rPr>
+        <w:t>true</w:t>
+      </w:r>
+      <w:r>
+        <w:rPr>
+          <w:rFonts w:hint="eastAsia"/>
+          <w:sz w:val="24"/>
+          <w:szCs w:val="24"/>
+        </w:rPr>
+        <w:t>를 반환.</w:t>
+      </w:r>
+    </w:p>
+    <w:p>
+      <w:pPr>
+        <w:rPr>
+          <w:sz w:val="24"/>
+          <w:szCs w:val="24"/>
+        </w:rPr>
+      </w:pPr>
+      <w:proofErr w:type="spellStart"/>
+      <w:r>
+        <w:rPr>
+          <w:rFonts w:hint="eastAsia"/>
+          <w:sz w:val="24"/>
+          <w:szCs w:val="24"/>
+        </w:rPr>
+        <w:t>S</w:t>
+      </w:r>
+      <w:r>
+        <w:rPr>
+          <w:sz w:val="24"/>
+          <w:szCs w:val="24"/>
+        </w:rPr>
+        <w:t>ymbolTable</w:t>
+      </w:r>
+      <w:proofErr w:type="spellEnd"/>
+      <w:r>
+        <w:rPr>
+          <w:sz w:val="24"/>
+          <w:szCs w:val="24"/>
+        </w:rPr>
         <w:t>::</w:t>
       </w:r>
-      <w:proofErr w:type="gramEnd"/>
-      <w:r>
-        <w:rPr>
-          <w:sz w:val="24"/>
-          <w:szCs w:val="24"/>
-        </w:rPr>
-        <w:t>exists : symbol</w:t>
-      </w:r>
-      <w:r>
-        <w:rPr>
-          <w:rFonts w:hint="eastAsia"/>
-          <w:sz w:val="24"/>
-          <w:szCs w:val="24"/>
-        </w:rPr>
-        <w:t xml:space="preserve">의 </w:t>
-      </w:r>
-      <w:r>
-        <w:rPr>
-          <w:sz w:val="24"/>
-          <w:szCs w:val="24"/>
-        </w:rPr>
-        <w:t>name</w:t>
-      </w:r>
-      <w:r>
-        <w:rPr>
-          <w:rFonts w:hint="eastAsia"/>
-          <w:sz w:val="24"/>
-          <w:szCs w:val="24"/>
-        </w:rPr>
-        <w:t xml:space="preserve">을 받아 </w:t>
-      </w:r>
-      <w:r>
-        <w:rPr>
-          <w:sz w:val="24"/>
-          <w:szCs w:val="24"/>
-        </w:rPr>
-        <w:t>symbols array</w:t>
-      </w:r>
-      <w:r>
-        <w:rPr>
-          <w:rFonts w:hint="eastAsia"/>
-          <w:sz w:val="24"/>
-          <w:szCs w:val="24"/>
-        </w:rPr>
-        <w:t xml:space="preserve">에 존재한다면 </w:t>
-      </w:r>
-      <w:r>
-        <w:rPr>
-          <w:sz w:val="24"/>
-          <w:szCs w:val="24"/>
-        </w:rPr>
-        <w:t>true</w:t>
-      </w:r>
-      <w:r>
-        <w:rPr>
-          <w:rFonts w:hint="eastAsia"/>
-          <w:sz w:val="24"/>
-          <w:szCs w:val="24"/>
-        </w:rPr>
-        <w:t>를 반환.</w:t>
-      </w:r>
-    </w:p>
-    <w:p>
-      <w:pPr>
-        <w:rPr>
-          <w:sz w:val="24"/>
-          <w:szCs w:val="24"/>
-        </w:rPr>
-      </w:pPr>
       <w:proofErr w:type="spellStart"/>
-      <w:proofErr w:type="gramStart"/>
-      <w:r>
-        <w:rPr>
-          <w:rFonts w:hint="eastAsia"/>
-          <w:sz w:val="24"/>
-          <w:szCs w:val="24"/>
-        </w:rPr>
-        <w:t>S</w:t>
-      </w:r>
-      <w:r>
-        <w:rPr>
-          <w:sz w:val="24"/>
-          <w:szCs w:val="24"/>
-        </w:rPr>
-        <w:t>ymbolTable</w:t>
+      <w:r>
+        <w:rPr>
+          <w:sz w:val="24"/>
+          <w:szCs w:val="24"/>
+        </w:rPr>
+        <w:t>print_result</w:t>
       </w:r>
       <w:proofErr w:type="spellEnd"/>
       <w:r>
@@ -1566,56 +2610,40 @@
           <w:sz w:val="24"/>
           <w:szCs w:val="24"/>
         </w:rPr>
-        <w:t>::</w:t>
+        <w:t xml:space="preserve"> : parse </w:t>
+      </w:r>
+      <w:r>
+        <w:rPr>
+          <w:rFonts w:hint="eastAsia"/>
+          <w:sz w:val="24"/>
+          <w:szCs w:val="24"/>
+        </w:rPr>
+        <w:t>결과값을 출력.</w:t>
+      </w:r>
+    </w:p>
+    <w:p>
+      <w:pPr>
+        <w:rPr>
+          <w:sz w:val="24"/>
+          <w:szCs w:val="24"/>
+        </w:rPr>
+      </w:pPr>
+    </w:p>
+    <w:p>
+      <w:pPr>
+        <w:pStyle w:val="Heading2"/>
+      </w:pPr>
+      <w:bookmarkStart w:id="3" w:name="_Toc150290497"/>
+      <w:r>
+        <w:rPr>
+          <w:rFonts w:hint="eastAsia"/>
+        </w:rPr>
+        <w:t>3</w:t>
+      </w:r>
+      <w:r>
+        <w:t xml:space="preserve">. </w:t>
       </w:r>
       <w:proofErr w:type="spellStart"/>
-      <w:proofErr w:type="gramEnd"/>
-      <w:r>
-        <w:rPr>
-          <w:sz w:val="24"/>
-          <w:szCs w:val="24"/>
-        </w:rPr>
-        <w:t>print_result</w:t>
-      </w:r>
-      <w:proofErr w:type="spellEnd"/>
-      <w:r>
-        <w:rPr>
-          <w:sz w:val="24"/>
-          <w:szCs w:val="24"/>
-        </w:rPr>
-        <w:t xml:space="preserve"> : parse </w:t>
-      </w:r>
-      <w:r>
-        <w:rPr>
-          <w:rFonts w:hint="eastAsia"/>
-          <w:sz w:val="24"/>
-          <w:szCs w:val="24"/>
-        </w:rPr>
-        <w:t>결과값을 출력.</w:t>
-      </w:r>
-    </w:p>
-    <w:p>
-      <w:pPr>
-        <w:rPr>
-          <w:sz w:val="24"/>
-          <w:szCs w:val="24"/>
-        </w:rPr>
-      </w:pPr>
-    </w:p>
-    <w:p>
-      <w:pPr>
-        <w:pStyle w:val="2"/>
-      </w:pPr>
-      <w:r>
-        <w:rPr>
-          <w:rFonts w:hint="eastAsia"/>
-        </w:rPr>
-        <w:t>3</w:t>
-      </w:r>
-      <w:r>
-        <w:t xml:space="preserve">. </w:t>
-      </w:r>
-      <w:proofErr w:type="spellStart"/>
       <w:r>
         <w:rPr>
           <w:rFonts w:hint="eastAsia"/>
@@ -1625,6 +2653,7 @@
       <w:r>
         <w:t>reenode.h</w:t>
       </w:r>
+      <w:bookmarkEnd w:id="3"/>
       <w:proofErr w:type="spellEnd"/>
     </w:p>
     <w:p>
@@ -1785,8 +2814,9 @@
     </w:p>
     <w:p>
       <w:pPr>
-        <w:pStyle w:val="2"/>
-      </w:pPr>
+        <w:pStyle w:val="Heading2"/>
+      </w:pPr>
+      <w:bookmarkStart w:id="4" w:name="_Toc150290498"/>
       <w:r>
         <w:rPr>
           <w:rFonts w:hint="eastAsia"/>
@@ -1806,6 +2836,7 @@
       <w:r>
         <w:t>reenode.cpp</w:t>
       </w:r>
+      <w:bookmarkEnd w:id="4"/>
     </w:p>
     <w:p>
       <w:pPr>
@@ -2089,8 +3120,9 @@
     </w:p>
     <w:p>
       <w:pPr>
-        <w:pStyle w:val="2"/>
-      </w:pPr>
+        <w:pStyle w:val="Heading2"/>
+      </w:pPr>
+      <w:bookmarkStart w:id="5" w:name="_Toc150290499"/>
       <w:r>
         <w:rPr>
           <w:rFonts w:hint="eastAsia"/>
@@ -2104,6 +3136,7 @@
       <w:r>
         <w:t>parser.h</w:t>
       </w:r>
+      <w:bookmarkEnd w:id="5"/>
       <w:proofErr w:type="spellEnd"/>
     </w:p>
     <w:p>
@@ -2189,8 +3222,9 @@
     </w:p>
     <w:p>
       <w:pPr>
-        <w:pStyle w:val="2"/>
-      </w:pPr>
+        <w:pStyle w:val="Heading2"/>
+      </w:pPr>
+      <w:bookmarkStart w:id="6" w:name="_Toc150290500"/>
       <w:r>
         <w:rPr>
           <w:rFonts w:hint="eastAsia"/>
@@ -2212,6 +3246,7 @@
       <w:r>
         <w:t>arser.cpp</w:t>
       </w:r>
+      <w:bookmarkEnd w:id="6"/>
     </w:p>
     <w:p>
       <w:pPr>
@@ -2300,21 +3335,12 @@
         </w:rPr>
         <w:t xml:space="preserve"> </w:t>
       </w:r>
-      <w:proofErr w:type="gramStart"/>
-      <w:r>
-        <w:rPr>
-          <w:sz w:val="24"/>
-          <w:szCs w:val="24"/>
-        </w:rPr>
-        <w:t>Lexer 에서</w:t>
-      </w:r>
-      <w:proofErr w:type="gramEnd"/>
-      <w:r>
-        <w:rPr>
-          <w:sz w:val="24"/>
-          <w:szCs w:val="24"/>
-        </w:rPr>
-        <w:t xml:space="preserve"> </w:t>
+      <w:r>
+        <w:rPr>
+          <w:sz w:val="24"/>
+          <w:szCs w:val="24"/>
+        </w:rPr>
+        <w:t xml:space="preserve">Lexer 에서 </w:t>
       </w:r>
       <w:r>
         <w:rPr>
@@ -2399,8 +3425,9 @@
     </w:p>
     <w:p>
       <w:pPr>
-        <w:pStyle w:val="2"/>
-      </w:pPr>
+        <w:pStyle w:val="Heading2"/>
+      </w:pPr>
+      <w:bookmarkStart w:id="7" w:name="_Toc150290501"/>
       <w:r>
         <w:rPr>
           <w:rFonts w:hint="eastAsia"/>
@@ -2423,6 +3450,7 @@
       <w:r>
         <w:t>ain.cpp</w:t>
       </w:r>
+      <w:bookmarkEnd w:id="7"/>
     </w:p>
     <w:p>
       <w:pPr>
@@ -2678,6 +3706,14 @@
         </w:rPr>
         <w:t>rootNode</w:t>
       </w:r>
+      <w:r>
+        <w:rPr>
+          <w:rFonts w:hint="eastAsia"/>
+          <w:sz w:val="24"/>
+          <w:szCs w:val="24"/>
+        </w:rPr>
+        <w:t>를</w:t>
+      </w:r>
       <w:proofErr w:type="spellEnd"/>
       <w:r>
         <w:rPr>
@@ -2685,10 +3721,9 @@
           <w:sz w:val="24"/>
           <w:szCs w:val="24"/>
         </w:rPr>
-        <w:t xml:space="preserve">를 생성해 </w:t>
+        <w:t xml:space="preserve"> 생성해 </w:t>
       </w:r>
       <w:proofErr w:type="spellStart"/>
-      <w:proofErr w:type="gramStart"/>
       <w:r>
         <w:rPr>
           <w:rFonts w:hint="eastAsia"/>
@@ -2705,7 +3740,6 @@
         <w:t>arser.Program</w:t>
       </w:r>
       <w:proofErr w:type="spellEnd"/>
-      <w:proofErr w:type="gramEnd"/>
       <w:r>
         <w:rPr>
           <w:sz w:val="24"/>
@@ -2789,32 +3823,15 @@
           <w:sz w:val="24"/>
           <w:szCs w:val="24"/>
         </w:rPr>
-        <w:t>(</w:t>
-      </w:r>
-      <w:proofErr w:type="gramStart"/>
-      <w:r>
-        <w:rPr>
-          <w:sz w:val="24"/>
-          <w:szCs w:val="24"/>
-        </w:rPr>
-        <w:t>);</w:t>
-      </w:r>
-      <w:r>
-        <w:rPr>
-          <w:rFonts w:hint="eastAsia"/>
-          <w:sz w:val="24"/>
-          <w:szCs w:val="24"/>
-        </w:rPr>
-        <w:t>로</w:t>
-      </w:r>
-      <w:proofErr w:type="gramEnd"/>
-      <w:r>
-        <w:rPr>
-          <w:rFonts w:hint="eastAsia"/>
-          <w:sz w:val="24"/>
-          <w:szCs w:val="24"/>
-        </w:rPr>
-        <w:t xml:space="preserve"> </w:t>
+        <w:t>();</w:t>
+      </w:r>
+      <w:r>
+        <w:rPr>
+          <w:rFonts w:hint="eastAsia"/>
+          <w:sz w:val="24"/>
+          <w:szCs w:val="24"/>
+        </w:rPr>
+        <w:t xml:space="preserve">로 </w:t>
       </w:r>
       <w:r>
         <w:rPr>
@@ -2933,8 +3950,9 @@
     </w:p>
     <w:p>
       <w:pPr>
-        <w:pStyle w:val="2"/>
-      </w:pPr>
+        <w:pStyle w:val="Heading2"/>
+      </w:pPr>
+      <w:bookmarkStart w:id="8" w:name="_Toc150290502"/>
       <w:r>
         <w:rPr>
           <w:rFonts w:hint="eastAsia"/>
@@ -2945,10 +3963,11 @@
       <w:r>
         <w:t>. Error check</w:t>
       </w:r>
-    </w:p>
-    <w:p>
-      <w:pPr>
-        <w:pStyle w:val="a6"/>
+      <w:bookmarkEnd w:id="8"/>
+    </w:p>
+    <w:p>
+      <w:pPr>
+        <w:pStyle w:val="ListParagraph"/>
         <w:numPr>
           <w:ilvl w:val="0"/>
           <w:numId w:val="4"/>
@@ -2985,7 +4004,7 @@
     </w:p>
     <w:p>
       <w:pPr>
-        <w:pStyle w:val="a6"/>
+        <w:pStyle w:val="ListParagraph"/>
         <w:ind w:leftChars="0"/>
         <w:rPr>
           <w:sz w:val="24"/>
@@ -3037,7 +4056,7 @@
     </w:p>
     <w:p>
       <w:pPr>
-        <w:pStyle w:val="a6"/>
+        <w:pStyle w:val="ListParagraph"/>
         <w:numPr>
           <w:ilvl w:val="0"/>
           <w:numId w:val="4"/>
@@ -3059,7 +4078,7 @@
     </w:p>
     <w:p>
       <w:pPr>
-        <w:pStyle w:val="a6"/>
+        <w:pStyle w:val="ListParagraph"/>
         <w:ind w:leftChars="0"/>
         <w:rPr>
           <w:sz w:val="24"/>
@@ -3111,7 +4130,7 @@
     </w:p>
     <w:p>
       <w:pPr>
-        <w:pStyle w:val="a6"/>
+        <w:pStyle w:val="ListParagraph"/>
         <w:numPr>
           <w:ilvl w:val="0"/>
           <w:numId w:val="4"/>
@@ -3133,7 +4152,7 @@
     </w:p>
     <w:p>
       <w:pPr>
-        <w:pStyle w:val="a6"/>
+        <w:pStyle w:val="ListParagraph"/>
         <w:rPr>
           <w:sz w:val="24"/>
           <w:szCs w:val="24"/>
@@ -3184,7 +4203,7 @@
     </w:p>
     <w:p>
       <w:pPr>
-        <w:pStyle w:val="a6"/>
+        <w:pStyle w:val="ListParagraph"/>
         <w:rPr>
           <w:sz w:val="24"/>
           <w:szCs w:val="24"/>
@@ -3235,7 +4254,7 @@
     </w:p>
     <w:p>
       <w:pPr>
-        <w:pStyle w:val="a6"/>
+        <w:pStyle w:val="ListParagraph"/>
         <w:rPr>
           <w:sz w:val="24"/>
           <w:szCs w:val="24"/>
@@ -3287,7 +4306,7 @@
     </w:p>
     <w:p>
       <w:pPr>
-        <w:pStyle w:val="a6"/>
+        <w:pStyle w:val="ListParagraph"/>
         <w:rPr>
           <w:sz w:val="24"/>
           <w:szCs w:val="24"/>
@@ -3338,7 +4357,7 @@
     </w:p>
     <w:p>
       <w:pPr>
-        <w:pStyle w:val="a6"/>
+        <w:pStyle w:val="ListParagraph"/>
         <w:numPr>
           <w:ilvl w:val="0"/>
           <w:numId w:val="4"/>
@@ -3375,7 +4394,7 @@
     </w:p>
     <w:p>
       <w:pPr>
-        <w:pStyle w:val="a6"/>
+        <w:pStyle w:val="ListParagraph"/>
         <w:ind w:leftChars="0"/>
         <w:rPr>
           <w:sz w:val="24"/>
@@ -3427,7 +4446,7 @@
     </w:p>
     <w:p>
       <w:pPr>
-        <w:pStyle w:val="a6"/>
+        <w:pStyle w:val="ListParagraph"/>
         <w:numPr>
           <w:ilvl w:val="0"/>
           <w:numId w:val="4"/>
@@ -3464,7 +4483,7 @@
     </w:p>
     <w:p>
       <w:pPr>
-        <w:pStyle w:val="a6"/>
+        <w:pStyle w:val="ListParagraph"/>
         <w:ind w:leftChars="0"/>
         <w:rPr>
           <w:sz w:val="24"/>
@@ -3535,7 +4554,7 @@
     </w:p>
     <w:p>
       <w:pPr>
-        <w:pStyle w:val="a6"/>
+        <w:pStyle w:val="ListParagraph"/>
         <w:ind w:leftChars="0"/>
         <w:rPr>
           <w:sz w:val="24"/>
@@ -3545,7 +4564,7 @@
     </w:p>
     <w:p>
       <w:pPr>
-        <w:pStyle w:val="a6"/>
+        <w:pStyle w:val="ListParagraph"/>
         <w:numPr>
           <w:ilvl w:val="0"/>
           <w:numId w:val="4"/>
@@ -3569,31 +4588,14 @@
           <w:sz w:val="24"/>
           <w:szCs w:val="24"/>
         </w:rPr>
-        <w:t xml:space="preserve">의 마지막 </w:t>
-      </w:r>
-      <w:proofErr w:type="gramStart"/>
-      <w:r>
-        <w:rPr>
-          <w:rFonts w:hint="eastAsia"/>
-          <w:sz w:val="24"/>
-          <w:szCs w:val="24"/>
-        </w:rPr>
-        <w:t xml:space="preserve">줄에 </w:t>
-      </w:r>
-      <w:r>
-        <w:rPr>
-          <w:sz w:val="24"/>
-          <w:szCs w:val="24"/>
-        </w:rPr>
-        <w:t>;</w:t>
-      </w:r>
-      <w:proofErr w:type="gramEnd"/>
-      <w:r>
-        <w:rPr>
-          <w:sz w:val="24"/>
-          <w:szCs w:val="24"/>
-        </w:rPr>
-        <w:t xml:space="preserve"> </w:t>
+        <w:t xml:space="preserve">의 마지막 줄에 </w:t>
+      </w:r>
+      <w:r>
+        <w:rPr>
+          <w:sz w:val="24"/>
+          <w:szCs w:val="24"/>
+        </w:rPr>
+        <w:t xml:space="preserve">; </w:t>
       </w:r>
       <w:r>
         <w:rPr>
@@ -3606,16 +4608,16 @@
     </w:p>
     <w:p>
       <w:pPr>
-        <w:pStyle w:val="a6"/>
+        <w:pStyle w:val="ListParagraph"/>
         <w:ind w:leftChars="0"/>
         <w:rPr>
-          <w:rFonts w:hint="eastAsia"/>
-          <w:sz w:val="24"/>
-          <w:szCs w:val="24"/>
-        </w:rPr>
-      </w:pPr>
-      <w:r>
-        <w:rPr>
+          <w:sz w:val="24"/>
+          <w:szCs w:val="24"/>
+        </w:rPr>
+      </w:pPr>
+      <w:r>
+        <w:rPr>
+          <w:noProof/>
           <w:sz w:val="24"/>
           <w:szCs w:val="24"/>
         </w:rPr>
@@ -3658,7 +4660,7 @@
     </w:p>
     <w:p>
       <w:pPr>
-        <w:pStyle w:val="a6"/>
+        <w:pStyle w:val="ListParagraph"/>
         <w:ind w:leftChars="0"/>
         <w:rPr>
           <w:sz w:val="24"/>
@@ -3695,12 +4697,13 @@
     </w:p>
     <w:p>
       <w:pPr>
-        <w:pStyle w:val="1"/>
-        <w:rPr>
-          <w:sz w:val="24"/>
-          <w:szCs w:val="24"/>
-        </w:rPr>
-      </w:pPr>
+        <w:pStyle w:val="Heading1"/>
+        <w:rPr>
+          <w:sz w:val="24"/>
+          <w:szCs w:val="24"/>
+        </w:rPr>
+      </w:pPr>
+      <w:bookmarkStart w:id="9" w:name="_Toc150290503"/>
       <w:r>
         <w:lastRenderedPageBreak/>
         <w:t>-</w:t>
@@ -3714,14 +4717,17 @@
       <w:r>
         <w:t>xternal Documents</w:t>
       </w:r>
-    </w:p>
-    <w:p>
-      <w:pPr>
-        <w:pStyle w:val="2"/>
-      </w:pPr>
+      <w:bookmarkEnd w:id="9"/>
+    </w:p>
+    <w:p>
+      <w:pPr>
+        <w:pStyle w:val="Heading2"/>
+      </w:pPr>
+      <w:bookmarkStart w:id="10" w:name="_Toc150290504"/>
       <w:r>
         <w:t>1. Build</w:t>
       </w:r>
+      <w:bookmarkEnd w:id="10"/>
     </w:p>
     <w:p>
       <w:pPr>
@@ -3748,11 +4754,13 @@
     </w:p>
     <w:p>
       <w:pPr>
-        <w:pStyle w:val="2"/>
-      </w:pPr>
+        <w:pStyle w:val="Heading2"/>
+      </w:pPr>
+      <w:bookmarkStart w:id="11" w:name="_Toc150290505"/>
       <w:r>
         <w:t>2. Run</w:t>
       </w:r>
+      <w:bookmarkEnd w:id="11"/>
     </w:p>
     <w:p>
       <w:pPr>
@@ -3788,11 +4796,13 @@
     </w:p>
     <w:p>
       <w:pPr>
-        <w:pStyle w:val="2"/>
-      </w:pPr>
+        <w:pStyle w:val="Heading2"/>
+      </w:pPr>
+      <w:bookmarkStart w:id="12" w:name="_Toc150290506"/>
       <w:r>
         <w:t>3. Test environment</w:t>
       </w:r>
+      <w:bookmarkEnd w:id="12"/>
     </w:p>
     <w:p>
       <w:pPr>
@@ -3819,11 +4829,16 @@
     </w:p>
     <w:p>
       <w:pPr>
-        <w:pStyle w:val="2"/>
-      </w:pPr>
+        <w:pStyle w:val="Heading2"/>
+        <w:rPr>
+          <w:rFonts w:hint="eastAsia"/>
+        </w:rPr>
+      </w:pPr>
+      <w:bookmarkStart w:id="13" w:name="_Toc150290507"/>
       <w:r>
         <w:t>4. OS</w:t>
       </w:r>
+      <w:bookmarkEnd w:id="13"/>
     </w:p>
     <w:p>
       <w:pPr>
@@ -3850,11 +4865,13 @@
     </w:p>
     <w:p>
       <w:pPr>
-        <w:pStyle w:val="2"/>
-      </w:pPr>
+        <w:pStyle w:val="Heading2"/>
+      </w:pPr>
+      <w:bookmarkStart w:id="14" w:name="_Toc150290508"/>
       <w:r>
         <w:t>5. Compiler</w:t>
       </w:r>
+      <w:bookmarkEnd w:id="14"/>
     </w:p>
     <w:p>
       <w:pPr>
@@ -4674,7 +5691,7 @@
     <w:lsdException w:name="Unresolved Mention" w:semiHidden="1" w:unhideWhenUsed="1"/>
     <w:lsdException w:name="Smart Link" w:semiHidden="1" w:unhideWhenUsed="1"/>
   </w:latentStyles>
-  <w:style w:type="paragraph" w:default="1" w:styleId="a">
+  <w:style w:type="paragraph" w:default="1" w:styleId="Normal">
     <w:name w:val="Normal"/>
     <w:qFormat/>
     <w:pPr>
@@ -4684,11 +5701,11 @@
       <w:autoSpaceDN w:val="0"/>
     </w:pPr>
   </w:style>
-  <w:style w:type="paragraph" w:styleId="1">
+  <w:style w:type="paragraph" w:styleId="Heading1">
     <w:name w:val="heading 1"/>
-    <w:basedOn w:val="a"/>
-    <w:next w:val="a"/>
-    <w:link w:val="1Char"/>
+    <w:basedOn w:val="Normal"/>
+    <w:next w:val="Normal"/>
+    <w:link w:val="Heading1Char"/>
     <w:uiPriority w:val="9"/>
     <w:qFormat/>
     <w:rsid w:val="000827C1"/>
@@ -4702,11 +5719,11 @@
       <w:szCs w:val="28"/>
     </w:rPr>
   </w:style>
-  <w:style w:type="paragraph" w:styleId="2">
+  <w:style w:type="paragraph" w:styleId="Heading2">
     <w:name w:val="heading 2"/>
-    <w:basedOn w:val="a"/>
-    <w:next w:val="a"/>
-    <w:link w:val="2Char"/>
+    <w:basedOn w:val="Normal"/>
+    <w:next w:val="Normal"/>
+    <w:link w:val="Heading2Char"/>
     <w:uiPriority w:val="9"/>
     <w:unhideWhenUsed/>
     <w:qFormat/>
@@ -4724,13 +5741,13 @@
       <w:szCs w:val="26"/>
     </w:rPr>
   </w:style>
-  <w:style w:type="character" w:default="1" w:styleId="a0">
+  <w:style w:type="character" w:default="1" w:styleId="DefaultParagraphFont">
     <w:name w:val="Default Paragraph Font"/>
     <w:uiPriority w:val="1"/>
     <w:semiHidden/>
     <w:unhideWhenUsed/>
   </w:style>
-  <w:style w:type="table" w:default="1" w:styleId="a1">
+  <w:style w:type="table" w:default="1" w:styleId="TableNormal">
     <w:name w:val="Normal Table"/>
     <w:uiPriority w:val="99"/>
     <w:semiHidden/>
@@ -4745,16 +5762,16 @@
       </w:tblCellMar>
     </w:tblPr>
   </w:style>
-  <w:style w:type="numbering" w:default="1" w:styleId="a2">
+  <w:style w:type="numbering" w:default="1" w:styleId="NoList">
     <w:name w:val="No List"/>
     <w:uiPriority w:val="99"/>
     <w:semiHidden/>
     <w:unhideWhenUsed/>
   </w:style>
-  <w:style w:type="character" w:customStyle="1" w:styleId="1Char">
-    <w:name w:val="제목 1 Char"/>
-    <w:basedOn w:val="a0"/>
-    <w:link w:val="1"/>
+  <w:style w:type="character" w:customStyle="1" w:styleId="Heading1Char">
+    <w:name w:val="Heading 1 Char"/>
+    <w:basedOn w:val="DefaultParagraphFont"/>
+    <w:link w:val="Heading1"/>
     <w:uiPriority w:val="9"/>
     <w:rsid w:val="000827C1"/>
     <w:rPr>
@@ -4763,11 +5780,11 @@
       <w:szCs w:val="28"/>
     </w:rPr>
   </w:style>
-  <w:style w:type="paragraph" w:styleId="a3">
+  <w:style w:type="paragraph" w:styleId="Title">
     <w:name w:val="Title"/>
-    <w:basedOn w:val="a"/>
-    <w:next w:val="a"/>
-    <w:link w:val="Char"/>
+    <w:basedOn w:val="Normal"/>
+    <w:next w:val="Normal"/>
+    <w:link w:val="TitleChar"/>
     <w:uiPriority w:val="10"/>
     <w:qFormat/>
     <w:rsid w:val="000827C1"/>
@@ -4784,10 +5801,10 @@
       <w:szCs w:val="32"/>
     </w:rPr>
   </w:style>
-  <w:style w:type="character" w:customStyle="1" w:styleId="Char">
-    <w:name w:val="제목 Char"/>
-    <w:basedOn w:val="a0"/>
-    <w:link w:val="a3"/>
+  <w:style w:type="character" w:customStyle="1" w:styleId="TitleChar">
+    <w:name w:val="Title Char"/>
+    <w:basedOn w:val="DefaultParagraphFont"/>
+    <w:link w:val="Title"/>
     <w:uiPriority w:val="10"/>
     <w:rsid w:val="000827C1"/>
     <w:rPr>
@@ -4798,9 +5815,9 @@
       <w:szCs w:val="32"/>
     </w:rPr>
   </w:style>
-  <w:style w:type="table" w:styleId="a4">
+  <w:style w:type="table" w:styleId="TableGrid">
     <w:name w:val="Table Grid"/>
-    <w:basedOn w:val="a1"/>
+    <w:basedOn w:val="TableNormal"/>
     <w:uiPriority w:val="39"/>
     <w:rsid w:val="000827C1"/>
     <w:pPr>
@@ -4817,11 +5834,11 @@
       </w:tblBorders>
     </w:tblPr>
   </w:style>
-  <w:style w:type="paragraph" w:styleId="a5">
+  <w:style w:type="paragraph" w:styleId="Subtitle">
     <w:name w:val="Subtitle"/>
-    <w:basedOn w:val="a"/>
-    <w:next w:val="a"/>
-    <w:link w:val="Char0"/>
+    <w:basedOn w:val="Normal"/>
+    <w:next w:val="Normal"/>
+    <w:link w:val="SubtitleChar"/>
     <w:uiPriority w:val="11"/>
     <w:qFormat/>
     <w:rsid w:val="000827C1"/>
@@ -4835,10 +5852,10 @@
       <w:szCs w:val="24"/>
     </w:rPr>
   </w:style>
-  <w:style w:type="character" w:customStyle="1" w:styleId="Char0">
-    <w:name w:val="부제 Char"/>
-    <w:basedOn w:val="a0"/>
-    <w:link w:val="a5"/>
+  <w:style w:type="character" w:customStyle="1" w:styleId="SubtitleChar">
+    <w:name w:val="Subtitle Char"/>
+    <w:basedOn w:val="DefaultParagraphFont"/>
+    <w:link w:val="Subtitle"/>
     <w:uiPriority w:val="11"/>
     <w:rsid w:val="000827C1"/>
     <w:rPr>
@@ -4846,9 +5863,9 @@
       <w:szCs w:val="24"/>
     </w:rPr>
   </w:style>
-  <w:style w:type="paragraph" w:styleId="a6">
+  <w:style w:type="paragraph" w:styleId="ListParagraph">
     <w:name w:val="List Paragraph"/>
-    <w:basedOn w:val="a"/>
+    <w:basedOn w:val="Normal"/>
     <w:uiPriority w:val="34"/>
     <w:qFormat/>
     <w:rsid w:val="003763BF"/>
@@ -4856,25 +5873,25 @@
       <w:ind w:leftChars="400" w:left="800"/>
     </w:pPr>
   </w:style>
-  <w:style w:type="paragraph" w:customStyle="1" w:styleId="a7">
+  <w:style w:type="paragraph" w:customStyle="1" w:styleId="a">
     <w:name w:val="바탕글"/>
-    <w:basedOn w:val="a"/>
+    <w:basedOn w:val="Normal"/>
     <w:rsid w:val="008837C7"/>
     <w:pPr>
       <w:spacing w:after="0" w:line="384" w:lineRule="auto"/>
       <w:textAlignment w:val="baseline"/>
     </w:pPr>
     <w:rPr>
-      <w:rFonts w:ascii="함초롬바탕" w:eastAsia="굴림" w:hAnsi="굴림" w:cs="굴림"/>
+      <w:rFonts w:ascii="함초롬바탕" w:eastAsia="Gulim" w:hAnsi="Gulim" w:cs="Gulim"/>
       <w:color w:val="000000"/>
       <w:kern w:val="0"/>
       <w:sz w:val="16"/>
       <w:szCs w:val="20"/>
     </w:rPr>
   </w:style>
-  <w:style w:type="table" w:styleId="20">
+  <w:style w:type="table" w:styleId="GridTable2">
     <w:name w:val="Grid Table 2"/>
-    <w:basedOn w:val="a1"/>
+    <w:basedOn w:val="TableNormal"/>
     <w:uiPriority w:val="47"/>
     <w:rsid w:val="008837C7"/>
     <w:pPr>
@@ -4947,10 +5964,10 @@
       </w:tcPr>
     </w:tblStylePr>
   </w:style>
-  <w:style w:type="paragraph" w:styleId="TOC">
+  <w:style w:type="paragraph" w:styleId="TOCHeading">
     <w:name w:val="TOC Heading"/>
-    <w:basedOn w:val="1"/>
-    <w:next w:val="a"/>
+    <w:basedOn w:val="Heading1"/>
+    <w:next w:val="Normal"/>
     <w:uiPriority w:val="39"/>
     <w:unhideWhenUsed/>
     <w:qFormat/>
@@ -4972,10 +5989,10 @@
       <w:kern w:val="0"/>
     </w:rPr>
   </w:style>
-  <w:style w:type="character" w:customStyle="1" w:styleId="2Char">
-    <w:name w:val="제목 2 Char"/>
-    <w:basedOn w:val="a0"/>
-    <w:link w:val="2"/>
+  <w:style w:type="character" w:customStyle="1" w:styleId="Heading2Char">
+    <w:name w:val="Heading 2 Char"/>
+    <w:basedOn w:val="DefaultParagraphFont"/>
+    <w:link w:val="Heading2"/>
     <w:uiPriority w:val="9"/>
     <w:rsid w:val="006532A6"/>
     <w:rPr>
@@ -4983,6 +6000,42 @@
       <w:color w:val="2F5496" w:themeColor="accent1" w:themeShade="BF"/>
       <w:sz w:val="26"/>
       <w:szCs w:val="26"/>
+    </w:rPr>
+  </w:style>
+  <w:style w:type="paragraph" w:styleId="TOC1">
+    <w:name w:val="toc 1"/>
+    <w:basedOn w:val="Normal"/>
+    <w:next w:val="Normal"/>
+    <w:autoRedefine/>
+    <w:uiPriority w:val="39"/>
+    <w:unhideWhenUsed/>
+    <w:rsid w:val="009A5F71"/>
+    <w:pPr>
+      <w:spacing w:after="100"/>
+    </w:pPr>
+  </w:style>
+  <w:style w:type="paragraph" w:styleId="TOC2">
+    <w:name w:val="toc 2"/>
+    <w:basedOn w:val="Normal"/>
+    <w:next w:val="Normal"/>
+    <w:autoRedefine/>
+    <w:uiPriority w:val="39"/>
+    <w:unhideWhenUsed/>
+    <w:rsid w:val="009A5F71"/>
+    <w:pPr>
+      <w:spacing w:after="100"/>
+      <w:ind w:left="200"/>
+    </w:pPr>
+  </w:style>
+  <w:style w:type="character" w:styleId="Hyperlink">
+    <w:name w:val="Hyperlink"/>
+    <w:basedOn w:val="DefaultParagraphFont"/>
+    <w:uiPriority w:val="99"/>
+    <w:unhideWhenUsed/>
+    <w:rsid w:val="009A5F71"/>
+    <w:rPr>
+      <w:color w:val="0563C1" w:themeColor="hyperlink"/>
+      <w:u w:val="single"/>
     </w:rPr>
   </w:style>
 </w:styles>

</xml_diff>

<commit_message>
update: word file update
</commit_message>
<xml_diff>
--- a/PL_Project1 보고서.docx
+++ b/PL_Project1 보고서.docx
@@ -4718,6 +4718,9 @@
         <w:t>xternal Documents</w:t>
       </w:r>
       <w:bookmarkEnd w:id="9"/>
+      <w:r>
+        <w:t xml:space="preserve"> (Same with README.md)</w:t>
+      </w:r>
     </w:p>
     <w:p>
       <w:pPr>
@@ -4758,7 +4761,13 @@
       </w:pPr>
       <w:bookmarkStart w:id="11" w:name="_Toc150290505"/>
       <w:r>
-        <w:t>2. Run</w:t>
+        <w:t xml:space="preserve">2. </w:t>
+      </w:r>
+      <w:r>
+        <w:t xml:space="preserve">Build and </w:t>
+      </w:r>
+      <w:r>
+        <w:t>Run</w:t>
       </w:r>
       <w:bookmarkEnd w:id="11"/>
     </w:p>
@@ -4796,6 +4805,101 @@
     </w:p>
     <w:p>
       <w:pPr>
+        <w:rPr>
+          <w:sz w:val="24"/>
+          <w:szCs w:val="24"/>
+        </w:rPr>
+      </w:pPr>
+      <w:r>
+        <w:rPr>
+          <w:sz w:val="24"/>
+          <w:szCs w:val="24"/>
+        </w:rPr>
+        <w:t>Just Run (after Build)</w:t>
+      </w:r>
+    </w:p>
+    <w:p>
+      <w:pPr>
+        <w:rPr>
+          <w:sz w:val="24"/>
+          <w:szCs w:val="24"/>
+        </w:rPr>
+      </w:pPr>
+      <w:r>
+        <w:rPr>
+          <w:sz w:val="24"/>
+          <w:szCs w:val="24"/>
+        </w:rPr>
+        <w:t>$</w:t>
+      </w:r>
+      <w:proofErr w:type="gramStart"/>
+      <w:r>
+        <w:rPr>
+          <w:sz w:val="24"/>
+          <w:szCs w:val="24"/>
+        </w:rPr>
+        <w:t>&gt; .</w:t>
+      </w:r>
+      <w:proofErr w:type="gramEnd"/>
+      <w:r>
+        <w:rPr>
+          <w:sz w:val="24"/>
+          <w:szCs w:val="24"/>
+        </w:rPr>
+        <w:t>/parser file.txt</w:t>
+      </w:r>
+    </w:p>
+    <w:p>
+      <w:pPr>
+        <w:rPr>
+          <w:sz w:val="24"/>
+          <w:szCs w:val="24"/>
+        </w:rPr>
+      </w:pPr>
+    </w:p>
+    <w:p>
+      <w:pPr>
+        <w:rPr>
+          <w:sz w:val="24"/>
+          <w:szCs w:val="24"/>
+        </w:rPr>
+      </w:pPr>
+      <w:r>
+        <w:rPr>
+          <w:sz w:val="24"/>
+          <w:szCs w:val="24"/>
+        </w:rPr>
+        <w:t xml:space="preserve">file.txt is the input file used as </w:t>
+      </w:r>
+      <w:proofErr w:type="spellStart"/>
+      <w:proofErr w:type="gramStart"/>
+      <w:r>
+        <w:rPr>
+          <w:sz w:val="24"/>
+          <w:szCs w:val="24"/>
+        </w:rPr>
+        <w:t>a</w:t>
+      </w:r>
+      <w:proofErr w:type="spellEnd"/>
+      <w:proofErr w:type="gramEnd"/>
+      <w:r>
+        <w:rPr>
+          <w:sz w:val="24"/>
+          <w:szCs w:val="24"/>
+        </w:rPr>
+        <w:t xml:space="preserve"> argument. So, tester will modify the file.txt for testing.</w:t>
+      </w:r>
+    </w:p>
+    <w:p>
+      <w:pPr>
+        <w:rPr>
+          <w:sz w:val="24"/>
+          <w:szCs w:val="24"/>
+        </w:rPr>
+      </w:pPr>
+    </w:p>
+    <w:p>
+      <w:pPr>
         <w:pStyle w:val="Heading2"/>
       </w:pPr>
       <w:bookmarkStart w:id="12" w:name="_Toc150290506"/>
@@ -4830,9 +4934,6 @@
     <w:p>
       <w:pPr>
         <w:pStyle w:val="Heading2"/>
-        <w:rPr>
-          <w:rFonts w:hint="eastAsia"/>
-        </w:rPr>
       </w:pPr>
       <w:bookmarkStart w:id="13" w:name="_Toc150290507"/>
       <w:r>
@@ -4905,13 +5006,1285 @@
     </w:p>
     <w:p>
       <w:pPr>
-        <w:rPr>
-          <w:sz w:val="24"/>
-          <w:szCs w:val="24"/>
-        </w:rPr>
-      </w:pPr>
+        <w:widowControl/>
+        <w:wordWrap/>
+        <w:autoSpaceDE/>
+        <w:autoSpaceDN/>
+        <w:rPr>
+          <w:sz w:val="24"/>
+          <w:szCs w:val="24"/>
+        </w:rPr>
+      </w:pPr>
+      <w:r>
+        <w:rPr>
+          <w:sz w:val="24"/>
+          <w:szCs w:val="24"/>
+        </w:rPr>
+        <w:br w:type="page"/>
+      </w:r>
+    </w:p>
+    <w:p>
+      <w:pPr>
+        <w:pStyle w:val="Heading1"/>
+      </w:pPr>
+      <w:r>
+        <w:rPr>
+          <w:sz w:val="24"/>
+          <w:szCs w:val="24"/>
+        </w:rPr>
+        <w:lastRenderedPageBreak/>
+        <w:t>C</w:t>
+      </w:r>
+      <w:r>
+        <w:rPr>
+          <w:shd w:val="clear" w:color="auto" w:fill="FDFDFD"/>
+        </w:rPr>
+        <w:t>omprehensive explanation</w:t>
+      </w:r>
+    </w:p>
+    <w:p>
+      <w:pPr>
+        <w:pStyle w:val="Heading2"/>
+        <w:rPr>
+          <w:rFonts w:hint="eastAsia"/>
+        </w:rPr>
+      </w:pPr>
+      <w:r>
+        <w:t>outline</w:t>
+      </w:r>
+    </w:p>
+    <w:p>
+      <w:r>
+        <w:rPr>
+          <w:rFonts w:hint="eastAsia"/>
+        </w:rPr>
+        <w:t xml:space="preserve"> 해당 소스 코드를 빌드하기 위해서는,</w:t>
+      </w:r>
+      <w:r>
+        <w:t xml:space="preserve"> </w:t>
+      </w:r>
+      <w:r>
+        <w:rPr>
+          <w:rFonts w:hint="eastAsia"/>
+        </w:rPr>
+        <w:t xml:space="preserve">앞서 밝힌 </w:t>
+      </w:r>
+      <w:r>
+        <w:t>External Documents</w:t>
+      </w:r>
+      <w:r>
+        <w:rPr>
+          <w:rFonts w:hint="eastAsia"/>
+        </w:rPr>
+        <w:t>에서의 환경이 필요합니다.</w:t>
+      </w:r>
+      <w:r>
+        <w:t xml:space="preserve"> </w:t>
+      </w:r>
+      <w:r>
+        <w:rPr>
+          <w:rFonts w:hint="eastAsia"/>
+        </w:rPr>
+        <w:t>물론,</w:t>
+      </w:r>
+      <w:r>
+        <w:t xml:space="preserve"> Standard library</w:t>
+      </w:r>
+      <w:r>
+        <w:rPr>
+          <w:rFonts w:hint="eastAsia"/>
+        </w:rPr>
+        <w:t>들을 사용하였기 때문에 다른 O</w:t>
+      </w:r>
+      <w:r>
+        <w:t>S</w:t>
+      </w:r>
+      <w:r>
+        <w:rPr>
+          <w:rFonts w:hint="eastAsia"/>
+        </w:rPr>
+        <w:t xml:space="preserve">환경과 </w:t>
+      </w:r>
+      <w:r>
+        <w:t>Compiler</w:t>
+      </w:r>
+      <w:proofErr w:type="spellStart"/>
+      <w:r>
+        <w:rPr>
+          <w:rFonts w:hint="eastAsia"/>
+        </w:rPr>
+        <w:t>를</w:t>
+      </w:r>
+      <w:proofErr w:type="spellEnd"/>
+      <w:r>
+        <w:rPr>
+          <w:rFonts w:hint="eastAsia"/>
+        </w:rPr>
+        <w:t xml:space="preserve"> 사용하더라도,</w:t>
+      </w:r>
+      <w:r>
+        <w:t xml:space="preserve"> </w:t>
+      </w:r>
+      <w:r>
+        <w:rPr>
+          <w:rFonts w:hint="eastAsia"/>
+        </w:rPr>
+        <w:t>컴파일 및 실행이 가능할 것으로 생각됩니다.</w:t>
+      </w:r>
+      <w:r>
+        <w:t xml:space="preserve"> </w:t>
+      </w:r>
+      <w:r>
+        <w:rPr>
+          <w:rFonts w:hint="eastAsia"/>
+        </w:rPr>
+        <w:t>다만,</w:t>
+      </w:r>
+      <w:r>
+        <w:t xml:space="preserve"> </w:t>
+      </w:r>
+      <w:r>
+        <w:rPr>
+          <w:rFonts w:hint="eastAsia"/>
+        </w:rPr>
+        <w:t>정확한 테스트를 위해 위와 같은 환경에서 코드를 테스트해주시면 감사하겠습니다.</w:t>
+      </w:r>
     </w:p>
     <w:p/>
+    <w:p>
+      <w:r>
+        <w:rPr>
+          <w:rFonts w:hint="eastAsia"/>
+        </w:rPr>
+        <w:t xml:space="preserve"> 저희 팀은,</w:t>
+      </w:r>
+      <w:r>
+        <w:t xml:space="preserve"> </w:t>
+      </w:r>
+      <w:proofErr w:type="spellStart"/>
+      <w:r>
+        <w:t>Makefile</w:t>
+      </w:r>
+      <w:proofErr w:type="spellEnd"/>
+      <w:r>
+        <w:rPr>
+          <w:rFonts w:hint="eastAsia"/>
+        </w:rPr>
+        <w:t>을 만들어</w:t>
+      </w:r>
+      <w:r>
+        <w:t xml:space="preserve"> </w:t>
+      </w:r>
+      <w:r>
+        <w:rPr>
+          <w:rFonts w:hint="eastAsia"/>
+        </w:rPr>
+        <w:t>컴파일을 자동화하려고 하였습니다.</w:t>
+      </w:r>
+      <w:r>
+        <w:t xml:space="preserve"> </w:t>
+      </w:r>
+      <w:r>
+        <w:rPr>
+          <w:rFonts w:hint="eastAsia"/>
+        </w:rPr>
+        <w:t xml:space="preserve">이규성 팀원은 </w:t>
+      </w:r>
+      <w:r>
+        <w:t>Mac</w:t>
+      </w:r>
+      <w:r>
+        <w:rPr>
+          <w:rFonts w:hint="eastAsia"/>
+        </w:rPr>
+        <w:t xml:space="preserve">환경에서 해당 </w:t>
+      </w:r>
+      <w:proofErr w:type="spellStart"/>
+      <w:r>
+        <w:t>Makefile</w:t>
+      </w:r>
+      <w:proofErr w:type="spellEnd"/>
+      <w:r>
+        <w:rPr>
+          <w:rFonts w:hint="eastAsia"/>
+        </w:rPr>
+        <w:t>이 잘 동작하는지 확인하였고,</w:t>
+      </w:r>
+      <w:r>
+        <w:t xml:space="preserve"> </w:t>
+      </w:r>
+      <w:r>
+        <w:rPr>
+          <w:rFonts w:hint="eastAsia"/>
+        </w:rPr>
+        <w:t xml:space="preserve">기본적인 </w:t>
+      </w:r>
+      <w:proofErr w:type="spellStart"/>
+      <w:r>
+        <w:t>lexer</w:t>
+      </w:r>
+      <w:proofErr w:type="spellEnd"/>
+      <w:r>
+        <w:rPr>
+          <w:rFonts w:hint="eastAsia"/>
+        </w:rPr>
+        <w:t xml:space="preserve">와 </w:t>
+      </w:r>
+      <w:r>
+        <w:t>parser</w:t>
+      </w:r>
+      <w:r>
+        <w:rPr>
+          <w:rFonts w:hint="eastAsia"/>
+        </w:rPr>
+        <w:t>의 골격을 만들었습니다.</w:t>
+      </w:r>
+      <w:r>
+        <w:t xml:space="preserve"> </w:t>
+      </w:r>
+      <w:r>
+        <w:rPr>
+          <w:rFonts w:hint="eastAsia"/>
+        </w:rPr>
+        <w:t xml:space="preserve">박호근 팀원은 </w:t>
+      </w:r>
+      <w:r>
+        <w:t xml:space="preserve">Window10 </w:t>
+      </w:r>
+      <w:r>
+        <w:rPr>
+          <w:rFonts w:hint="eastAsia"/>
+        </w:rPr>
+        <w:t>환경에서,</w:t>
+      </w:r>
+      <w:r>
+        <w:t xml:space="preserve"> </w:t>
+      </w:r>
+      <w:r>
+        <w:rPr>
+          <w:rFonts w:hint="eastAsia"/>
+        </w:rPr>
+        <w:t xml:space="preserve">해당 소스 코드를 </w:t>
+      </w:r>
+      <w:r>
+        <w:t>visual studio IDE</w:t>
+      </w:r>
+      <w:proofErr w:type="spellStart"/>
+      <w:r>
+        <w:rPr>
+          <w:rFonts w:hint="eastAsia"/>
+        </w:rPr>
+        <w:t>를</w:t>
+      </w:r>
+      <w:proofErr w:type="spellEnd"/>
+      <w:r>
+        <w:rPr>
+          <w:rFonts w:hint="eastAsia"/>
+        </w:rPr>
+        <w:t xml:space="preserve"> 활용해</w:t>
+      </w:r>
+      <w:r>
+        <w:t xml:space="preserve"> </w:t>
+      </w:r>
+      <w:r>
+        <w:rPr>
+          <w:rFonts w:hint="eastAsia"/>
+        </w:rPr>
+        <w:t>오류 처리부를 맡았습니다.</w:t>
+      </w:r>
+    </w:p>
+    <w:p>
+      <w:r>
+        <w:t xml:space="preserve"> </w:t>
+      </w:r>
+      <w:proofErr w:type="spellStart"/>
+      <w:r>
+        <w:t>Makefile</w:t>
+      </w:r>
+      <w:proofErr w:type="spellEnd"/>
+      <w:r>
+        <w:rPr>
+          <w:rFonts w:hint="eastAsia"/>
+        </w:rPr>
+        <w:t>은,</w:t>
+      </w:r>
+      <w:r>
+        <w:t xml:space="preserve"> </w:t>
+      </w:r>
+      <w:r>
+        <w:rPr>
+          <w:rFonts w:hint="eastAsia"/>
+        </w:rPr>
+        <w:t xml:space="preserve">총 </w:t>
+      </w:r>
+      <w:r>
+        <w:t>5</w:t>
+      </w:r>
+      <w:r>
+        <w:rPr>
+          <w:rFonts w:hint="eastAsia"/>
+        </w:rPr>
+        <w:t>가지 명령어를 지원합니다.</w:t>
+      </w:r>
+    </w:p>
+    <w:p/>
+    <w:p>
+      <w:r>
+        <w:drawing>
+          <wp:inline distT="0" distB="0" distL="0" distR="0" wp14:anchorId="6A68C858" wp14:editId="445F327C">
+            <wp:extent cx="3201555" cy="4308231"/>
+            <wp:effectExtent l="0" t="0" r="0" b="0"/>
+            <wp:docPr id="2147245999" name="Picture 1" descr="A screen shot of a computer program&#10;&#10;Description automatically generated"/>
+            <wp:cNvGraphicFramePr>
+              <a:graphicFrameLocks xmlns:a="http://schemas.openxmlformats.org/drawingml/2006/main" noChangeAspect="1"/>
+            </wp:cNvGraphicFramePr>
+            <a:graphic xmlns:a="http://schemas.openxmlformats.org/drawingml/2006/main">
+              <a:graphicData uri="http://schemas.openxmlformats.org/drawingml/2006/picture">
+                <pic:pic xmlns:pic="http://schemas.openxmlformats.org/drawingml/2006/picture">
+                  <pic:nvPicPr>
+                    <pic:cNvPr id="2147245999" name="Picture 1" descr="A screen shot of a computer program&#10;&#10;Description automatically generated"/>
+                    <pic:cNvPicPr/>
+                  </pic:nvPicPr>
+                  <pic:blipFill>
+                    <a:blip r:embed="rId21"/>
+                    <a:stretch>
+                      <a:fillRect/>
+                    </a:stretch>
+                  </pic:blipFill>
+                  <pic:spPr>
+                    <a:xfrm>
+                      <a:off x="0" y="0"/>
+                      <a:ext cx="3327507" cy="4477721"/>
+                    </a:xfrm>
+                    <a:prstGeom prst="rect">
+                      <a:avLst/>
+                    </a:prstGeom>
+                  </pic:spPr>
+                </pic:pic>
+              </a:graphicData>
+            </a:graphic>
+          </wp:inline>
+        </w:drawing>
+      </w:r>
+    </w:p>
+    <w:p>
+      <w:pPr>
+        <w:widowControl/>
+        <w:wordWrap/>
+        <w:autoSpaceDE/>
+        <w:autoSpaceDN/>
+      </w:pPr>
+      <w:r>
+        <w:br w:type="page"/>
+      </w:r>
+    </w:p>
+    <w:p>
+      <w:pPr>
+        <w:pStyle w:val="Heading2"/>
+      </w:pPr>
+      <w:proofErr w:type="spellStart"/>
+      <w:r>
+        <w:lastRenderedPageBreak/>
+        <w:t>Makefile</w:t>
+      </w:r>
+      <w:proofErr w:type="spellEnd"/>
+    </w:p>
+    <w:p>
+      <w:r>
+        <w:t>$&gt; make</w:t>
+      </w:r>
+    </w:p>
+    <w:p>
+      <w:r>
+        <w:rPr>
+          <w:rFonts w:hint="eastAsia"/>
+        </w:rPr>
+        <w:t xml:space="preserve">또는 </w:t>
+      </w:r>
+    </w:p>
+    <w:p>
+      <w:r>
+        <w:t xml:space="preserve">$&gt; make </w:t>
+      </w:r>
+      <w:proofErr w:type="gramStart"/>
+      <w:r>
+        <w:t>all</w:t>
+      </w:r>
+      <w:proofErr w:type="gramEnd"/>
+    </w:p>
+    <w:p>
+      <w:r>
+        <w:rPr>
+          <w:rFonts w:hint="eastAsia"/>
+        </w:rPr>
+        <w:t>명령어는 소스코드를 통해 컴파일하여</w:t>
+      </w:r>
+      <w:r>
+        <w:t xml:space="preserve"> </w:t>
+      </w:r>
+      <w:r>
+        <w:rPr>
+          <w:rFonts w:hint="eastAsia"/>
+        </w:rPr>
+        <w:t>실행파일을 만드는</w:t>
+      </w:r>
+      <w:r>
+        <w:t xml:space="preserve"> </w:t>
+      </w:r>
+      <w:r>
+        <w:rPr>
+          <w:rFonts w:hint="eastAsia"/>
+        </w:rPr>
+        <w:t>일련의 절차를 수행합니다.</w:t>
+      </w:r>
+    </w:p>
+    <w:p/>
+    <w:p>
+      <w:r>
+        <w:t xml:space="preserve">$&gt; make </w:t>
+      </w:r>
+      <w:proofErr w:type="gramStart"/>
+      <w:r>
+        <w:t>clean</w:t>
+      </w:r>
+      <w:proofErr w:type="gramEnd"/>
+    </w:p>
+    <w:p>
+      <w:r>
+        <w:rPr>
+          <w:rFonts w:hint="eastAsia"/>
+        </w:rPr>
+        <w:t xml:space="preserve">명령어는 효율적인 컴파일에 필요할 수 있는 </w:t>
+      </w:r>
+      <w:r>
+        <w:t>*.o file</w:t>
+      </w:r>
+      <w:r>
+        <w:rPr>
+          <w:rFonts w:hint="eastAsia"/>
+        </w:rPr>
+        <w:t>들,</w:t>
+      </w:r>
+      <w:r>
+        <w:t xml:space="preserve"> </w:t>
+      </w:r>
+      <w:r>
+        <w:rPr>
+          <w:rFonts w:hint="eastAsia"/>
+        </w:rPr>
+        <w:t>즉 목적파일을 지우는 명령을 수행합니다.</w:t>
+      </w:r>
+    </w:p>
+    <w:p/>
+    <w:p>
+      <w:r>
+        <w:t xml:space="preserve">$&gt; </w:t>
+      </w:r>
+      <w:r>
+        <w:rPr>
+          <w:rFonts w:hint="eastAsia"/>
+        </w:rPr>
+        <w:t>m</w:t>
+      </w:r>
+      <w:r>
+        <w:t xml:space="preserve">ake </w:t>
+      </w:r>
+      <w:proofErr w:type="spellStart"/>
+      <w:proofErr w:type="gramStart"/>
+      <w:r>
+        <w:t>fclean</w:t>
+      </w:r>
+      <w:proofErr w:type="spellEnd"/>
+      <w:proofErr w:type="gramEnd"/>
+    </w:p>
+    <w:p>
+      <w:r>
+        <w:rPr>
+          <w:rFonts w:hint="eastAsia"/>
+        </w:rPr>
+        <w:t xml:space="preserve">명령어는 </w:t>
+      </w:r>
+      <w:r>
+        <w:t>*</w:t>
+      </w:r>
+      <w:r>
+        <w:rPr>
+          <w:rFonts w:hint="eastAsia"/>
+        </w:rPr>
+        <w:t>.</w:t>
+      </w:r>
+      <w:r>
+        <w:t>o</w:t>
+      </w:r>
+      <w:r>
+        <w:rPr>
+          <w:rFonts w:hint="eastAsia"/>
+        </w:rPr>
+        <w:t xml:space="preserve"> 파일과 타겟 파일(실행가능한 바이너리파일</w:t>
+      </w:r>
+      <w:r>
+        <w:t>)</w:t>
+      </w:r>
+      <w:r>
+        <w:rPr>
+          <w:rFonts w:hint="eastAsia"/>
+        </w:rPr>
+        <w:t>을 삭제합니다.</w:t>
+      </w:r>
+    </w:p>
+    <w:p/>
+    <w:p>
+      <w:r>
+        <w:t xml:space="preserve">$&gt; </w:t>
+      </w:r>
+      <w:r>
+        <w:rPr>
+          <w:rFonts w:hint="eastAsia"/>
+        </w:rPr>
+        <w:t>m</w:t>
+      </w:r>
+      <w:r>
+        <w:t>ake re</w:t>
+      </w:r>
+    </w:p>
+    <w:p>
+      <w:r>
+        <w:rPr>
+          <w:rFonts w:hint="eastAsia"/>
+        </w:rPr>
+        <w:t xml:space="preserve">명령어는 </w:t>
+      </w:r>
+      <w:proofErr w:type="spellStart"/>
+      <w:r>
+        <w:rPr>
+          <w:rFonts w:hint="eastAsia"/>
+        </w:rPr>
+        <w:t>컴파일된</w:t>
+      </w:r>
+      <w:proofErr w:type="spellEnd"/>
+      <w:r>
+        <w:rPr>
+          <w:rFonts w:hint="eastAsia"/>
+        </w:rPr>
+        <w:t xml:space="preserve"> 모든 파일을 지우고 다시 컴파일을 시행합니다.</w:t>
+      </w:r>
+    </w:p>
+    <w:p/>
+    <w:p>
+      <w:r>
+        <w:t xml:space="preserve">$&gt; make </w:t>
+      </w:r>
+      <w:proofErr w:type="gramStart"/>
+      <w:r>
+        <w:t>test</w:t>
+      </w:r>
+      <w:proofErr w:type="gramEnd"/>
+    </w:p>
+    <w:p>
+      <w:r>
+        <w:rPr>
+          <w:rFonts w:hint="eastAsia"/>
+        </w:rPr>
+        <w:t>명령어는 컴파일 후 나온 실행파일을,</w:t>
+      </w:r>
+      <w:r>
+        <w:t xml:space="preserve"> file.txt</w:t>
+      </w:r>
+      <w:r>
+        <w:rPr>
+          <w:rFonts w:hint="eastAsia"/>
+        </w:rPr>
+        <w:t>파일을 인자로 주어 실행시킵니다.</w:t>
+      </w:r>
+    </w:p>
+    <w:p>
+      <w:pPr>
+        <w:widowControl/>
+        <w:wordWrap/>
+        <w:autoSpaceDE/>
+        <w:autoSpaceDN/>
+      </w:pPr>
+      <w:r>
+        <w:br w:type="page"/>
+      </w:r>
+    </w:p>
+    <w:p>
+      <w:pPr>
+        <w:pStyle w:val="Heading2"/>
+      </w:pPr>
+      <w:r>
+        <w:rPr>
+          <w:rFonts w:hint="eastAsia"/>
+        </w:rPr>
+        <w:lastRenderedPageBreak/>
+        <w:t>P</w:t>
+      </w:r>
+      <w:r>
+        <w:t>rogram Structure</w:t>
+      </w:r>
+    </w:p>
+    <w:p/>
+    <w:p>
+      <w:r>
+        <w:rPr>
+          <w:rFonts w:hint="eastAsia"/>
+        </w:rPr>
+        <w:t>저희가 개발한 프로그램은 다음과 같은 과정을 거칩니다.</w:t>
+      </w:r>
+    </w:p>
+    <w:p>
+      <w:pPr>
+        <w:pStyle w:val="ListParagraph"/>
+        <w:numPr>
+          <w:ilvl w:val="0"/>
+          <w:numId w:val="5"/>
+        </w:numPr>
+        <w:ind w:leftChars="0"/>
+      </w:pPr>
+      <w:r>
+        <w:rPr>
+          <w:rFonts w:hint="eastAsia"/>
+        </w:rPr>
+        <w:t>인자로 들어온 파일을 읽습니다.</w:t>
+      </w:r>
+    </w:p>
+    <w:p>
+      <w:pPr>
+        <w:pStyle w:val="ListParagraph"/>
+        <w:numPr>
+          <w:ilvl w:val="0"/>
+          <w:numId w:val="5"/>
+        </w:numPr>
+        <w:ind w:leftChars="0"/>
+      </w:pPr>
+      <w:r>
+        <w:rPr>
+          <w:rFonts w:hint="eastAsia"/>
+        </w:rPr>
+        <w:t xml:space="preserve">파일 내부의 문자들을 읽어가며 </w:t>
+      </w:r>
+      <w:proofErr w:type="spellStart"/>
+      <w:r>
+        <w:t>lexer</w:t>
+      </w:r>
+      <w:proofErr w:type="spellEnd"/>
+      <w:r>
+        <w:rPr>
+          <w:rFonts w:hint="eastAsia"/>
+        </w:rPr>
+        <w:t>가 토큰으로 분리,</w:t>
+      </w:r>
+      <w:r>
+        <w:t xml:space="preserve"> parser</w:t>
+      </w:r>
+      <w:r>
+        <w:rPr>
+          <w:rFonts w:hint="eastAsia"/>
+        </w:rPr>
+        <w:t xml:space="preserve">가 적절한 함수들을 호출하며 </w:t>
+      </w:r>
+      <w:r>
+        <w:t>parse tree</w:t>
+      </w:r>
+      <w:proofErr w:type="spellStart"/>
+      <w:r>
+        <w:rPr>
+          <w:rFonts w:hint="eastAsia"/>
+        </w:rPr>
+        <w:t>를</w:t>
+      </w:r>
+      <w:proofErr w:type="spellEnd"/>
+      <w:r>
+        <w:rPr>
+          <w:rFonts w:hint="eastAsia"/>
+        </w:rPr>
+        <w:t xml:space="preserve"> 만들어갑니다.</w:t>
+      </w:r>
+      <w:r>
+        <w:t xml:space="preserve"> </w:t>
+      </w:r>
+    </w:p>
+    <w:p>
+      <w:pPr>
+        <w:pStyle w:val="ListParagraph"/>
+        <w:numPr>
+          <w:ilvl w:val="0"/>
+          <w:numId w:val="5"/>
+        </w:numPr>
+        <w:ind w:leftChars="0"/>
+      </w:pPr>
+      <w:r>
+        <w:t xml:space="preserve">Statement </w:t>
+      </w:r>
+      <w:r>
+        <w:rPr>
+          <w:rFonts w:hint="eastAsia"/>
+        </w:rPr>
+        <w:t>단위로 오류가 생겼다면,</w:t>
+      </w:r>
+      <w:r>
+        <w:t xml:space="preserve"> internal docs</w:t>
+      </w:r>
+      <w:r>
+        <w:rPr>
+          <w:rFonts w:hint="eastAsia"/>
+        </w:rPr>
+        <w:t>에서 기술한 방식대로 최대한 오류를 표기하고 복구하려고 합니다.</w:t>
+      </w:r>
+      <w:r>
+        <w:t xml:space="preserve"> </w:t>
+      </w:r>
+      <w:r>
+        <w:rPr>
+          <w:rFonts w:hint="eastAsia"/>
+        </w:rPr>
+        <w:t xml:space="preserve">또한 </w:t>
+      </w:r>
+      <w:r>
+        <w:t xml:space="preserve">statement </w:t>
+      </w:r>
+      <w:r>
+        <w:rPr>
+          <w:rFonts w:hint="eastAsia"/>
+        </w:rPr>
+        <w:t>단위로 해당 s</w:t>
+      </w:r>
+      <w:r>
+        <w:t>tatement</w:t>
+      </w:r>
+      <w:r>
+        <w:rPr>
+          <w:rFonts w:hint="eastAsia"/>
+        </w:rPr>
+        <w:t xml:space="preserve">에서 몇 개의 </w:t>
+      </w:r>
+      <w:r>
+        <w:t>OP, CONST, IDENT</w:t>
+      </w:r>
+      <w:r>
+        <w:rPr>
+          <w:rFonts w:hint="eastAsia"/>
+        </w:rPr>
+        <w:t>가 나왔는지도 표기합니다.</w:t>
+      </w:r>
+    </w:p>
+    <w:p>
+      <w:pPr>
+        <w:pStyle w:val="ListParagraph"/>
+        <w:numPr>
+          <w:ilvl w:val="0"/>
+          <w:numId w:val="5"/>
+        </w:numPr>
+        <w:ind w:leftChars="0"/>
+      </w:pPr>
+      <w:r>
+        <w:t>Parse tree</w:t>
+      </w:r>
+      <w:r>
+        <w:rPr>
+          <w:rFonts w:hint="eastAsia"/>
+        </w:rPr>
+        <w:t>가 잘 그려졌다면,</w:t>
+      </w:r>
+      <w:r>
+        <w:t xml:space="preserve"> Parse tree</w:t>
+      </w:r>
+      <w:r>
+        <w:rPr>
+          <w:rFonts w:hint="eastAsia"/>
+        </w:rPr>
+        <w:t xml:space="preserve">의 </w:t>
+      </w:r>
+      <w:proofErr w:type="spellStart"/>
+      <w:r>
+        <w:rPr>
+          <w:rFonts w:hint="eastAsia"/>
+        </w:rPr>
+        <w:t>최상단</w:t>
+      </w:r>
+      <w:proofErr w:type="spellEnd"/>
+      <w:r>
+        <w:rPr>
+          <w:rFonts w:hint="eastAsia"/>
+        </w:rPr>
+        <w:t xml:space="preserve"> 노드에서 </w:t>
+      </w:r>
+      <w:r>
+        <w:t>calculate</w:t>
+      </w:r>
+      <w:r>
+        <w:rPr>
+          <w:rFonts w:hint="eastAsia"/>
+        </w:rPr>
+        <w:t xml:space="preserve"> 함수를 호출하여 각각의 </w:t>
+      </w:r>
+      <w:r>
+        <w:t>statement</w:t>
+      </w:r>
+      <w:r>
+        <w:rPr>
+          <w:rFonts w:hint="eastAsia"/>
+        </w:rPr>
+        <w:t>들이 내놓는 결과를 하향식으로 계산하기 시작합니다.</w:t>
+      </w:r>
+    </w:p>
+    <w:p>
+      <w:pPr>
+        <w:pStyle w:val="ListParagraph"/>
+        <w:numPr>
+          <w:ilvl w:val="0"/>
+          <w:numId w:val="5"/>
+        </w:numPr>
+        <w:ind w:leftChars="0"/>
+      </w:pPr>
+      <w:r>
+        <w:t>Statement</w:t>
+      </w:r>
+      <w:r>
+        <w:rPr>
+          <w:rFonts w:hint="eastAsia"/>
+        </w:rPr>
+        <w:t xml:space="preserve"> 노드는 그 하위로 가지고 있는 노드들의 </w:t>
+      </w:r>
+      <w:r>
+        <w:t>calculate</w:t>
+      </w:r>
+      <w:r>
+        <w:rPr>
+          <w:rFonts w:hint="eastAsia"/>
+        </w:rPr>
+        <w:t xml:space="preserve"> 함수를 호출해가며</w:t>
+      </w:r>
+      <w:r>
+        <w:t xml:space="preserve"> </w:t>
+      </w:r>
+      <w:r>
+        <w:rPr>
+          <w:rFonts w:hint="eastAsia"/>
+        </w:rPr>
+        <w:t xml:space="preserve">결과적으로 </w:t>
+      </w:r>
+      <w:r>
+        <w:t xml:space="preserve">assignment </w:t>
+      </w:r>
+      <w:r>
+        <w:rPr>
+          <w:rFonts w:hint="eastAsia"/>
+        </w:rPr>
+        <w:t>되는</w:t>
+      </w:r>
+      <w:r>
+        <w:t xml:space="preserve"> &lt;IDENT&gt;</w:t>
+      </w:r>
+      <w:r>
+        <w:rPr>
+          <w:rFonts w:hint="eastAsia"/>
+        </w:rPr>
+        <w:t>의 값을 심볼 테이블에 최신화 합니다.</w:t>
+      </w:r>
+    </w:p>
+    <w:p>
+      <w:pPr>
+        <w:pStyle w:val="ListParagraph"/>
+        <w:numPr>
+          <w:ilvl w:val="0"/>
+          <w:numId w:val="5"/>
+        </w:numPr>
+        <w:ind w:leftChars="0"/>
+      </w:pPr>
+      <w:r>
+        <w:rPr>
+          <w:rFonts w:hint="eastAsia"/>
+        </w:rPr>
+        <w:t xml:space="preserve">과정이 정상적으로 끝난 이후에는 </w:t>
+      </w:r>
+      <w:r>
+        <w:t>symbol table</w:t>
+      </w:r>
+      <w:r>
+        <w:rPr>
+          <w:rFonts w:hint="eastAsia"/>
+        </w:rPr>
+        <w:t>을 순회하며,</w:t>
+      </w:r>
+      <w:r>
+        <w:t xml:space="preserve"> &lt;IDENT&gt;</w:t>
+      </w:r>
+      <w:r>
+        <w:rPr>
+          <w:rFonts w:hint="eastAsia"/>
+        </w:rPr>
+        <w:t xml:space="preserve">의 값들을 </w:t>
+      </w:r>
+      <w:r>
+        <w:t>RESULT</w:t>
+      </w:r>
+      <w:r>
+        <w:rPr>
+          <w:rFonts w:hint="eastAsia"/>
+        </w:rPr>
+        <w:t>로 내놓습니다.</w:t>
+      </w:r>
+    </w:p>
+    <w:p/>
+    <w:p>
+      <w:pPr>
+        <w:pStyle w:val="Heading2"/>
+        <w:rPr>
+          <w:rFonts w:hint="eastAsia"/>
+        </w:rPr>
+      </w:pPr>
+      <w:r>
+        <w:rPr>
+          <w:rFonts w:hint="eastAsia"/>
+        </w:rPr>
+        <w:t>E</w:t>
+      </w:r>
+      <w:r>
+        <w:t>xample</w:t>
+      </w:r>
+    </w:p>
+    <w:p/>
+    <w:p>
+      <w:r>
+        <w:t>(</w:t>
+      </w:r>
+      <w:r>
+        <w:rPr>
+          <w:rFonts w:hint="eastAsia"/>
+        </w:rPr>
+        <w:t>예시가 들어갈 공간</w:t>
+      </w:r>
+      <w:r>
+        <w:t>)</w:t>
+      </w:r>
+    </w:p>
+    <w:p/>
+    <w:p/>
+    <w:p/>
+    <w:p/>
+    <w:p/>
+    <w:p/>
+    <w:p/>
+    <w:p/>
+    <w:p/>
+    <w:p/>
+    <w:p/>
+    <w:p/>
+    <w:p>
+      <w:pPr>
+        <w:pStyle w:val="Heading2"/>
+      </w:pPr>
+      <w:r>
+        <w:rPr>
+          <w:rFonts w:hint="eastAsia"/>
+        </w:rPr>
+        <w:t>C</w:t>
+      </w:r>
+      <w:r>
+        <w:t>onclusion</w:t>
+      </w:r>
+    </w:p>
+    <w:p>
+      <w:r>
+        <w:rPr>
+          <w:rFonts w:hint="eastAsia"/>
+        </w:rPr>
+        <w:t xml:space="preserve"> 해당 프로젝트를 진행하면서 다음과 같은 것들을 느낄 수 있었습니다.</w:t>
+      </w:r>
+    </w:p>
+    <w:p>
+      <w:pPr>
+        <w:pStyle w:val="ListParagraph"/>
+        <w:numPr>
+          <w:ilvl w:val="0"/>
+          <w:numId w:val="7"/>
+        </w:numPr>
+        <w:ind w:leftChars="0"/>
+      </w:pPr>
+      <w:r>
+        <w:t>C++</w:t>
+      </w:r>
+      <w:r>
+        <w:rPr>
+          <w:rFonts w:hint="eastAsia"/>
+        </w:rPr>
+        <w:t xml:space="preserve"> 언어로 </w:t>
+      </w:r>
+      <w:r>
+        <w:t>LL(1)</w:t>
+      </w:r>
+      <w:r>
+        <w:rPr>
+          <w:rFonts w:hint="eastAsia"/>
+        </w:rPr>
+        <w:t xml:space="preserve"> </w:t>
+      </w:r>
+      <w:r>
+        <w:t>parser</w:t>
+      </w:r>
+      <w:proofErr w:type="spellStart"/>
+      <w:r>
+        <w:rPr>
+          <w:rFonts w:hint="eastAsia"/>
+        </w:rPr>
+        <w:t>를</w:t>
+      </w:r>
+      <w:proofErr w:type="spellEnd"/>
+      <w:r>
+        <w:rPr>
+          <w:rFonts w:hint="eastAsia"/>
+        </w:rPr>
+        <w:t xml:space="preserve"> 개발하였습니다.</w:t>
+      </w:r>
+      <w:r>
+        <w:t xml:space="preserve"> </w:t>
+      </w:r>
+      <w:r>
+        <w:rPr>
+          <w:rFonts w:hint="eastAsia"/>
+        </w:rPr>
+        <w:t xml:space="preserve">이는 </w:t>
+      </w:r>
+      <w:r>
+        <w:t>C</w:t>
+      </w:r>
+      <w:r>
+        <w:rPr>
+          <w:rFonts w:hint="eastAsia"/>
+        </w:rPr>
+        <w:t xml:space="preserve">나 </w:t>
+      </w:r>
+      <w:r>
+        <w:t xml:space="preserve">C++, </w:t>
+      </w:r>
+      <w:r>
+        <w:rPr>
+          <w:rFonts w:hint="eastAsia"/>
+        </w:rPr>
+        <w:t>기타 다른 언어들을 인식하는 컴파일러를 만드는 것보다 굉장히 간단한 프로젝트에 속한다는 것을 체감하였습니다.</w:t>
+      </w:r>
+      <w:r>
+        <w:t xml:space="preserve"> </w:t>
+      </w:r>
+      <w:r>
+        <w:rPr>
+          <w:rFonts w:hint="eastAsia"/>
+        </w:rPr>
+        <w:t>예전에 처음 언어가 만들어졌을 때에는,</w:t>
+      </w:r>
+      <w:r>
+        <w:t xml:space="preserve"> </w:t>
+      </w:r>
+      <w:r>
+        <w:rPr>
+          <w:rFonts w:hint="eastAsia"/>
+        </w:rPr>
+        <w:t>어셈블리어로 초기 언어들을 인식하고 기계어로 바꾸는 컴파일러를 작성하였을 텐데,</w:t>
+      </w:r>
+      <w:r>
+        <w:t xml:space="preserve"> </w:t>
+      </w:r>
+      <w:r>
+        <w:rPr>
+          <w:rFonts w:hint="eastAsia"/>
+        </w:rPr>
+        <w:t>개발하는 데 많은 어려움이 있었을 것이라고 사료됩니다.</w:t>
+      </w:r>
+    </w:p>
+    <w:p>
+      <w:pPr>
+        <w:pStyle w:val="ListParagraph"/>
+        <w:numPr>
+          <w:ilvl w:val="0"/>
+          <w:numId w:val="7"/>
+        </w:numPr>
+        <w:ind w:leftChars="0"/>
+      </w:pPr>
+      <w:r>
+        <w:rPr>
+          <w:rFonts w:hint="eastAsia"/>
+        </w:rPr>
+        <w:t>새로운 언어를 만들어보고 싶은 욕심이 생겼습니다.</w:t>
+      </w:r>
+      <w:r>
+        <w:t xml:space="preserve"> </w:t>
+      </w:r>
+      <w:r>
+        <w:rPr>
+          <w:rFonts w:hint="eastAsia"/>
+        </w:rPr>
+        <w:t>특정 도메인에서 사용되기 좋은 특정한 규칙을 가진 언어를 만드는 프로젝트는 굉장히 매력적이라는 생각이 들었습니다.</w:t>
+      </w:r>
+      <w:r>
+        <w:t xml:space="preserve"> PL</w:t>
+      </w:r>
+      <w:r>
+        <w:rPr>
+          <w:rFonts w:hint="eastAsia"/>
+        </w:rPr>
+        <w:t>과목에서 언어를 평가하는 요소와</w:t>
+      </w:r>
+      <w:r>
+        <w:t xml:space="preserve"> </w:t>
+      </w:r>
+      <w:r>
+        <w:rPr>
+          <w:rFonts w:hint="eastAsia"/>
+        </w:rPr>
+        <w:t>구성하는 요소들을 배울 수 있었는데,</w:t>
+      </w:r>
+      <w:r>
+        <w:t xml:space="preserve"> </w:t>
+      </w:r>
+      <w:r>
+        <w:rPr>
+          <w:rFonts w:hint="eastAsia"/>
+        </w:rPr>
+        <w:t xml:space="preserve">그러한 점을 잘 고려하여 새로운 프로그래밍 언어를 인식하는 컴파일러를 만든다면 </w:t>
+      </w:r>
+      <w:r>
+        <w:t>(</w:t>
+      </w:r>
+      <w:r>
+        <w:rPr>
+          <w:rFonts w:hint="eastAsia"/>
+        </w:rPr>
+        <w:t>기계어로까지 변환되도록</w:t>
+      </w:r>
+      <w:r>
+        <w:t xml:space="preserve">) </w:t>
+      </w:r>
+      <w:r>
+        <w:rPr>
+          <w:rFonts w:hint="eastAsia"/>
+        </w:rPr>
+        <w:t>흥미로운 프로젝트가 될 것이라고 생각하였습니다.</w:t>
+      </w:r>
+      <w:r>
+        <w:t xml:space="preserve"> </w:t>
+      </w:r>
+      <w:r>
+        <w:rPr>
+          <w:rFonts w:hint="eastAsia"/>
+        </w:rPr>
+        <w:t xml:space="preserve">현재 배우고 있는 </w:t>
+      </w:r>
+      <w:r>
+        <w:t>MIPS</w:t>
+      </w:r>
+      <w:r>
+        <w:rPr>
+          <w:rFonts w:hint="eastAsia"/>
+        </w:rPr>
+        <w:t xml:space="preserve"> 기반 컴퓨터 구조에서 활용 </w:t>
+      </w:r>
+      <w:proofErr w:type="spellStart"/>
+      <w:r>
+        <w:rPr>
+          <w:rFonts w:hint="eastAsia"/>
+        </w:rPr>
+        <w:t>될만한</w:t>
+      </w:r>
+      <w:proofErr w:type="spellEnd"/>
+      <w:r>
+        <w:rPr>
+          <w:rFonts w:hint="eastAsia"/>
+        </w:rPr>
+        <w:t xml:space="preserve"> 프로젝트를 제작</w:t>
+      </w:r>
+      <w:r>
+        <w:rPr>
+          <w:rFonts w:hint="eastAsia"/>
+        </w:rPr>
+        <w:t>해보려고 합니다.</w:t>
+      </w:r>
+    </w:p>
+    <w:p>
+      <w:pPr>
+        <w:pStyle w:val="ListParagraph"/>
+        <w:numPr>
+          <w:ilvl w:val="0"/>
+          <w:numId w:val="7"/>
+        </w:numPr>
+        <w:ind w:leftChars="0"/>
+        <w:rPr>
+          <w:rFonts w:hint="eastAsia"/>
+        </w:rPr>
+      </w:pPr>
+      <w:r>
+        <w:t>LL(1)</w:t>
+      </w:r>
+      <w:r>
+        <w:rPr>
+          <w:rFonts w:hint="eastAsia"/>
+        </w:rPr>
+        <w:t xml:space="preserve"> </w:t>
+      </w:r>
+      <w:r>
+        <w:t>parser</w:t>
+      </w:r>
+      <w:r>
+        <w:rPr>
+          <w:rFonts w:hint="eastAsia"/>
+        </w:rPr>
+        <w:t xml:space="preserve">는 하나의 </w:t>
+      </w:r>
+      <w:r>
+        <w:t>input token</w:t>
+      </w:r>
+      <w:r>
+        <w:rPr>
+          <w:rFonts w:hint="eastAsia"/>
+        </w:rPr>
+        <w:t>을 바라보고 파싱을 하였습니다.</w:t>
+      </w:r>
+      <w:r>
+        <w:t xml:space="preserve"> </w:t>
+      </w:r>
+      <w:r>
+        <w:rPr>
+          <w:rFonts w:hint="eastAsia"/>
+        </w:rPr>
+        <w:t>추후에는 재귀적 하향 파싱 방식이 아닌 테이블을 활용하는 방법,</w:t>
+      </w:r>
+      <w:r>
+        <w:t xml:space="preserve"> LR parser </w:t>
+      </w:r>
+      <w:r>
+        <w:rPr>
+          <w:rFonts w:hint="eastAsia"/>
+        </w:rPr>
+        <w:t xml:space="preserve">관련한 알고리즘 </w:t>
+      </w:r>
+      <w:r>
+        <w:t>(</w:t>
+      </w:r>
+      <w:r>
+        <w:rPr>
+          <w:rFonts w:hint="eastAsia"/>
+        </w:rPr>
+        <w:t>테이블을 만드는)에도 기회가 된다면 탐구해보고 싶습니다.</w:t>
+      </w:r>
+    </w:p>
+    <w:p/>
+    <w:p/>
+    <w:p/>
+    <w:p/>
+    <w:p/>
+    <w:p/>
+    <w:p/>
+    <w:p>
+      <w:pPr>
+        <w:widowControl/>
+        <w:wordWrap/>
+        <w:autoSpaceDE/>
+        <w:autoSpaceDN/>
+        <w:rPr>
+          <w:rFonts w:hint="eastAsia"/>
+        </w:rPr>
+      </w:pPr>
+    </w:p>
     <w:sectPr>
       <w:pgSz w:w="11906" w:h="16838"/>
       <w:pgMar w:top="1701" w:right="1440" w:bottom="1440" w:left="1440" w:header="851" w:footer="992" w:gutter="0"/>
@@ -4925,6 +6298,95 @@
 <file path=word/numbering.xml><?xml version="1.0" encoding="utf-8"?>
 <w:numbering xmlns:wpc="http://schemas.microsoft.com/office/word/2010/wordprocessingCanvas" xmlns:cx="http://schemas.microsoft.com/office/drawing/2014/chartex" xmlns:cx1="http://schemas.microsoft.com/office/drawing/2015/9/8/chartex" xmlns:cx2="http://schemas.microsoft.com/office/drawing/2015/10/21/chartex" xmlns:cx3="http://schemas.microsoft.com/office/drawing/2016/5/9/chartex" xmlns:cx4="http://schemas.microsoft.com/office/drawing/2016/5/10/chartex" xmlns:cx5="http://schemas.microsoft.com/office/drawing/2016/5/11/chartex" xmlns:cx6="http://schemas.microsoft.com/office/drawing/2016/5/12/chartex" xmlns:cx7="http://schemas.microsoft.com/office/drawing/2016/5/13/chartex" xmlns:cx8="http://schemas.microsoft.com/office/drawing/2016/5/14/chartex" xmlns:mc="http://schemas.openxmlformats.org/markup-compatibility/2006" xmlns:aink="http://schemas.microsoft.com/office/drawing/2016/ink" xmlns:am3d="http://schemas.microsoft.com/office/drawing/2017/model3d" xmlns:o="urn:schemas-microsoft-com:office:office" xmlns:oel="http://schemas.microsoft.com/office/2019/extlst" xmlns:r="http://schemas.openxmlformats.org/officeDocument/2006/relationships" xmlns:m="http://schemas.openxmlformats.org/officeDocument/2006/math" xmlns:v="urn:schemas-microsoft-com:vml" xmlns:wp14="http://schemas.microsoft.com/office/word/2010/wordprocessingDrawing" xmlns:wp="http://schemas.openxmlformats.org/drawingml/2006/wordprocessingDrawing" xmlns:w10="urn:schemas-microsoft-com:office:word" xmlns:w="http://schemas.openxmlformats.org/wordprocessingml/2006/main" xmlns:w14="http://schemas.microsoft.com/office/word/2010/wordml" xmlns:w15="http://schemas.microsoft.com/office/word/2012/wordml" xmlns:w16cex="http://schemas.microsoft.com/office/word/2018/wordml/cex" xmlns:w16cid="http://schemas.microsoft.com/office/word/2016/wordml/cid" xmlns:w16="http://schemas.microsoft.com/office/word/2018/wordml" xmlns:w16sdtdh="http://schemas.microsoft.com/office/word/2020/wordml/sdtdatahash" xmlns:w16se="http://schemas.microsoft.com/office/word/2015/wordml/symex" xmlns:wpg="http://schemas.microsoft.com/office/word/2010/wordprocessingGroup" xmlns:wpi="http://schemas.microsoft.com/office/word/2010/wordprocessingInk" xmlns:wne="http://schemas.microsoft.com/office/word/2006/wordml" xmlns:wps="http://schemas.microsoft.com/office/word/2010/wordprocessingShape" mc:Ignorable="w14 w15 w16se w16cid w16 w16cex w16sdtdh wp14">
   <w:abstractNum w:abstractNumId="0" w15:restartNumberingAfterBreak="0">
+    <w:nsid w:val="13BD7117"/>
+    <w:multiLevelType w:val="hybridMultilevel"/>
+    <w:tmpl w:val="85CED53C"/>
+    <w:lvl w:ilvl="0" w:tplc="0409000F">
+      <w:start w:val="1"/>
+      <w:numFmt w:val="decimal"/>
+      <w:lvlText w:val="%1."/>
+      <w:lvlJc w:val="left"/>
+      <w:pPr>
+        <w:ind w:left="720" w:hanging="360"/>
+      </w:pPr>
+      <w:rPr>
+        <w:rFonts w:hint="default"/>
+      </w:rPr>
+    </w:lvl>
+    <w:lvl w:ilvl="1" w:tplc="04090019" w:tentative="1">
+      <w:start w:val="1"/>
+      <w:numFmt w:val="lowerLetter"/>
+      <w:lvlText w:val="%2."/>
+      <w:lvlJc w:val="left"/>
+      <w:pPr>
+        <w:ind w:left="1440" w:hanging="360"/>
+      </w:pPr>
+    </w:lvl>
+    <w:lvl w:ilvl="2" w:tplc="0409001B" w:tentative="1">
+      <w:start w:val="1"/>
+      <w:numFmt w:val="lowerRoman"/>
+      <w:lvlText w:val="%3."/>
+      <w:lvlJc w:val="right"/>
+      <w:pPr>
+        <w:ind w:left="2160" w:hanging="180"/>
+      </w:pPr>
+    </w:lvl>
+    <w:lvl w:ilvl="3" w:tplc="0409000F" w:tentative="1">
+      <w:start w:val="1"/>
+      <w:numFmt w:val="decimal"/>
+      <w:lvlText w:val="%4."/>
+      <w:lvlJc w:val="left"/>
+      <w:pPr>
+        <w:ind w:left="2880" w:hanging="360"/>
+      </w:pPr>
+    </w:lvl>
+    <w:lvl w:ilvl="4" w:tplc="04090019" w:tentative="1">
+      <w:start w:val="1"/>
+      <w:numFmt w:val="lowerLetter"/>
+      <w:lvlText w:val="%5."/>
+      <w:lvlJc w:val="left"/>
+      <w:pPr>
+        <w:ind w:left="3600" w:hanging="360"/>
+      </w:pPr>
+    </w:lvl>
+    <w:lvl w:ilvl="5" w:tplc="0409001B" w:tentative="1">
+      <w:start w:val="1"/>
+      <w:numFmt w:val="lowerRoman"/>
+      <w:lvlText w:val="%6."/>
+      <w:lvlJc w:val="right"/>
+      <w:pPr>
+        <w:ind w:left="4320" w:hanging="180"/>
+      </w:pPr>
+    </w:lvl>
+    <w:lvl w:ilvl="6" w:tplc="0409000F" w:tentative="1">
+      <w:start w:val="1"/>
+      <w:numFmt w:val="decimal"/>
+      <w:lvlText w:val="%7."/>
+      <w:lvlJc w:val="left"/>
+      <w:pPr>
+        <w:ind w:left="5040" w:hanging="360"/>
+      </w:pPr>
+    </w:lvl>
+    <w:lvl w:ilvl="7" w:tplc="04090019" w:tentative="1">
+      <w:start w:val="1"/>
+      <w:numFmt w:val="lowerLetter"/>
+      <w:lvlText w:val="%8."/>
+      <w:lvlJc w:val="left"/>
+      <w:pPr>
+        <w:ind w:left="5760" w:hanging="360"/>
+      </w:pPr>
+    </w:lvl>
+    <w:lvl w:ilvl="8" w:tplc="0409001B" w:tentative="1">
+      <w:start w:val="1"/>
+      <w:numFmt w:val="lowerRoman"/>
+      <w:lvlText w:val="%9."/>
+      <w:lvlJc w:val="right"/>
+      <w:pPr>
+        <w:ind w:left="6480" w:hanging="180"/>
+      </w:pPr>
+    </w:lvl>
+  </w:abstractNum>
+  <w:abstractNum w:abstractNumId="1" w15:restartNumberingAfterBreak="0">
     <w:nsid w:val="158C4D23"/>
     <w:multiLevelType w:val="hybridMultilevel"/>
     <w:tmpl w:val="4670A0BC"/>
@@ -5013,7 +6475,7 @@
       </w:pPr>
     </w:lvl>
   </w:abstractNum>
-  <w:abstractNum w:abstractNumId="1" w15:restartNumberingAfterBreak="0">
+  <w:abstractNum w:abstractNumId="2" w15:restartNumberingAfterBreak="0">
     <w:nsid w:val="201F756A"/>
     <w:multiLevelType w:val="hybridMultilevel"/>
     <w:tmpl w:val="4A54C9C2"/>
@@ -5102,7 +6564,7 @@
       </w:pPr>
     </w:lvl>
   </w:abstractNum>
-  <w:abstractNum w:abstractNumId="2" w15:restartNumberingAfterBreak="0">
+  <w:abstractNum w:abstractNumId="3" w15:restartNumberingAfterBreak="0">
     <w:nsid w:val="44B170DA"/>
     <w:multiLevelType w:val="hybridMultilevel"/>
     <w:tmpl w:val="C764E860"/>
@@ -5191,7 +6653,96 @@
       </w:pPr>
     </w:lvl>
   </w:abstractNum>
-  <w:abstractNum w:abstractNumId="3" w15:restartNumberingAfterBreak="0">
+  <w:abstractNum w:abstractNumId="4" w15:restartNumberingAfterBreak="0">
+    <w:nsid w:val="4DE057C0"/>
+    <w:multiLevelType w:val="hybridMultilevel"/>
+    <w:tmpl w:val="A0429BBC"/>
+    <w:lvl w:ilvl="0" w:tplc="0409000F">
+      <w:start w:val="1"/>
+      <w:numFmt w:val="decimal"/>
+      <w:lvlText w:val="%1."/>
+      <w:lvlJc w:val="left"/>
+      <w:pPr>
+        <w:ind w:left="720" w:hanging="360"/>
+      </w:pPr>
+      <w:rPr>
+        <w:rFonts w:hint="default"/>
+      </w:rPr>
+    </w:lvl>
+    <w:lvl w:ilvl="1" w:tplc="04090019" w:tentative="1">
+      <w:start w:val="1"/>
+      <w:numFmt w:val="lowerLetter"/>
+      <w:lvlText w:val="%2."/>
+      <w:lvlJc w:val="left"/>
+      <w:pPr>
+        <w:ind w:left="1440" w:hanging="360"/>
+      </w:pPr>
+    </w:lvl>
+    <w:lvl w:ilvl="2" w:tplc="0409001B" w:tentative="1">
+      <w:start w:val="1"/>
+      <w:numFmt w:val="lowerRoman"/>
+      <w:lvlText w:val="%3."/>
+      <w:lvlJc w:val="right"/>
+      <w:pPr>
+        <w:ind w:left="2160" w:hanging="180"/>
+      </w:pPr>
+    </w:lvl>
+    <w:lvl w:ilvl="3" w:tplc="0409000F" w:tentative="1">
+      <w:start w:val="1"/>
+      <w:numFmt w:val="decimal"/>
+      <w:lvlText w:val="%4."/>
+      <w:lvlJc w:val="left"/>
+      <w:pPr>
+        <w:ind w:left="2880" w:hanging="360"/>
+      </w:pPr>
+    </w:lvl>
+    <w:lvl w:ilvl="4" w:tplc="04090019" w:tentative="1">
+      <w:start w:val="1"/>
+      <w:numFmt w:val="lowerLetter"/>
+      <w:lvlText w:val="%5."/>
+      <w:lvlJc w:val="left"/>
+      <w:pPr>
+        <w:ind w:left="3600" w:hanging="360"/>
+      </w:pPr>
+    </w:lvl>
+    <w:lvl w:ilvl="5" w:tplc="0409001B" w:tentative="1">
+      <w:start w:val="1"/>
+      <w:numFmt w:val="lowerRoman"/>
+      <w:lvlText w:val="%6."/>
+      <w:lvlJc w:val="right"/>
+      <w:pPr>
+        <w:ind w:left="4320" w:hanging="180"/>
+      </w:pPr>
+    </w:lvl>
+    <w:lvl w:ilvl="6" w:tplc="0409000F" w:tentative="1">
+      <w:start w:val="1"/>
+      <w:numFmt w:val="decimal"/>
+      <w:lvlText w:val="%7."/>
+      <w:lvlJc w:val="left"/>
+      <w:pPr>
+        <w:ind w:left="5040" w:hanging="360"/>
+      </w:pPr>
+    </w:lvl>
+    <w:lvl w:ilvl="7" w:tplc="04090019" w:tentative="1">
+      <w:start w:val="1"/>
+      <w:numFmt w:val="lowerLetter"/>
+      <w:lvlText w:val="%8."/>
+      <w:lvlJc w:val="left"/>
+      <w:pPr>
+        <w:ind w:left="5760" w:hanging="360"/>
+      </w:pPr>
+    </w:lvl>
+    <w:lvl w:ilvl="8" w:tplc="0409001B" w:tentative="1">
+      <w:start w:val="1"/>
+      <w:numFmt w:val="lowerRoman"/>
+      <w:lvlText w:val="%9."/>
+      <w:lvlJc w:val="right"/>
+      <w:pPr>
+        <w:ind w:left="6480" w:hanging="180"/>
+      </w:pPr>
+    </w:lvl>
+  </w:abstractNum>
+  <w:abstractNum w:abstractNumId="5" w15:restartNumberingAfterBreak="0">
     <w:nsid w:val="57F10EDB"/>
     <w:multiLevelType w:val="hybridMultilevel"/>
     <w:tmpl w:val="CADE390C"/>
@@ -5280,17 +6831,139 @@
       </w:pPr>
     </w:lvl>
   </w:abstractNum>
+  <w:abstractNum w:abstractNumId="6" w15:restartNumberingAfterBreak="0">
+    <w:nsid w:val="6FE91082"/>
+    <w:multiLevelType w:val="hybridMultilevel"/>
+    <w:tmpl w:val="764006B8"/>
+    <w:lvl w:ilvl="0" w:tplc="458A10F8">
+      <w:start w:val="1"/>
+      <w:numFmt w:val="bullet"/>
+      <w:lvlText w:val="-"/>
+      <w:lvlJc w:val="left"/>
+      <w:pPr>
+        <w:ind w:left="460" w:hanging="360"/>
+      </w:pPr>
+      <w:rPr>
+        <w:rFonts w:ascii="Malgun Gothic" w:eastAsia="Malgun Gothic" w:hAnsi="Malgun Gothic" w:cstheme="minorBidi" w:hint="eastAsia"/>
+      </w:rPr>
+    </w:lvl>
+    <w:lvl w:ilvl="1" w:tplc="04090003" w:tentative="1">
+      <w:start w:val="1"/>
+      <w:numFmt w:val="bullet"/>
+      <w:lvlText w:val="o"/>
+      <w:lvlJc w:val="left"/>
+      <w:pPr>
+        <w:ind w:left="1180" w:hanging="360"/>
+      </w:pPr>
+      <w:rPr>
+        <w:rFonts w:ascii="Courier New" w:hAnsi="Courier New" w:hint="default"/>
+      </w:rPr>
+    </w:lvl>
+    <w:lvl w:ilvl="2" w:tplc="04090005" w:tentative="1">
+      <w:start w:val="1"/>
+      <w:numFmt w:val="bullet"/>
+      <w:lvlText w:val=""/>
+      <w:lvlJc w:val="left"/>
+      <w:pPr>
+        <w:ind w:left="1900" w:hanging="360"/>
+      </w:pPr>
+      <w:rPr>
+        <w:rFonts w:ascii="Wingdings" w:hAnsi="Wingdings" w:hint="default"/>
+      </w:rPr>
+    </w:lvl>
+    <w:lvl w:ilvl="3" w:tplc="04090001" w:tentative="1">
+      <w:start w:val="1"/>
+      <w:numFmt w:val="bullet"/>
+      <w:lvlText w:val=""/>
+      <w:lvlJc w:val="left"/>
+      <w:pPr>
+        <w:ind w:left="2620" w:hanging="360"/>
+      </w:pPr>
+      <w:rPr>
+        <w:rFonts w:ascii="Symbol" w:hAnsi="Symbol" w:hint="default"/>
+      </w:rPr>
+    </w:lvl>
+    <w:lvl w:ilvl="4" w:tplc="04090003" w:tentative="1">
+      <w:start w:val="1"/>
+      <w:numFmt w:val="bullet"/>
+      <w:lvlText w:val="o"/>
+      <w:lvlJc w:val="left"/>
+      <w:pPr>
+        <w:ind w:left="3340" w:hanging="360"/>
+      </w:pPr>
+      <w:rPr>
+        <w:rFonts w:ascii="Courier New" w:hAnsi="Courier New" w:hint="default"/>
+      </w:rPr>
+    </w:lvl>
+    <w:lvl w:ilvl="5" w:tplc="04090005" w:tentative="1">
+      <w:start w:val="1"/>
+      <w:numFmt w:val="bullet"/>
+      <w:lvlText w:val=""/>
+      <w:lvlJc w:val="left"/>
+      <w:pPr>
+        <w:ind w:left="4060" w:hanging="360"/>
+      </w:pPr>
+      <w:rPr>
+        <w:rFonts w:ascii="Wingdings" w:hAnsi="Wingdings" w:hint="default"/>
+      </w:rPr>
+    </w:lvl>
+    <w:lvl w:ilvl="6" w:tplc="04090001" w:tentative="1">
+      <w:start w:val="1"/>
+      <w:numFmt w:val="bullet"/>
+      <w:lvlText w:val=""/>
+      <w:lvlJc w:val="left"/>
+      <w:pPr>
+        <w:ind w:left="4780" w:hanging="360"/>
+      </w:pPr>
+      <w:rPr>
+        <w:rFonts w:ascii="Symbol" w:hAnsi="Symbol" w:hint="default"/>
+      </w:rPr>
+    </w:lvl>
+    <w:lvl w:ilvl="7" w:tplc="04090003" w:tentative="1">
+      <w:start w:val="1"/>
+      <w:numFmt w:val="bullet"/>
+      <w:lvlText w:val="o"/>
+      <w:lvlJc w:val="left"/>
+      <w:pPr>
+        <w:ind w:left="5500" w:hanging="360"/>
+      </w:pPr>
+      <w:rPr>
+        <w:rFonts w:ascii="Courier New" w:hAnsi="Courier New" w:hint="default"/>
+      </w:rPr>
+    </w:lvl>
+    <w:lvl w:ilvl="8" w:tplc="04090005" w:tentative="1">
+      <w:start w:val="1"/>
+      <w:numFmt w:val="bullet"/>
+      <w:lvlText w:val=""/>
+      <w:lvlJc w:val="left"/>
+      <w:pPr>
+        <w:ind w:left="6220" w:hanging="360"/>
+      </w:pPr>
+      <w:rPr>
+        <w:rFonts w:ascii="Wingdings" w:hAnsi="Wingdings" w:hint="default"/>
+      </w:rPr>
+    </w:lvl>
+  </w:abstractNum>
   <w:num w:numId="1" w16cid:durableId="778987821">
+    <w:abstractNumId w:val="5"/>
+  </w:num>
+  <w:num w:numId="2" w16cid:durableId="92634982">
     <w:abstractNumId w:val="3"/>
   </w:num>
-  <w:num w:numId="2" w16cid:durableId="92634982">
+  <w:num w:numId="3" w16cid:durableId="742874223">
     <w:abstractNumId w:val="2"/>
   </w:num>
-  <w:num w:numId="3" w16cid:durableId="742874223">
+  <w:num w:numId="4" w16cid:durableId="1700277278">
     <w:abstractNumId w:val="1"/>
   </w:num>
-  <w:num w:numId="4" w16cid:durableId="1700277278">
+  <w:num w:numId="5" w16cid:durableId="710498158">
+    <w:abstractNumId w:val="4"/>
+  </w:num>
+  <w:num w:numId="6" w16cid:durableId="330717297">
     <w:abstractNumId w:val="0"/>
+  </w:num>
+  <w:num w:numId="7" w16cid:durableId="282929291">
+    <w:abstractNumId w:val="6"/>
   </w:num>
 </w:numbering>
 </file>
@@ -5744,7 +7417,6 @@
   <w:style w:type="character" w:default="1" w:styleId="DefaultParagraphFont">
     <w:name w:val="Default Paragraph Font"/>
     <w:uiPriority w:val="1"/>
-    <w:semiHidden/>
     <w:unhideWhenUsed/>
   </w:style>
   <w:style w:type="table" w:default="1" w:styleId="TableNormal">

</xml_diff>